<commit_message>
run multiple k values for testing
</commit_message>
<xml_diff>
--- a/report.docx
+++ b/report.docx
@@ -470,6 +470,7 @@
         <w:pStyle w:val="NoSpacing"/>
         <w:rPr>
           <w:rFonts w:ascii="Tahoma" w:hAnsi="Tahoma" w:cs="Tahoma"/>
+          <w:color w:val="FF0000"/>
         </w:rPr>
       </w:pPr>
       <w:r>
@@ -493,6 +494,55 @@
         </w:rPr>
         <w:t>&gt;</w:t>
       </w:r>
+    </w:p>
+    <w:p>
+      <w:pPr>
+        <w:pStyle w:val="NoSpacing"/>
+        <w:rPr>
+          <w:rFonts w:ascii="Tahoma" w:hAnsi="Tahoma" w:cs="Tahoma"/>
+          <w:color w:val="FF0000"/>
+        </w:rPr>
+      </w:pPr>
+      <w:r>
+        <w:rPr>
+          <w:rFonts w:ascii="Tahoma" w:hAnsi="Tahoma" w:cs="Tahoma"/>
+          <w:color w:val="FF0000"/>
+        </w:rPr>
+        <w:t>&lt;</w:t>
+      </w:r>
+      <w:r>
+        <w:rPr>
+          <w:rFonts w:ascii="Tahoma" w:hAnsi="Tahoma" w:cs="Tahoma"/>
+          <w:color w:val="FF0000"/>
+        </w:rPr>
+        <w:t>lowercase</w:t>
+      </w:r>
+      <w:r>
+        <w:rPr>
+          <w:rFonts w:ascii="Tahoma" w:hAnsi="Tahoma" w:cs="Tahoma"/>
+          <w:color w:val="FF0000"/>
+        </w:rPr>
+        <w:t>?&gt;</w:t>
+      </w:r>
+    </w:p>
+    <w:p>
+      <w:pPr>
+        <w:pStyle w:val="NoSpacing"/>
+        <w:rPr>
+          <w:rFonts w:ascii="Tahoma" w:hAnsi="Tahoma" w:cs="Tahoma"/>
+          <w:color w:val="FF0000"/>
+        </w:rPr>
+      </w:pPr>
+    </w:p>
+    <w:p>
+      <w:pPr>
+        <w:pStyle w:val="NoSpacing"/>
+        <w:rPr>
+          <w:rFonts w:ascii="Tahoma" w:hAnsi="Tahoma" w:cs="Tahoma"/>
+        </w:rPr>
+      </w:pPr>
+      <w:bookmarkStart w:id="0" w:name="_GoBack"/>
+      <w:bookmarkEnd w:id="0"/>
     </w:p>
     <w:p>
       <w:pPr>
@@ -895,84 +945,14 @@
         <w:rPr>
           <w:rFonts w:ascii="Tahoma" w:hAnsi="Tahoma" w:cs="Tahoma"/>
         </w:rPr>
-        <w:t>We test the classifier by:</w:t>
-      </w:r>
-    </w:p>
-    <w:p>
-      <w:pPr>
-        <w:pStyle w:val="NoSpacing"/>
-        <w:numPr>
-          <w:ilvl w:val="0"/>
-          <w:numId w:val="4"/>
-        </w:numPr>
-        <w:rPr>
-          <w:rFonts w:ascii="Tahoma" w:hAnsi="Tahoma" w:cs="Tahoma"/>
-        </w:rPr>
-      </w:pPr>
-      <w:r>
-        <w:rPr>
-          <w:rFonts w:ascii="Tahoma" w:hAnsi="Tahoma" w:cs="Tahoma"/>
-        </w:rPr>
-        <w:t>for each instance to the test set:</w:t>
-      </w:r>
-    </w:p>
-    <w:p>
-      <w:pPr>
-        <w:pStyle w:val="NoSpacing"/>
-        <w:numPr>
-          <w:ilvl w:val="0"/>
-          <w:numId w:val="5"/>
-        </w:numPr>
-        <w:rPr>
-          <w:rFonts w:ascii="Tahoma" w:hAnsi="Tahoma" w:cs="Tahoma"/>
-        </w:rPr>
-      </w:pPr>
-      <w:r>
-        <w:rPr>
-          <w:rFonts w:ascii="Tahoma" w:hAnsi="Tahoma" w:cs="Tahoma"/>
-        </w:rPr>
-        <w:t>classifying instance using the classifier</w:t>
-      </w:r>
-    </w:p>
-    <w:p>
-      <w:pPr>
-        <w:pStyle w:val="NoSpacing"/>
-        <w:numPr>
-          <w:ilvl w:val="0"/>
-          <w:numId w:val="5"/>
-        </w:numPr>
-        <w:rPr>
-          <w:rFonts w:ascii="Tahoma" w:hAnsi="Tahoma" w:cs="Tahoma"/>
-        </w:rPr>
-      </w:pPr>
-      <w:r>
-        <w:rPr>
-          <w:rFonts w:ascii="Tahoma" w:hAnsi="Tahoma" w:cs="Tahoma"/>
-        </w:rPr>
-        <w:t xml:space="preserve">counting number of accurate classification and calculating the percentage of correct </w:t>
-      </w:r>
-      <w:r>
-        <w:rPr>
-          <w:rFonts w:ascii="Tahoma" w:hAnsi="Tahoma" w:cs="Tahoma"/>
-        </w:rPr>
-        <w:t>classifications</w:t>
-      </w:r>
-      <w:r>
-        <w:rPr>
-          <w:rFonts w:ascii="Tahoma" w:hAnsi="Tahoma" w:cs="Tahoma"/>
-        </w:rPr>
-        <w:t xml:space="preserve"> </w:t>
-      </w:r>
-    </w:p>
-    <w:p>
-      <w:pPr>
-        <w:pStyle w:val="NoSpacing"/>
-        <w:rPr>
-          <w:rFonts w:ascii="Tahoma" w:hAnsi="Tahoma" w:cs="Tahoma"/>
-          <w:b/>
-          <w:bCs/>
-        </w:rPr>
-      </w:pPr>
+        <w:t>We test the classifier by</w:t>
+      </w:r>
+      <w:r>
+        <w:rPr>
+          <w:rFonts w:ascii="Tahoma" w:hAnsi="Tahoma" w:cs="Tahoma"/>
+        </w:rPr>
+        <w:t xml:space="preserve"> classifying the test set and calculating micro f-score and macro f-score</w:t>
+      </w:r>
     </w:p>
     <w:p>
       <w:pPr>
@@ -1008,7 +988,6 @@
         <w:rPr>
           <w:rFonts w:ascii="Tahoma" w:hAnsi="Tahoma" w:cs="Tahoma"/>
         </w:rPr>
-        <w:lastRenderedPageBreak/>
         <w:t xml:space="preserve">After running the experiment with different k value, the value that gave us the best result is </w:t>
       </w:r>
       <w:r>
@@ -1064,86 +1043,6 @@
           <w:rFonts w:ascii="Tahoma" w:hAnsi="Tahoma" w:cs="Tahoma"/>
           <w:color w:val="FF0000"/>
           <w:rtl/>
-        </w:rPr>
-      </w:pPr>
-    </w:p>
-    <w:p>
-      <w:pPr>
-        <w:pStyle w:val="NoSpacing"/>
-        <w:rPr>
-          <w:rFonts w:ascii="Tahoma" w:hAnsi="Tahoma" w:cs="Tahoma"/>
-          <w:color w:val="FF0000"/>
-        </w:rPr>
-      </w:pPr>
-      <w:r>
-        <w:rPr>
-          <w:rFonts w:ascii="Tahoma" w:hAnsi="Tahoma" w:cs="Tahoma"/>
-          <w:color w:val="FF0000"/>
-        </w:rPr>
-        <w:t>&lt;</w:t>
-      </w:r>
-      <w:proofErr w:type="spellStart"/>
-      <w:r>
-        <w:rPr>
-          <w:rFonts w:ascii="Tahoma" w:hAnsi="Tahoma" w:cs="Tahoma"/>
-          <w:color w:val="FF0000"/>
-        </w:rPr>
-        <w:t>micro&amp;macro</w:t>
-      </w:r>
-      <w:proofErr w:type="spellEnd"/>
-      <w:r>
-        <w:rPr>
-          <w:rFonts w:ascii="Tahoma" w:hAnsi="Tahoma" w:cs="Tahoma"/>
-          <w:color w:val="FF0000"/>
-        </w:rPr>
-        <w:t xml:space="preserve"> F score</w:t>
-      </w:r>
-      <w:r>
-        <w:rPr>
-          <w:rFonts w:ascii="Tahoma" w:hAnsi="Tahoma" w:cs="Tahoma"/>
-          <w:color w:val="FF0000"/>
-        </w:rPr>
-        <w:t>?&gt;</w:t>
-      </w:r>
-    </w:p>
-    <w:p>
-      <w:pPr>
-        <w:pStyle w:val="NoSpacing"/>
-        <w:rPr>
-          <w:rFonts w:ascii="Tahoma" w:hAnsi="Tahoma" w:cs="Tahoma"/>
-          <w:color w:val="FF0000"/>
-        </w:rPr>
-      </w:pPr>
-      <w:r>
-        <w:rPr>
-          <w:rFonts w:ascii="Tahoma" w:hAnsi="Tahoma" w:cs="Tahoma"/>
-          <w:color w:val="FF0000"/>
-        </w:rPr>
-        <w:t>&lt;</w:t>
-      </w:r>
-      <w:r>
-        <w:rPr>
-          <w:rFonts w:ascii="Tahoma" w:hAnsi="Tahoma" w:cs="Tahoma"/>
-          <w:color w:val="FF0000"/>
-        </w:rPr>
-        <w:t>lowercase</w:t>
-      </w:r>
-      <w:bookmarkStart w:id="0" w:name="_GoBack"/>
-      <w:bookmarkEnd w:id="0"/>
-      <w:r>
-        <w:rPr>
-          <w:rFonts w:ascii="Tahoma" w:hAnsi="Tahoma" w:cs="Tahoma"/>
-          <w:color w:val="FF0000"/>
-        </w:rPr>
-        <w:t>?&gt;</w:t>
-      </w:r>
-    </w:p>
-    <w:p>
-      <w:pPr>
-        <w:pStyle w:val="NoSpacing"/>
-        <w:rPr>
-          <w:rFonts w:ascii="Tahoma" w:hAnsi="Tahoma" w:cs="Tahoma"/>
-          <w:color w:val="FF0000"/>
         </w:rPr>
       </w:pPr>
     </w:p>

</xml_diff>

<commit_message>
adding default values for Configuration,
</commit_message>
<xml_diff>
--- a/report.docx
+++ b/report.docx
@@ -76,9 +76,8 @@
           <w:rFonts w:ascii="Tahoma" w:hAnsi="Tahoma" w:cs="Tahoma"/>
           <w:b/>
           <w:bCs/>
-          <w:color w:val="FF0000"/>
-        </w:rPr>
-        <w:t>&lt;ID&gt;</w:t>
+        </w:rPr>
+        <w:t>205858186</w:t>
       </w:r>
       <w:r>
         <w:rPr>
@@ -158,43 +157,40 @@
       <w:r>
         <w:rPr>
           <w:rFonts w:ascii="Tahoma" w:hAnsi="Tahoma" w:cs="Tahoma"/>
+        </w:rPr>
+        <w:t>Weka</w:t>
+      </w:r>
+      <w:r>
+        <w:rPr>
+          <w:rFonts w:ascii="Tahoma" w:hAnsi="Tahoma" w:cs="Tahoma"/>
           <w:b/>
           <w:bCs/>
         </w:rPr>
-        <w:t xml:space="preserve">Lucene library functionality </w:t>
-      </w:r>
-      <w:r>
-        <w:rPr>
-          <w:rFonts w:ascii="Tahoma" w:hAnsi="Tahoma" w:cs="Tahoma"/>
-          <w:b/>
-          <w:bCs/>
-        </w:rPr>
-        <w:t xml:space="preserve">and Weka </w:t>
-      </w:r>
-      <w:r>
-        <w:rPr>
-          <w:rFonts w:ascii="Tahoma" w:hAnsi="Tahoma" w:cs="Tahoma"/>
-        </w:rPr>
-        <w:t xml:space="preserve">library </w:t>
+        <w:t xml:space="preserve"> </w:t>
+      </w:r>
+      <w:r>
+        <w:rPr>
+          <w:rFonts w:ascii="Tahoma" w:hAnsi="Tahoma" w:cs="Tahoma"/>
+        </w:rPr>
+        <w:t>library</w:t>
+      </w:r>
+      <w:r>
+        <w:rPr>
+          <w:rFonts w:ascii="Tahoma" w:hAnsi="Tahoma" w:cs="Tahoma"/>
+        </w:rPr>
+        <w:t xml:space="preserve"> and Snowball library</w:t>
+      </w:r>
+      <w:r>
+        <w:rPr>
+          <w:rFonts w:ascii="Tahoma" w:hAnsi="Tahoma" w:cs="Tahoma"/>
+        </w:rPr>
+        <w:t xml:space="preserve"> </w:t>
       </w:r>
       <w:r>
         <w:rPr>
           <w:rFonts w:ascii="Tahoma" w:hAnsi="Tahoma" w:cs="Tahoma"/>
         </w:rPr>
         <w:t>integrated with our implementations.</w:t>
-      </w:r>
-      <w:r>
-        <w:rPr>
-          <w:rFonts w:ascii="Tahoma" w:hAnsi="Tahoma" w:cs="Tahoma"/>
-        </w:rPr>
-        <w:t xml:space="preserve"> </w:t>
-      </w:r>
-      <w:r>
-        <w:rPr>
-          <w:rFonts w:ascii="Tahoma" w:hAnsi="Tahoma" w:cs="Tahoma"/>
-          <w:color w:val="FF0000"/>
-        </w:rPr>
-        <w:t>&lt;did we end up using Lucene?&gt;</w:t>
       </w:r>
     </w:p>
     <w:p>
@@ -309,6 +305,12 @@
         </w:rPr>
         <w:t>Building classifier using the train set</w:t>
       </w:r>
+      <w:r>
+        <w:rPr>
+          <w:rFonts w:ascii="Tahoma" w:hAnsi="Tahoma" w:cs="Tahoma"/>
+        </w:rPr>
+        <w:t xml:space="preserve">. </w:t>
+      </w:r>
     </w:p>
     <w:p>
       <w:pPr>
@@ -325,7 +327,19 @@
         <w:rPr>
           <w:rFonts w:ascii="Tahoma" w:hAnsi="Tahoma" w:cs="Tahoma"/>
         </w:rPr>
-        <w:t xml:space="preserve">Testing the classifier accuracy using the test set </w:t>
+        <w:t>Testing the classifier</w:t>
+      </w:r>
+      <w:r>
+        <w:rPr>
+          <w:rFonts w:ascii="Tahoma" w:hAnsi="Tahoma" w:cs="Tahoma"/>
+        </w:rPr>
+        <w:t xml:space="preserve"> </w:t>
+      </w:r>
+      <w:r>
+        <w:rPr>
+          <w:rFonts w:ascii="Tahoma" w:hAnsi="Tahoma" w:cs="Tahoma"/>
+        </w:rPr>
+        <w:t xml:space="preserve">using the test set </w:t>
       </w:r>
     </w:p>
     <w:p>
@@ -365,7 +379,19 @@
         <w:rPr>
           <w:rFonts w:ascii="Tahoma" w:hAnsi="Tahoma" w:cs="Tahoma"/>
         </w:rPr>
-        <w:t>This experiment was preformed using different k values to choose the value that gives us the best accuracy.</w:t>
+        <w:t xml:space="preserve">This experiment was preformed using different k values to choose the value that gives us the best </w:t>
+      </w:r>
+      <w:r>
+        <w:rPr>
+          <w:rFonts w:ascii="Tahoma" w:hAnsi="Tahoma" w:cs="Tahoma"/>
+        </w:rPr>
+        <w:t>results</w:t>
+      </w:r>
+      <w:r>
+        <w:rPr>
+          <w:rFonts w:ascii="Tahoma" w:hAnsi="Tahoma" w:cs="Tahoma"/>
+        </w:rPr>
+        <w:t>.</w:t>
       </w:r>
     </w:p>
     <w:p>
@@ -391,194 +417,40 @@
           <w:b/>
           <w:bCs/>
         </w:rPr>
-        <w:t>Reading and converting documents to Weka format</w:t>
-      </w:r>
-    </w:p>
-    <w:p>
-      <w:pPr>
-        <w:pStyle w:val="NoSpacing"/>
-        <w:rPr>
-          <w:rFonts w:ascii="Tahoma" w:hAnsi="Tahoma" w:cs="Tahoma"/>
-        </w:rPr>
-      </w:pPr>
-      <w:r>
-        <w:rPr>
-          <w:rFonts w:ascii="Tahoma" w:hAnsi="Tahoma" w:cs="Tahoma"/>
-          <w:color w:val="FF0000"/>
-        </w:rPr>
-        <w:t>&lt;</w:t>
-      </w:r>
-      <w:r>
-        <w:rPr>
-          <w:rFonts w:ascii="Tahoma" w:hAnsi="Tahoma" w:cs="Tahoma"/>
-          <w:color w:val="FF0000"/>
-        </w:rPr>
-        <w:t xml:space="preserve">what do we </w:t>
-      </w:r>
-      <w:proofErr w:type="gramStart"/>
-      <w:r>
-        <w:rPr>
-          <w:rFonts w:ascii="Tahoma" w:hAnsi="Tahoma" w:cs="Tahoma"/>
-          <w:color w:val="FF0000"/>
-        </w:rPr>
-        <w:t>wants</w:t>
-      </w:r>
-      <w:proofErr w:type="gramEnd"/>
-      <w:r>
-        <w:rPr>
-          <w:rFonts w:ascii="Tahoma" w:hAnsi="Tahoma" w:cs="Tahoma"/>
-          <w:color w:val="FF0000"/>
-        </w:rPr>
-        <w:t xml:space="preserve"> to say about this?</w:t>
-      </w:r>
-      <w:r>
-        <w:rPr>
-          <w:rFonts w:ascii="Tahoma" w:hAnsi="Tahoma" w:cs="Tahoma"/>
-          <w:color w:val="FF0000"/>
-        </w:rPr>
-        <w:t>&gt;</w:t>
-      </w:r>
-    </w:p>
-    <w:p>
-      <w:pPr>
-        <w:pStyle w:val="NoSpacing"/>
-        <w:rPr>
-          <w:rFonts w:ascii="Tahoma" w:hAnsi="Tahoma" w:cs="Tahoma"/>
-        </w:rPr>
-      </w:pPr>
-    </w:p>
-    <w:p>
-      <w:pPr>
-        <w:pStyle w:val="NoSpacing"/>
+        <w:t xml:space="preserve">Reading </w:t>
+      </w:r>
+      <w:r>
         <w:rPr>
           <w:rFonts w:ascii="Tahoma" w:hAnsi="Tahoma" w:cs="Tahoma"/>
           <w:b/>
           <w:bCs/>
         </w:rPr>
-      </w:pPr>
+        <w:t xml:space="preserve">the </w:t>
+      </w:r>
       <w:r>
         <w:rPr>
           <w:rFonts w:ascii="Tahoma" w:hAnsi="Tahoma" w:cs="Tahoma"/>
           <w:b/>
           <w:bCs/>
         </w:rPr>
-        <w:t>Building classifier</w:t>
-      </w:r>
-    </w:p>
-    <w:p>
-      <w:pPr>
-        <w:pStyle w:val="NoSpacing"/>
-        <w:rPr>
-          <w:rFonts w:ascii="Tahoma" w:hAnsi="Tahoma" w:cs="Tahoma"/>
-          <w:color w:val="FF0000"/>
-        </w:rPr>
-      </w:pPr>
-      <w:r>
-        <w:rPr>
-          <w:rFonts w:ascii="Tahoma" w:hAnsi="Tahoma" w:cs="Tahoma"/>
-          <w:color w:val="FF0000"/>
-        </w:rPr>
-        <w:t>&lt;</w:t>
-      </w:r>
-      <w:r>
-        <w:rPr>
-          <w:rFonts w:ascii="Tahoma" w:hAnsi="Tahoma" w:cs="Tahoma"/>
-          <w:color w:val="FF0000"/>
-        </w:rPr>
-        <w:t>lemmatization?</w:t>
-      </w:r>
-      <w:r>
-        <w:rPr>
-          <w:rFonts w:ascii="Tahoma" w:hAnsi="Tahoma" w:cs="Tahoma"/>
-          <w:color w:val="FF0000"/>
-        </w:rPr>
-        <w:t>&gt;</w:t>
-      </w:r>
-    </w:p>
-    <w:p>
-      <w:pPr>
-        <w:pStyle w:val="NoSpacing"/>
-        <w:rPr>
-          <w:rFonts w:ascii="Tahoma" w:hAnsi="Tahoma" w:cs="Tahoma"/>
-          <w:color w:val="FF0000"/>
-        </w:rPr>
-      </w:pPr>
-      <w:r>
-        <w:rPr>
-          <w:rFonts w:ascii="Tahoma" w:hAnsi="Tahoma" w:cs="Tahoma"/>
-          <w:color w:val="FF0000"/>
-        </w:rPr>
-        <w:t>&lt;</w:t>
-      </w:r>
-      <w:r>
-        <w:rPr>
-          <w:rFonts w:ascii="Tahoma" w:hAnsi="Tahoma" w:cs="Tahoma"/>
-          <w:color w:val="FF0000"/>
-        </w:rPr>
-        <w:t>lowercase</w:t>
-      </w:r>
-      <w:r>
-        <w:rPr>
-          <w:rFonts w:ascii="Tahoma" w:hAnsi="Tahoma" w:cs="Tahoma"/>
-          <w:color w:val="FF0000"/>
-        </w:rPr>
-        <w:t>?&gt;</w:t>
-      </w:r>
-    </w:p>
-    <w:p>
-      <w:pPr>
-        <w:pStyle w:val="NoSpacing"/>
-        <w:rPr>
-          <w:rFonts w:ascii="Tahoma" w:hAnsi="Tahoma" w:cs="Tahoma"/>
-          <w:color w:val="FF0000"/>
-        </w:rPr>
-      </w:pPr>
-    </w:p>
-    <w:p>
-      <w:pPr>
-        <w:pStyle w:val="NoSpacing"/>
-        <w:rPr>
-          <w:rFonts w:ascii="Tahoma" w:hAnsi="Tahoma" w:cs="Tahoma"/>
-        </w:rPr>
-      </w:pPr>
-      <w:bookmarkStart w:id="0" w:name="_GoBack"/>
-      <w:bookmarkEnd w:id="0"/>
-    </w:p>
-    <w:p>
-      <w:pPr>
-        <w:pStyle w:val="NoSpacing"/>
-        <w:rPr>
-          <w:rFonts w:ascii="Tahoma" w:hAnsi="Tahoma" w:cs="Tahoma"/>
-        </w:rPr>
-      </w:pPr>
-      <w:r>
-        <w:rPr>
-          <w:rFonts w:ascii="Tahoma" w:hAnsi="Tahoma" w:cs="Tahoma"/>
-        </w:rPr>
-        <w:t xml:space="preserve">We used Weka’s filters, classifiers, Multifilter and </w:t>
-      </w:r>
-      <w:proofErr w:type="spellStart"/>
-      <w:r>
-        <w:rPr>
-          <w:rFonts w:ascii="Tahoma" w:hAnsi="Tahoma" w:cs="Tahoma"/>
-        </w:rPr>
-        <w:t>FilteredClassifier</w:t>
-      </w:r>
-      <w:proofErr w:type="spellEnd"/>
-      <w:r>
-        <w:rPr>
-          <w:rFonts w:ascii="Tahoma" w:hAnsi="Tahoma" w:cs="Tahoma"/>
-        </w:rPr>
-        <w:t>.</w:t>
-      </w:r>
-    </w:p>
-    <w:p>
-      <w:pPr>
-        <w:pStyle w:val="NoSpacing"/>
-        <w:rPr>
-          <w:rFonts w:ascii="Tahoma" w:hAnsi="Tahoma" w:cs="Tahoma"/>
-        </w:rPr>
-      </w:pPr>
+        <w:t>d</w:t>
+      </w:r>
+      <w:r>
+        <w:rPr>
+          <w:rFonts w:ascii="Tahoma" w:hAnsi="Tahoma" w:cs="Tahoma"/>
+          <w:b/>
+          <w:bCs/>
+        </w:rPr>
+        <w:t xml:space="preserve">ata and writing </w:t>
+      </w:r>
+      <w:r>
+        <w:rPr>
+          <w:rFonts w:ascii="Tahoma" w:hAnsi="Tahoma" w:cs="Tahoma"/>
+          <w:b/>
+          <w:bCs/>
+        </w:rPr>
+        <w:t>documents files</w:t>
+      </w:r>
     </w:p>
     <w:p>
       <w:pPr>
@@ -592,6 +464,273 @@
         <w:rPr>
           <w:rFonts w:ascii="Tahoma" w:hAnsi="Tahoma" w:cs="Tahoma"/>
         </w:rPr>
+        <w:t>In order for</w:t>
+      </w:r>
+      <w:proofErr w:type="gramEnd"/>
+      <w:r>
+        <w:rPr>
+          <w:rFonts w:ascii="Tahoma" w:hAnsi="Tahoma" w:cs="Tahoma"/>
+        </w:rPr>
+        <w:t xml:space="preserve"> us to use the Weka library we had to read the data and </w:t>
+      </w:r>
+      <w:r>
+        <w:rPr>
+          <w:rFonts w:ascii="Tahoma" w:hAnsi="Tahoma" w:cs="Tahoma"/>
+        </w:rPr>
+        <w:t>write each document to a file.</w:t>
+      </w:r>
+      <w:r>
+        <w:rPr>
+          <w:rFonts w:ascii="Tahoma" w:hAnsi="Tahoma" w:cs="Tahoma"/>
+        </w:rPr>
+        <w:t xml:space="preserve"> </w:t>
+      </w:r>
+    </w:p>
+    <w:p>
+      <w:pPr>
+        <w:pStyle w:val="NoSpacing"/>
+        <w:rPr>
+          <w:rFonts w:ascii="Tahoma" w:hAnsi="Tahoma" w:cs="Tahoma"/>
+        </w:rPr>
+      </w:pPr>
+      <w:r>
+        <w:rPr>
+          <w:rFonts w:ascii="Tahoma" w:hAnsi="Tahoma" w:cs="Tahoma"/>
+        </w:rPr>
+        <w:t>Directories hierarchy:</w:t>
+      </w:r>
+    </w:p>
+    <w:p>
+      <w:pPr>
+        <w:pStyle w:val="NoSpacing"/>
+        <w:numPr>
+          <w:ilvl w:val="0"/>
+          <w:numId w:val="6"/>
+        </w:numPr>
+        <w:rPr>
+          <w:rFonts w:ascii="Tahoma" w:hAnsi="Tahoma" w:cs="Tahoma"/>
+        </w:rPr>
+      </w:pPr>
+      <w:r>
+        <w:rPr>
+          <w:rFonts w:ascii="Tahoma" w:hAnsi="Tahoma" w:cs="Tahoma"/>
+        </w:rPr>
+        <w:t>Train and test directory</w:t>
+      </w:r>
+    </w:p>
+    <w:p>
+      <w:pPr>
+        <w:pStyle w:val="NoSpacing"/>
+        <w:numPr>
+          <w:ilvl w:val="0"/>
+          <w:numId w:val="6"/>
+        </w:numPr>
+        <w:rPr>
+          <w:rFonts w:ascii="Tahoma" w:hAnsi="Tahoma" w:cs="Tahoma"/>
+        </w:rPr>
+      </w:pPr>
+      <w:r>
+        <w:rPr>
+          <w:rFonts w:ascii="Tahoma" w:hAnsi="Tahoma" w:cs="Tahoma"/>
+        </w:rPr>
+        <w:t>In each train\test directory there is a directory for each class</w:t>
+      </w:r>
+    </w:p>
+    <w:p>
+      <w:pPr>
+        <w:pStyle w:val="NoSpacing"/>
+        <w:numPr>
+          <w:ilvl w:val="0"/>
+          <w:numId w:val="6"/>
+        </w:numPr>
+        <w:rPr>
+          <w:rFonts w:ascii="Tahoma" w:hAnsi="Tahoma" w:cs="Tahoma"/>
+          <w:b/>
+          <w:bCs/>
+        </w:rPr>
+      </w:pPr>
+      <w:r>
+        <w:rPr>
+          <w:rFonts w:ascii="Tahoma" w:hAnsi="Tahoma" w:cs="Tahoma"/>
+        </w:rPr>
+        <w:t xml:space="preserve">In each class directory there are </w:t>
+      </w:r>
+      <w:r>
+        <w:rPr>
+          <w:rFonts w:ascii="Tahoma" w:hAnsi="Tahoma" w:cs="Tahoma"/>
+        </w:rPr>
+        <w:t>files</w:t>
+      </w:r>
+      <w:r>
+        <w:rPr>
+          <w:rFonts w:ascii="Tahoma" w:hAnsi="Tahoma" w:cs="Tahoma"/>
+        </w:rPr>
+        <w:t>, each file contains the content of a document</w:t>
+      </w:r>
+      <w:r>
+        <w:rPr>
+          <w:rFonts w:ascii="Tahoma" w:hAnsi="Tahoma" w:cs="Tahoma"/>
+        </w:rPr>
+        <w:t xml:space="preserve"> that</w:t>
+      </w:r>
+      <w:r>
+        <w:rPr>
+          <w:rFonts w:ascii="Tahoma" w:hAnsi="Tahoma" w:cs="Tahoma"/>
+        </w:rPr>
+        <w:t xml:space="preserve"> belongs to that class.</w:t>
+      </w:r>
+      <w:r>
+        <w:rPr>
+          <w:rFonts w:ascii="Tahoma" w:hAnsi="Tahoma" w:cs="Tahoma"/>
+          <w:b/>
+          <w:bCs/>
+          <w:rtl/>
+        </w:rPr>
+        <w:t xml:space="preserve"> </w:t>
+      </w:r>
+    </w:p>
+    <w:p>
+      <w:pPr>
+        <w:pStyle w:val="NoSpacing"/>
+        <w:ind w:left="720"/>
+        <w:rPr>
+          <w:rFonts w:ascii="Tahoma" w:hAnsi="Tahoma" w:cs="Tahoma"/>
+          <w:b/>
+          <w:bCs/>
+          <w:rtl/>
+        </w:rPr>
+      </w:pPr>
+    </w:p>
+    <w:p>
+      <w:pPr>
+        <w:pStyle w:val="NoSpacing"/>
+        <w:rPr>
+          <w:rFonts w:ascii="Tahoma" w:hAnsi="Tahoma" w:cs="Tahoma"/>
+          <w:b/>
+          <w:bCs/>
+          <w:rtl/>
+        </w:rPr>
+      </w:pPr>
+      <w:r>
+        <w:rPr>
+          <w:rFonts w:ascii="Tahoma" w:hAnsi="Tahoma" w:cs="Tahoma"/>
+          <w:b/>
+          <w:bCs/>
+        </w:rPr>
+        <w:t xml:space="preserve">Building </w:t>
+      </w:r>
+      <w:r>
+        <w:rPr>
+          <w:rFonts w:ascii="Tahoma" w:hAnsi="Tahoma" w:cs="Tahoma"/>
+          <w:b/>
+          <w:bCs/>
+        </w:rPr>
+        <w:t xml:space="preserve">the </w:t>
+      </w:r>
+      <w:r>
+        <w:rPr>
+          <w:rFonts w:ascii="Tahoma" w:hAnsi="Tahoma" w:cs="Tahoma"/>
+          <w:b/>
+          <w:bCs/>
+        </w:rPr>
+        <w:t>classifier</w:t>
+      </w:r>
+    </w:p>
+    <w:p>
+      <w:pPr>
+        <w:pStyle w:val="NoSpacing"/>
+        <w:rPr>
+          <w:rFonts w:ascii="Tahoma" w:hAnsi="Tahoma" w:cs="Tahoma"/>
+        </w:rPr>
+      </w:pPr>
+      <w:r>
+        <w:rPr>
+          <w:rFonts w:ascii="Tahoma" w:hAnsi="Tahoma" w:cs="Tahoma"/>
+        </w:rPr>
+        <w:t>W</w:t>
+      </w:r>
+      <w:r>
+        <w:rPr>
+          <w:rFonts w:ascii="Tahoma" w:hAnsi="Tahoma" w:cs="Tahoma"/>
+        </w:rPr>
+        <w:t xml:space="preserve">e load </w:t>
+      </w:r>
+      <w:proofErr w:type="gramStart"/>
+      <w:r>
+        <w:rPr>
+          <w:rFonts w:ascii="Tahoma" w:hAnsi="Tahoma" w:cs="Tahoma"/>
+        </w:rPr>
+        <w:t>all of</w:t>
+      </w:r>
+      <w:proofErr w:type="gramEnd"/>
+      <w:r>
+        <w:rPr>
+          <w:rFonts w:ascii="Tahoma" w:hAnsi="Tahoma" w:cs="Tahoma"/>
+        </w:rPr>
+        <w:t xml:space="preserve"> the files we wrote in the previous step.</w:t>
+      </w:r>
+    </w:p>
+    <w:p>
+      <w:pPr>
+        <w:pStyle w:val="NoSpacing"/>
+        <w:rPr>
+          <w:rFonts w:ascii="Tahoma" w:hAnsi="Tahoma" w:cs="Tahoma"/>
+        </w:rPr>
+      </w:pPr>
+    </w:p>
+    <w:p>
+      <w:pPr>
+        <w:pStyle w:val="NoSpacing"/>
+        <w:rPr>
+          <w:rFonts w:ascii="Tahoma" w:hAnsi="Tahoma" w:cs="Tahoma"/>
+        </w:rPr>
+      </w:pPr>
+      <w:r>
+        <w:rPr>
+          <w:rFonts w:ascii="Tahoma" w:hAnsi="Tahoma" w:cs="Tahoma"/>
+        </w:rPr>
+        <w:t>To create the classifier w</w:t>
+      </w:r>
+      <w:r>
+        <w:rPr>
+          <w:rFonts w:ascii="Tahoma" w:hAnsi="Tahoma" w:cs="Tahoma"/>
+        </w:rPr>
+        <w:t>e used Weka’s filters, classifiers, Multifilter and FilteredClassifier.</w:t>
+      </w:r>
+    </w:p>
+    <w:p>
+      <w:pPr>
+        <w:pStyle w:val="NoSpacing"/>
+        <w:rPr>
+          <w:rFonts w:ascii="Tahoma" w:hAnsi="Tahoma" w:cs="Tahoma"/>
+        </w:rPr>
+      </w:pPr>
+    </w:p>
+    <w:p>
+      <w:pPr>
+        <w:pStyle w:val="NoSpacing"/>
+        <w:rPr>
+          <w:rFonts w:ascii="Tahoma" w:hAnsi="Tahoma" w:cs="Tahoma"/>
+        </w:rPr>
+      </w:pPr>
+      <w:r>
+        <w:rPr>
+          <w:rFonts w:ascii="Tahoma" w:hAnsi="Tahoma" w:cs="Tahoma"/>
+          <w:u w:val="single"/>
+        </w:rPr>
+        <w:t>TF-IDF:</w:t>
+      </w:r>
+      <w:r>
+        <w:rPr>
+          <w:rFonts w:ascii="Tahoma" w:hAnsi="Tahoma" w:cs="Tahoma"/>
+        </w:rPr>
+        <w:t xml:space="preserve"> </w:t>
+      </w:r>
+      <w:proofErr w:type="gramStart"/>
+      <w:r>
+        <w:rPr>
+          <w:rFonts w:ascii="Tahoma" w:hAnsi="Tahoma" w:cs="Tahoma"/>
+        </w:rPr>
         <w:t>In order to</w:t>
       </w:r>
       <w:proofErr w:type="gramEnd"/>
@@ -599,53 +738,36 @@
         <w:rPr>
           <w:rFonts w:ascii="Tahoma" w:hAnsi="Tahoma" w:cs="Tahoma"/>
         </w:rPr>
-        <w:t xml:space="preserve"> represent the documents as their </w:t>
-      </w:r>
-      <w:proofErr w:type="spellStart"/>
-      <w:r>
-        <w:rPr>
-          <w:rFonts w:ascii="Tahoma" w:hAnsi="Tahoma" w:cs="Tahoma"/>
-        </w:rPr>
-        <w:t>tf-idf</w:t>
-      </w:r>
-      <w:proofErr w:type="spellEnd"/>
-      <w:r>
-        <w:rPr>
-          <w:rFonts w:ascii="Tahoma" w:hAnsi="Tahoma" w:cs="Tahoma"/>
-        </w:rPr>
-        <w:t xml:space="preserve"> vectors we used Weka’s </w:t>
-      </w:r>
-      <w:proofErr w:type="spellStart"/>
+        <w:t xml:space="preserve"> represent the documents as their tf-idf vectors we used Weka’s </w:t>
+      </w:r>
       <w:r>
         <w:rPr>
           <w:rFonts w:ascii="Tahoma" w:hAnsi="Tahoma" w:cs="Tahoma"/>
           <w:i/>
           <w:iCs/>
         </w:rPr>
-        <w:t>StringToWordVector</w:t>
-      </w:r>
-      <w:proofErr w:type="spellEnd"/>
+        <w:t xml:space="preserve">StringToWordVector </w:t>
+      </w:r>
+      <w:r>
+        <w:rPr>
+          <w:rFonts w:ascii="Tahoma" w:hAnsi="Tahoma" w:cs="Tahoma"/>
+        </w:rPr>
+        <w:t>filter</w:t>
+      </w:r>
+      <w:r>
+        <w:rPr>
+          <w:rFonts w:ascii="Tahoma" w:hAnsi="Tahoma" w:cs="Tahoma"/>
+        </w:rPr>
+        <w:t xml:space="preserve">, setting </w:t>
+      </w:r>
       <w:r>
         <w:rPr>
           <w:rFonts w:ascii="Tahoma" w:hAnsi="Tahoma" w:cs="Tahoma"/>
           <w:i/>
           <w:iCs/>
         </w:rPr>
-        <w:t xml:space="preserve"> </w:t>
-      </w:r>
-      <w:r>
-        <w:rPr>
-          <w:rFonts w:ascii="Tahoma" w:hAnsi="Tahoma" w:cs="Tahoma"/>
-        </w:rPr>
-        <w:t>filter</w:t>
-      </w:r>
-      <w:r>
-        <w:rPr>
-          <w:rFonts w:ascii="Tahoma" w:hAnsi="Tahoma" w:cs="Tahoma"/>
-        </w:rPr>
-        <w:t xml:space="preserve">, setting </w:t>
-      </w:r>
-      <w:proofErr w:type="spellStart"/>
+        <w:t>set</w:t>
+      </w:r>
       <w:r>
         <w:rPr>
           <w:rFonts w:ascii="Tahoma" w:hAnsi="Tahoma" w:cs="Tahoma"/>
@@ -654,23 +776,528 @@
         </w:rPr>
         <w:t>TFTransform</w:t>
       </w:r>
-      <w:proofErr w:type="spellEnd"/>
       <w:r>
         <w:rPr>
           <w:rFonts w:ascii="Tahoma" w:hAnsi="Tahoma" w:cs="Tahoma"/>
         </w:rPr>
         <w:t xml:space="preserve"> and </w:t>
       </w:r>
-      <w:proofErr w:type="spellStart"/>
       <w:r>
         <w:rPr>
           <w:rFonts w:ascii="Tahoma" w:hAnsi="Tahoma" w:cs="Tahoma"/>
           <w:i/>
           <w:iCs/>
         </w:rPr>
+        <w:t>set</w:t>
+      </w:r>
+      <w:r>
+        <w:rPr>
+          <w:rFonts w:ascii="Tahoma" w:hAnsi="Tahoma" w:cs="Tahoma"/>
+          <w:i/>
+          <w:iCs/>
+        </w:rPr>
         <w:t>IDFTransform</w:t>
       </w:r>
+      <w:r>
+        <w:rPr>
+          <w:rFonts w:ascii="Tahoma" w:hAnsi="Tahoma" w:cs="Tahoma"/>
+        </w:rPr>
+        <w:t xml:space="preserve"> to true</w:t>
+      </w:r>
+      <w:r>
+        <w:rPr>
+          <w:rFonts w:ascii="Tahoma" w:hAnsi="Tahoma" w:cs="Tahoma"/>
+          <w:i/>
+          <w:iCs/>
+        </w:rPr>
+        <w:t>.</w:t>
+      </w:r>
+    </w:p>
+    <w:p>
+      <w:pPr>
+        <w:pStyle w:val="NoSpacing"/>
+        <w:rPr>
+          <w:rFonts w:ascii="Tahoma" w:hAnsi="Tahoma" w:cs="Tahoma"/>
+          <w:u w:val="single"/>
+          <w:rtl/>
+        </w:rPr>
+      </w:pPr>
+    </w:p>
+    <w:p>
+      <w:pPr>
+        <w:pStyle w:val="NoSpacing"/>
+        <w:rPr>
+          <w:rFonts w:ascii="Tahoma" w:hAnsi="Tahoma" w:cs="Tahoma"/>
+        </w:rPr>
+      </w:pPr>
+      <w:r>
+        <w:rPr>
+          <w:rFonts w:ascii="Tahoma" w:hAnsi="Tahoma" w:cs="Tahoma"/>
+          <w:u w:val="single"/>
+        </w:rPr>
+        <w:t>Lower Cases:</w:t>
+      </w:r>
+      <w:r>
+        <w:rPr>
+          <w:rFonts w:ascii="Tahoma" w:hAnsi="Tahoma" w:cs="Tahoma"/>
+        </w:rPr>
+        <w:t xml:space="preserve"> we used the </w:t>
+      </w:r>
+      <w:r>
+        <w:rPr>
+          <w:rFonts w:ascii="Tahoma" w:hAnsi="Tahoma" w:cs="Tahoma"/>
+          <w:i/>
+          <w:iCs/>
+        </w:rPr>
+        <w:t>StringToWordVector</w:t>
+      </w:r>
+      <w:r>
+        <w:rPr>
+          <w:rFonts w:ascii="Tahoma" w:hAnsi="Tahoma" w:cs="Tahoma"/>
+        </w:rPr>
+        <w:t xml:space="preserve"> filter to lower the case of all tokens</w:t>
+      </w:r>
+      <w:r>
+        <w:rPr>
+          <w:rFonts w:ascii="Tahoma" w:hAnsi="Tahoma" w:cs="Tahoma"/>
+        </w:rPr>
+        <w:t xml:space="preserve"> </w:t>
+      </w:r>
+      <w:r>
+        <w:rPr>
+          <w:rFonts w:ascii="Tahoma" w:hAnsi="Tahoma" w:cs="Tahoma"/>
+        </w:rPr>
+        <w:t xml:space="preserve">by setting </w:t>
+      </w:r>
+      <w:r>
+        <w:rPr>
+          <w:rFonts w:ascii="Tahoma" w:hAnsi="Tahoma" w:cs="Tahoma"/>
+          <w:i/>
+          <w:iCs/>
+        </w:rPr>
+        <w:t>set</w:t>
+      </w:r>
+      <w:r>
+        <w:rPr>
+          <w:rFonts w:ascii="Tahoma" w:hAnsi="Tahoma" w:cs="Tahoma"/>
+          <w:i/>
+          <w:iCs/>
+        </w:rPr>
+        <w:t>LowerCaseTokens</w:t>
+      </w:r>
+      <w:r>
+        <w:rPr>
+          <w:rFonts w:ascii="Tahoma" w:hAnsi="Tahoma" w:cs="Tahoma"/>
+        </w:rPr>
+        <w:t xml:space="preserve"> to true.</w:t>
+      </w:r>
+      <w:r>
+        <w:rPr>
+          <w:rFonts w:ascii="Tahoma" w:hAnsi="Tahoma" w:cs="Tahoma"/>
+        </w:rPr>
+        <w:t xml:space="preserve">  </w:t>
+      </w:r>
+    </w:p>
+    <w:p>
+      <w:pPr>
+        <w:pStyle w:val="NoSpacing"/>
+        <w:rPr>
+          <w:rFonts w:ascii="Tahoma" w:hAnsi="Tahoma" w:cs="Tahoma"/>
+          <w:color w:val="FF0000"/>
+        </w:rPr>
+      </w:pPr>
+    </w:p>
+    <w:p>
+      <w:pPr>
+        <w:pStyle w:val="NoSpacing"/>
+        <w:rPr>
+          <w:rFonts w:ascii="Tahoma" w:hAnsi="Tahoma" w:cs="Tahoma"/>
+        </w:rPr>
+      </w:pPr>
+      <w:r>
+        <w:rPr>
+          <w:rFonts w:ascii="Tahoma" w:hAnsi="Tahoma" w:cs="Tahoma"/>
+          <w:u w:val="single"/>
+        </w:rPr>
+        <w:t>Stemming:</w:t>
+      </w:r>
+      <w:r>
+        <w:rPr>
+          <w:rFonts w:ascii="Tahoma" w:hAnsi="Tahoma" w:cs="Tahoma"/>
+        </w:rPr>
+        <w:t xml:space="preserve"> </w:t>
+      </w:r>
+      <w:r>
+        <w:rPr>
+          <w:rFonts w:ascii="Tahoma" w:hAnsi="Tahoma" w:cs="Tahoma"/>
+        </w:rPr>
+        <w:t xml:space="preserve">we used the Snowball library to perform stemming. </w:t>
+      </w:r>
+      <w:r>
+        <w:rPr>
+          <w:rFonts w:ascii="Tahoma" w:hAnsi="Tahoma" w:cs="Tahoma"/>
+        </w:rPr>
+        <w:t>Snowball is a</w:t>
+      </w:r>
+      <w:r>
+        <w:rPr>
+          <w:rFonts w:ascii="Tahoma" w:hAnsi="Tahoma" w:cs="Tahoma"/>
+        </w:rPr>
+        <w:t>n open source</w:t>
+      </w:r>
+      <w:r>
+        <w:rPr>
+          <w:rFonts w:ascii="Tahoma" w:hAnsi="Tahoma" w:cs="Tahoma"/>
+        </w:rPr>
+        <w:t xml:space="preserve"> small string processing language designed for creating stemming algorithms</w:t>
+      </w:r>
+      <w:r>
+        <w:rPr>
+          <w:rFonts w:ascii="Tahoma" w:hAnsi="Tahoma" w:cs="Tahoma"/>
+        </w:rPr>
+        <w:t>.</w:t>
+      </w:r>
+      <w:r>
+        <w:rPr>
+          <w:rFonts w:ascii="Tahoma" w:hAnsi="Tahoma" w:cs="Tahoma"/>
+        </w:rPr>
+        <w:t xml:space="preserve"> </w:t>
+      </w:r>
+      <w:r>
+        <w:rPr>
+          <w:rFonts w:ascii="Tahoma" w:hAnsi="Tahoma" w:cs="Tahoma"/>
+        </w:rPr>
+        <w:t>We used the porter stemmer algorithm that is included in the snowball library. To use this</w:t>
+      </w:r>
+      <w:r>
+        <w:rPr>
+          <w:rFonts w:ascii="Tahoma" w:hAnsi="Tahoma" w:cs="Tahoma"/>
+        </w:rPr>
+        <w:t xml:space="preserve"> </w:t>
+      </w:r>
+      <w:proofErr w:type="gramStart"/>
+      <w:r>
+        <w:rPr>
+          <w:rFonts w:ascii="Tahoma" w:hAnsi="Tahoma" w:cs="Tahoma"/>
+        </w:rPr>
+        <w:t>stemmer</w:t>
+      </w:r>
+      <w:proofErr w:type="gramEnd"/>
+      <w:r>
+        <w:rPr>
+          <w:rFonts w:ascii="Tahoma" w:hAnsi="Tahoma" w:cs="Tahoma"/>
+        </w:rPr>
+        <w:t xml:space="preserve"> we set </w:t>
+      </w:r>
+      <w:proofErr w:type="spellStart"/>
+      <w:r>
+        <w:rPr>
+          <w:rFonts w:ascii="Tahoma" w:hAnsi="Tahoma" w:cs="Tahoma"/>
+          <w:i/>
+          <w:iCs/>
+        </w:rPr>
+        <w:t>StringToWordVector</w:t>
+      </w:r>
+      <w:r>
+        <w:rPr>
+          <w:rFonts w:ascii="Tahoma" w:hAnsi="Tahoma" w:cs="Tahoma"/>
+        </w:rPr>
+        <w:t>’s</w:t>
+      </w:r>
       <w:proofErr w:type="spellEnd"/>
+      <w:r>
+        <w:rPr>
+          <w:rFonts w:ascii="Tahoma" w:hAnsi="Tahoma" w:cs="Tahoma"/>
+        </w:rPr>
+        <w:t xml:space="preserve"> </w:t>
+      </w:r>
+      <w:proofErr w:type="spellStart"/>
+      <w:r>
+        <w:rPr>
+          <w:rFonts w:ascii="Tahoma" w:hAnsi="Tahoma" w:cs="Tahoma"/>
+          <w:i/>
+          <w:iCs/>
+        </w:rPr>
+        <w:t>setStemmer</w:t>
+      </w:r>
+      <w:proofErr w:type="spellEnd"/>
+      <w:r>
+        <w:rPr>
+          <w:rFonts w:ascii="Tahoma" w:hAnsi="Tahoma" w:cs="Tahoma"/>
+          <w:i/>
+          <w:iCs/>
+        </w:rPr>
+        <w:t xml:space="preserve"> </w:t>
+      </w:r>
+      <w:r>
+        <w:rPr>
+          <w:rFonts w:ascii="Tahoma" w:hAnsi="Tahoma" w:cs="Tahoma"/>
+        </w:rPr>
+        <w:t>with an instance of Snowball.</w:t>
+      </w:r>
+    </w:p>
+    <w:p>
+      <w:pPr>
+        <w:pStyle w:val="NoSpacing"/>
+        <w:rPr>
+          <w:rFonts w:ascii="Tahoma" w:hAnsi="Tahoma" w:cs="Tahoma"/>
+        </w:rPr>
+      </w:pPr>
+    </w:p>
+    <w:p>
+      <w:pPr>
+        <w:pStyle w:val="NoSpacing"/>
+        <w:rPr>
+          <w:rFonts w:ascii="Tahoma" w:hAnsi="Tahoma" w:cs="Tahoma"/>
+        </w:rPr>
+      </w:pPr>
+      <w:r>
+        <w:rPr>
+          <w:rFonts w:ascii="Tahoma" w:hAnsi="Tahoma" w:cs="Tahoma"/>
+        </w:rPr>
+        <w:t xml:space="preserve">For the classifier we used </w:t>
+      </w:r>
+      <w:r>
+        <w:rPr>
+          <w:rFonts w:ascii="Tahoma" w:hAnsi="Tahoma" w:cs="Tahoma"/>
+          <w:i/>
+          <w:iCs/>
+        </w:rPr>
+        <w:t>IBK</w:t>
+      </w:r>
+      <w:r>
+        <w:rPr>
+          <w:rFonts w:ascii="Tahoma" w:hAnsi="Tahoma" w:cs="Tahoma"/>
+        </w:rPr>
+        <w:t xml:space="preserve"> set to work with the KNN algorithm.</w:t>
+      </w:r>
+    </w:p>
+    <w:p>
+      <w:pPr>
+        <w:pStyle w:val="NoSpacing"/>
+        <w:rPr>
+          <w:rFonts w:ascii="Tahoma" w:hAnsi="Tahoma" w:cs="Tahoma"/>
+        </w:rPr>
+      </w:pPr>
+    </w:p>
+    <w:p>
+      <w:pPr>
+        <w:pStyle w:val="NoSpacing"/>
+        <w:rPr>
+          <w:rFonts w:ascii="Tahoma" w:hAnsi="Tahoma" w:cs="Tahoma"/>
+        </w:rPr>
+      </w:pPr>
+      <w:r>
+        <w:rPr>
+          <w:rFonts w:ascii="Tahoma" w:hAnsi="Tahoma" w:cs="Tahoma"/>
+        </w:rPr>
+        <w:lastRenderedPageBreak/>
+        <w:t>We</w:t>
+      </w:r>
+      <w:r>
+        <w:rPr>
+          <w:rFonts w:ascii="Tahoma" w:hAnsi="Tahoma" w:cs="Tahoma" w:hint="cs"/>
+          <w:rtl/>
+        </w:rPr>
+        <w:t xml:space="preserve"> </w:t>
+      </w:r>
+      <w:r>
+        <w:rPr>
+          <w:rFonts w:ascii="Tahoma" w:hAnsi="Tahoma" w:cs="Tahoma"/>
+        </w:rPr>
+        <w:t>used multifilter and FilteredClassifier to combine</w:t>
+      </w:r>
+      <w:r>
+        <w:rPr>
+          <w:rFonts w:ascii="Tahoma" w:hAnsi="Tahoma" w:cs="Tahoma"/>
+        </w:rPr>
+        <w:t xml:space="preserve"> the </w:t>
+      </w:r>
+      <w:r>
+        <w:rPr>
+          <w:rFonts w:ascii="Tahoma" w:hAnsi="Tahoma" w:cs="Tahoma"/>
+          <w:i/>
+          <w:iCs/>
+        </w:rPr>
+        <w:t>StringToWordVector</w:t>
+      </w:r>
+      <w:r>
+        <w:rPr>
+          <w:rFonts w:ascii="Tahoma" w:hAnsi="Tahoma" w:cs="Tahoma"/>
+        </w:rPr>
+        <w:t xml:space="preserve"> filter and the </w:t>
+      </w:r>
+      <w:r>
+        <w:rPr>
+          <w:rFonts w:ascii="Tahoma" w:hAnsi="Tahoma" w:cs="Tahoma"/>
+          <w:i/>
+          <w:iCs/>
+        </w:rPr>
+        <w:t>IBK</w:t>
+      </w:r>
+      <w:r>
+        <w:rPr>
+          <w:rFonts w:ascii="Tahoma" w:hAnsi="Tahoma" w:cs="Tahoma"/>
+        </w:rPr>
+        <w:t xml:space="preserve"> classifier.</w:t>
+      </w:r>
+      <w:r>
+        <w:rPr>
+          <w:rFonts w:ascii="Tahoma" w:hAnsi="Tahoma" w:cs="Tahoma"/>
+        </w:rPr>
+        <w:t xml:space="preserve"> </w:t>
+      </w:r>
+    </w:p>
+    <w:p>
+      <w:pPr>
+        <w:pStyle w:val="NoSpacing"/>
+        <w:rPr>
+          <w:rFonts w:ascii="Tahoma" w:hAnsi="Tahoma" w:cs="Tahoma"/>
+        </w:rPr>
+      </w:pPr>
+      <w:r>
+        <w:rPr>
+          <w:rFonts w:ascii="Tahoma" w:hAnsi="Tahoma" w:cs="Tahoma"/>
+        </w:rPr>
+        <w:t>We used multifilter</w:t>
+      </w:r>
+      <w:r>
+        <w:rPr>
+          <w:rFonts w:ascii="Tahoma" w:hAnsi="Tahoma" w:cs="Tahoma"/>
+        </w:rPr>
+        <w:t xml:space="preserve"> and </w:t>
+      </w:r>
+      <w:proofErr w:type="spellStart"/>
+      <w:r>
+        <w:rPr>
+          <w:rFonts w:ascii="Tahoma" w:hAnsi="Tahoma" w:cs="Tahoma"/>
+        </w:rPr>
+        <w:t>FilteredClassifier</w:t>
+      </w:r>
+      <w:proofErr w:type="spellEnd"/>
+      <w:r>
+        <w:rPr>
+          <w:rFonts w:ascii="Tahoma" w:hAnsi="Tahoma" w:cs="Tahoma"/>
+        </w:rPr>
+        <w:t xml:space="preserve"> to run multiple filters which will run consecutively without changing the data structure. This enabled us to keep the documents names, which we needed for writing the results to the output file.</w:t>
+      </w:r>
+    </w:p>
+    <w:p>
+      <w:pPr>
+        <w:pStyle w:val="NoSpacing"/>
+        <w:rPr>
+          <w:rFonts w:ascii="Tahoma" w:hAnsi="Tahoma" w:cs="Tahoma"/>
+        </w:rPr>
+      </w:pPr>
+    </w:p>
+    <w:p>
+      <w:pPr>
+        <w:pStyle w:val="NoSpacing"/>
+        <w:rPr>
+          <w:rFonts w:ascii="Tahoma" w:hAnsi="Tahoma" w:cs="Tahoma"/>
+        </w:rPr>
+      </w:pPr>
+      <w:r>
+        <w:rPr>
+          <w:rFonts w:ascii="Tahoma" w:hAnsi="Tahoma" w:cs="Tahoma"/>
+          <w:u w:val="single"/>
+        </w:rPr>
+        <w:t>KNN:</w:t>
+      </w:r>
+      <w:r>
+        <w:rPr>
+          <w:rFonts w:ascii="Tahoma" w:hAnsi="Tahoma" w:cs="Tahoma"/>
+        </w:rPr>
+        <w:t xml:space="preserve"> we used normalization and the k value read from the configuration.</w:t>
+      </w:r>
+    </w:p>
+    <w:p>
+      <w:pPr>
+        <w:pStyle w:val="NoSpacing"/>
+        <w:rPr>
+          <w:rFonts w:ascii="Tahoma" w:hAnsi="Tahoma" w:cs="Tahoma"/>
+          <w:rtl/>
+        </w:rPr>
+      </w:pPr>
+      <w:r>
+        <w:rPr>
+          <w:rFonts w:ascii="Tahoma" w:hAnsi="Tahoma" w:cs="Tahoma"/>
+        </w:rPr>
+        <w:t xml:space="preserve">We used normalization because we didn’t want the length of the document to </w:t>
+      </w:r>
+      <w:proofErr w:type="gramStart"/>
+      <w:r>
+        <w:rPr>
+          <w:rFonts w:ascii="Tahoma" w:hAnsi="Tahoma" w:cs="Tahoma"/>
+        </w:rPr>
+        <w:t>have an effect on</w:t>
+      </w:r>
+      <w:proofErr w:type="gramEnd"/>
+      <w:r>
+        <w:rPr>
+          <w:rFonts w:ascii="Tahoma" w:hAnsi="Tahoma" w:cs="Tahoma"/>
+        </w:rPr>
+        <w:t xml:space="preserve"> the classification.</w:t>
+      </w:r>
+    </w:p>
+    <w:p>
+      <w:pPr>
+        <w:pStyle w:val="NoSpacing"/>
+        <w:rPr>
+          <w:rFonts w:ascii="Tahoma" w:hAnsi="Tahoma" w:cs="Tahoma"/>
+        </w:rPr>
+      </w:pPr>
+    </w:p>
+    <w:p>
+      <w:pPr>
+        <w:pStyle w:val="NoSpacing"/>
+        <w:rPr>
+          <w:rFonts w:ascii="Tahoma" w:hAnsi="Tahoma" w:cs="Tahoma"/>
+        </w:rPr>
+      </w:pPr>
+      <w:r>
+        <w:rPr>
+          <w:rFonts w:ascii="Tahoma" w:hAnsi="Tahoma" w:cs="Tahoma"/>
+        </w:rPr>
+        <w:t>After creating the classifier object, we build the classifier itself (</w:t>
+      </w:r>
+      <w:proofErr w:type="spellStart"/>
+      <w:proofErr w:type="gramStart"/>
+      <w:r>
+        <w:rPr>
+          <w:rFonts w:ascii="Tahoma" w:hAnsi="Tahoma" w:cs="Tahoma"/>
+        </w:rPr>
+        <w:t>classifier.buildClassifier</w:t>
+      </w:r>
+      <w:proofErr w:type="spellEnd"/>
+      <w:proofErr w:type="gramEnd"/>
+      <w:r>
+        <w:rPr>
+          <w:rFonts w:ascii="Tahoma" w:hAnsi="Tahoma" w:cs="Tahoma"/>
+        </w:rPr>
+        <w:t xml:space="preserve">) using the </w:t>
+      </w:r>
+      <w:r>
+        <w:rPr>
+          <w:rFonts w:ascii="Tahoma" w:hAnsi="Tahoma" w:cs="Tahoma"/>
+        </w:rPr>
+        <w:t>train</w:t>
+      </w:r>
+      <w:r>
+        <w:rPr>
+          <w:rFonts w:ascii="Tahoma" w:hAnsi="Tahoma" w:cs="Tahoma"/>
+        </w:rPr>
+        <w:t xml:space="preserve"> data (training the classifier).</w:t>
+      </w:r>
+    </w:p>
+    <w:p>
+      <w:pPr>
+        <w:pStyle w:val="NoSpacing"/>
+        <w:rPr>
+          <w:rFonts w:ascii="Tahoma" w:hAnsi="Tahoma" w:cs="Tahoma"/>
+          <w:rtl/>
+        </w:rPr>
+      </w:pPr>
     </w:p>
     <w:p>
       <w:pPr>
@@ -681,256 +1308,12 @@
           <w:bCs/>
         </w:rPr>
       </w:pPr>
-    </w:p>
-    <w:p>
-      <w:pPr>
-        <w:pStyle w:val="NoSpacing"/>
-        <w:rPr>
-          <w:rFonts w:ascii="Tahoma" w:hAnsi="Tahoma" w:cs="Tahoma"/>
-          <w:rtl/>
-        </w:rPr>
-      </w:pPr>
-      <w:r>
-        <w:rPr>
-          <w:rFonts w:ascii="Tahoma" w:hAnsi="Tahoma" w:cs="Tahoma"/>
-          <w:color w:val="FF0000"/>
-        </w:rPr>
-        <w:t>&lt;</w:t>
-      </w:r>
-      <w:r>
-        <w:rPr>
-          <w:rFonts w:ascii="Tahoma" w:hAnsi="Tahoma" w:cs="Tahoma"/>
-          <w:color w:val="FF0000"/>
-        </w:rPr>
-        <w:t>what did we use Recorder for?</w:t>
-      </w:r>
-      <w:r>
-        <w:rPr>
-          <w:rFonts w:ascii="Tahoma" w:hAnsi="Tahoma" w:cs="Tahoma"/>
-          <w:color w:val="FF0000"/>
-        </w:rPr>
-        <w:t>&gt;</w:t>
-      </w:r>
-    </w:p>
-    <w:p>
-      <w:pPr>
-        <w:pStyle w:val="NoSpacing"/>
-        <w:rPr>
-          <w:rFonts w:ascii="Tahoma" w:hAnsi="Tahoma" w:cs="Tahoma"/>
-        </w:rPr>
-      </w:pPr>
-      <w:r>
-        <w:rPr>
-          <w:rFonts w:ascii="Tahoma" w:hAnsi="Tahoma" w:cs="Tahoma"/>
-        </w:rPr>
-        <w:t xml:space="preserve">For the classifier we used </w:t>
-      </w:r>
-      <w:r>
-        <w:rPr>
-          <w:rFonts w:ascii="Tahoma" w:hAnsi="Tahoma" w:cs="Tahoma"/>
-          <w:i/>
-          <w:iCs/>
-        </w:rPr>
-        <w:t>IBK</w:t>
-      </w:r>
-      <w:r>
-        <w:rPr>
-          <w:rFonts w:ascii="Tahoma" w:hAnsi="Tahoma" w:cs="Tahoma"/>
-        </w:rPr>
-        <w:t xml:space="preserve"> set to work with the KNN algorithm.</w:t>
-      </w:r>
-    </w:p>
-    <w:p>
-      <w:pPr>
-        <w:pStyle w:val="NoSpacing"/>
-        <w:rPr>
-          <w:rFonts w:ascii="Tahoma" w:hAnsi="Tahoma" w:cs="Tahoma"/>
-        </w:rPr>
-      </w:pPr>
-      <w:r>
-        <w:rPr>
-          <w:rFonts w:ascii="Tahoma" w:hAnsi="Tahoma" w:cs="Tahoma"/>
-        </w:rPr>
-        <w:t>We</w:t>
-      </w:r>
-      <w:r>
-        <w:rPr>
-          <w:rFonts w:ascii="Tahoma" w:hAnsi="Tahoma" w:cs="Tahoma" w:hint="cs"/>
-          <w:rtl/>
-        </w:rPr>
-        <w:t xml:space="preserve"> </w:t>
-      </w:r>
-      <w:r>
-        <w:rPr>
-          <w:rFonts w:ascii="Tahoma" w:hAnsi="Tahoma" w:cs="Tahoma"/>
-        </w:rPr>
-        <w:t xml:space="preserve">used multifilter and </w:t>
-      </w:r>
-      <w:proofErr w:type="spellStart"/>
-      <w:r>
-        <w:rPr>
-          <w:rFonts w:ascii="Tahoma" w:hAnsi="Tahoma" w:cs="Tahoma"/>
-        </w:rPr>
-        <w:t>FilteredClassifier</w:t>
-      </w:r>
-      <w:proofErr w:type="spellEnd"/>
-      <w:r>
-        <w:rPr>
-          <w:rFonts w:ascii="Tahoma" w:hAnsi="Tahoma" w:cs="Tahoma"/>
-        </w:rPr>
-        <w:t xml:space="preserve"> to combine</w:t>
-      </w:r>
-      <w:r>
-        <w:rPr>
-          <w:rFonts w:ascii="Tahoma" w:hAnsi="Tahoma" w:cs="Tahoma"/>
-        </w:rPr>
-        <w:t xml:space="preserve"> the </w:t>
-      </w:r>
-      <w:proofErr w:type="spellStart"/>
-      <w:proofErr w:type="gramStart"/>
-      <w:r>
-        <w:rPr>
-          <w:rFonts w:ascii="Tahoma" w:hAnsi="Tahoma" w:cs="Tahoma"/>
-          <w:i/>
-          <w:iCs/>
-        </w:rPr>
-        <w:t>StringToWordVector</w:t>
-      </w:r>
-      <w:proofErr w:type="spellEnd"/>
-      <w:r>
-        <w:rPr>
-          <w:rFonts w:ascii="Tahoma" w:hAnsi="Tahoma" w:cs="Tahoma"/>
-          <w:i/>
-          <w:iCs/>
-        </w:rPr>
-        <w:t xml:space="preserve"> </w:t>
-      </w:r>
-      <w:r>
-        <w:rPr>
-          <w:rFonts w:ascii="Tahoma" w:hAnsi="Tahoma" w:cs="Tahoma"/>
-        </w:rPr>
-        <w:t xml:space="preserve"> filter</w:t>
-      </w:r>
-      <w:proofErr w:type="gramEnd"/>
-      <w:r>
-        <w:rPr>
-          <w:rFonts w:ascii="Tahoma" w:hAnsi="Tahoma" w:cs="Tahoma"/>
-        </w:rPr>
-        <w:t xml:space="preserve"> and the </w:t>
-      </w:r>
-      <w:r>
-        <w:rPr>
-          <w:rFonts w:ascii="Tahoma" w:hAnsi="Tahoma" w:cs="Tahoma"/>
-          <w:i/>
-          <w:iCs/>
-        </w:rPr>
-        <w:t>IBK</w:t>
-      </w:r>
-      <w:r>
-        <w:rPr>
-          <w:rFonts w:ascii="Tahoma" w:hAnsi="Tahoma" w:cs="Tahoma"/>
-        </w:rPr>
-        <w:t xml:space="preserve"> classifier.</w:t>
-      </w:r>
-      <w:r>
-        <w:rPr>
-          <w:rFonts w:ascii="Tahoma" w:hAnsi="Tahoma" w:cs="Tahoma"/>
-        </w:rPr>
-        <w:t xml:space="preserve"> </w:t>
-      </w:r>
-    </w:p>
-    <w:p>
-      <w:pPr>
-        <w:pStyle w:val="NoSpacing"/>
-        <w:rPr>
-          <w:rFonts w:ascii="Tahoma" w:hAnsi="Tahoma" w:cs="Tahoma"/>
-          <w:rtl/>
-        </w:rPr>
-      </w:pPr>
-      <w:r>
-        <w:rPr>
-          <w:rFonts w:ascii="Tahoma" w:hAnsi="Tahoma" w:cs="Tahoma"/>
-          <w:color w:val="FF0000"/>
-        </w:rPr>
-        <w:t>&lt;</w:t>
-      </w:r>
-      <w:r>
-        <w:rPr>
-          <w:rFonts w:ascii="Tahoma" w:hAnsi="Tahoma" w:cs="Tahoma"/>
-          <w:color w:val="FF0000"/>
-        </w:rPr>
-        <w:t>do we want to say anything about the options we used?</w:t>
-      </w:r>
-      <w:r>
-        <w:rPr>
-          <w:rFonts w:ascii="Tahoma" w:hAnsi="Tahoma" w:cs="Tahoma"/>
-          <w:color w:val="FF0000"/>
-        </w:rPr>
-        <w:t>&gt;</w:t>
-      </w:r>
-    </w:p>
-    <w:p>
-      <w:pPr>
-        <w:pStyle w:val="NoSpacing"/>
-        <w:rPr>
-          <w:rFonts w:ascii="Tahoma" w:hAnsi="Tahoma" w:cs="Tahoma"/>
-        </w:rPr>
-      </w:pPr>
-    </w:p>
-    <w:p>
-      <w:pPr>
-        <w:pStyle w:val="NoSpacing"/>
-        <w:rPr>
-          <w:rFonts w:ascii="Tahoma" w:hAnsi="Tahoma" w:cs="Tahoma"/>
-        </w:rPr>
-      </w:pPr>
-      <w:r>
-        <w:rPr>
-          <w:rFonts w:ascii="Tahoma" w:hAnsi="Tahoma" w:cs="Tahoma"/>
-        </w:rPr>
-        <w:t>After creating the classifier object, we build the classifier itself (</w:t>
-      </w:r>
-      <w:proofErr w:type="spellStart"/>
-      <w:proofErr w:type="gramStart"/>
-      <w:r>
-        <w:rPr>
-          <w:rFonts w:ascii="Tahoma" w:hAnsi="Tahoma" w:cs="Tahoma"/>
-        </w:rPr>
-        <w:t>classifier.buildClassifier</w:t>
-      </w:r>
-      <w:proofErr w:type="spellEnd"/>
-      <w:proofErr w:type="gramEnd"/>
-      <w:r>
-        <w:rPr>
-          <w:rFonts w:ascii="Tahoma" w:hAnsi="Tahoma" w:cs="Tahoma"/>
-        </w:rPr>
-        <w:t>) using the test data (training the classifier).</w:t>
-      </w:r>
-    </w:p>
-    <w:p>
-      <w:pPr>
-        <w:pStyle w:val="NoSpacing"/>
-        <w:rPr>
-          <w:rFonts w:ascii="Tahoma" w:hAnsi="Tahoma" w:cs="Tahoma"/>
-          <w:rtl/>
-        </w:rPr>
-      </w:pPr>
-    </w:p>
-    <w:p>
-      <w:pPr>
-        <w:pStyle w:val="NoSpacing"/>
+      <w:r>
         <w:rPr>
           <w:rFonts w:ascii="Tahoma" w:hAnsi="Tahoma" w:cs="Tahoma"/>
           <w:b/>
           <w:bCs/>
         </w:rPr>
-      </w:pPr>
-      <w:r>
-        <w:rPr>
-          <w:rFonts w:ascii="Tahoma" w:hAnsi="Tahoma" w:cs="Tahoma"/>
-          <w:b/>
-          <w:bCs/>
-        </w:rPr>
         <w:t>Testing the classifier</w:t>
       </w:r>
     </w:p>
@@ -952,6 +1335,44 @@
           <w:rFonts w:ascii="Tahoma" w:hAnsi="Tahoma" w:cs="Tahoma"/>
         </w:rPr>
         <w:t xml:space="preserve"> classifying the test set and calculating micro f-score and macro f-score</w:t>
+      </w:r>
+      <w:r>
+        <w:rPr>
+          <w:rFonts w:ascii="Tahoma" w:hAnsi="Tahoma" w:cs="Tahoma"/>
+        </w:rPr>
+        <w:t>.</w:t>
+      </w:r>
+    </w:p>
+    <w:p>
+      <w:pPr>
+        <w:pStyle w:val="NoSpacing"/>
+        <w:rPr>
+          <w:rFonts w:ascii="Tahoma" w:hAnsi="Tahoma" w:cs="Tahoma"/>
+        </w:rPr>
+      </w:pPr>
+      <w:r>
+        <w:rPr>
+          <w:rFonts w:ascii="Tahoma" w:hAnsi="Tahoma" w:cs="Tahoma"/>
+        </w:rPr>
+        <w:t>We ran e</w:t>
+      </w:r>
+      <w:r>
+        <w:rPr>
+          <w:rFonts w:ascii="Tahoma" w:hAnsi="Tahoma" w:cs="Tahoma"/>
+        </w:rPr>
+        <w:t xml:space="preserve">ach test </w:t>
+      </w:r>
+      <w:r>
+        <w:rPr>
+          <w:rFonts w:ascii="Tahoma" w:hAnsi="Tahoma" w:cs="Tahoma"/>
+        </w:rPr>
+        <w:t>with a</w:t>
+      </w:r>
+      <w:r>
+        <w:rPr>
+          <w:rFonts w:ascii="Tahoma" w:hAnsi="Tahoma" w:cs="Tahoma"/>
+        </w:rPr>
+        <w:t xml:space="preserve"> different k value.</w:t>
       </w:r>
     </w:p>
     <w:p>
@@ -964,85 +1385,1253 @@
           <w:color w:val="FF66CC"/>
         </w:rPr>
       </w:pPr>
-      <w:r>
+    </w:p>
+    <w:p>
+      <w:pPr>
+        <w:pStyle w:val="NoSpacing"/>
         <w:rPr>
           <w:rFonts w:ascii="Tahoma" w:hAnsi="Tahoma" w:cs="Tahoma"/>
           <w:b/>
           <w:bCs/>
           <w:color w:val="FF66CC"/>
         </w:rPr>
-        <w:t>Experiment results</w:t>
-      </w:r>
-    </w:p>
-    <w:p>
-      <w:pPr>
-        <w:pStyle w:val="NoSpacing"/>
+      </w:pPr>
+      <w:r>
         <w:rPr>
           <w:rFonts w:ascii="Tahoma" w:hAnsi="Tahoma" w:cs="Tahoma"/>
           <w:b/>
           <w:bCs/>
           <w:color w:val="FF66CC"/>
         </w:rPr>
-      </w:pPr>
-      <w:r>
-        <w:rPr>
-          <w:rFonts w:ascii="Tahoma" w:hAnsi="Tahoma" w:cs="Tahoma"/>
-        </w:rPr>
-        <w:t xml:space="preserve">After running the experiment with different k value, the value that gave us the best result is </w:t>
-      </w:r>
-      <w:r>
-        <w:rPr>
-          <w:rFonts w:ascii="Tahoma" w:hAnsi="Tahoma" w:cs="Tahoma"/>
-          <w:color w:val="FF0000"/>
-        </w:rPr>
-        <w:t xml:space="preserve">&lt;add selected value&gt; </w:t>
-      </w:r>
-      <w:r>
-        <w:rPr>
-          <w:rFonts w:ascii="Tahoma" w:hAnsi="Tahoma" w:cs="Tahoma"/>
-        </w:rPr>
-        <w:t xml:space="preserve">that gave us accuracy percentage of </w:t>
-      </w:r>
-      <w:r>
-        <w:rPr>
-          <w:rFonts w:ascii="Tahoma" w:hAnsi="Tahoma" w:cs="Tahoma"/>
-          <w:color w:val="FF0000"/>
-        </w:rPr>
-        <w:t>&lt;add accuracy&gt;</w:t>
-      </w:r>
-    </w:p>
-    <w:p>
-      <w:pPr>
-        <w:pStyle w:val="NoSpacing"/>
-        <w:rPr>
-          <w:rFonts w:ascii="Tahoma" w:hAnsi="Tahoma" w:cs="Tahoma"/>
-        </w:rPr>
-      </w:pPr>
-    </w:p>
-    <w:p>
-      <w:pPr>
-        <w:pStyle w:val="NoSpacing"/>
-        <w:rPr>
-          <w:rFonts w:ascii="Tahoma" w:hAnsi="Tahoma" w:cs="Tahoma"/>
-          <w:color w:val="FF0000"/>
+        <w:t>Experiment results</w:t>
+      </w:r>
+      <w:bookmarkStart w:id="0" w:name="_GoBack"/>
+      <w:bookmarkEnd w:id="0"/>
+    </w:p>
+    <w:p>
+      <w:pPr>
+        <w:pStyle w:val="NoSpacing"/>
+        <w:rPr>
+          <w:rFonts w:ascii="Tahoma" w:hAnsi="Tahoma" w:cs="Tahoma"/>
+        </w:rPr>
+      </w:pPr>
+      <w:r>
+        <w:rPr>
+          <w:rFonts w:ascii="Tahoma" w:hAnsi="Tahoma" w:cs="Tahoma"/>
+        </w:rPr>
+        <w:t>Coming in</w:t>
+      </w:r>
+      <w:r>
+        <w:rPr>
+          <w:rFonts w:ascii="Tahoma" w:hAnsi="Tahoma" w:cs="Tahoma"/>
+        </w:rPr>
+        <w:t xml:space="preserve"> to the experiment we expected to get the worst results with k=1 and to improve the results as we increase the k value, but the results we got where opposite – we got the best results using k=1 and the results wors</w:t>
+      </w:r>
+      <w:r>
+        <w:rPr>
+          <w:rFonts w:ascii="Tahoma" w:hAnsi="Tahoma" w:cs="Tahoma"/>
+        </w:rPr>
+        <w:t>en as we increased the k value.</w:t>
+      </w:r>
+    </w:p>
+    <w:p>
+      <w:pPr>
+        <w:pStyle w:val="NoSpacing"/>
+        <w:rPr>
+          <w:rFonts w:ascii="Tahoma" w:hAnsi="Tahoma" w:cs="Tahoma"/>
+        </w:rPr>
+      </w:pPr>
+    </w:p>
+    <w:p>
+      <w:pPr>
+        <w:pStyle w:val="NoSpacing"/>
+        <w:rPr>
+          <w:rFonts w:ascii="Tahoma" w:hAnsi="Tahoma" w:cs="Tahoma"/>
+        </w:rPr>
+      </w:pPr>
+      <w:r>
+        <w:rPr>
+          <w:rFonts w:ascii="Tahoma" w:hAnsi="Tahoma" w:cs="Tahoma"/>
+        </w:rPr>
+        <w:t xml:space="preserve">We also expected </w:t>
+      </w:r>
+      <w:r>
+        <w:rPr>
+          <w:rFonts w:ascii="Tahoma" w:hAnsi="Tahoma" w:cs="Tahoma"/>
+        </w:rPr>
+        <w:t>to see more variance between the micro f-score and macro f-score for each k value, but the results were very similar.</w:t>
+      </w:r>
+    </w:p>
+    <w:p>
+      <w:pPr>
+        <w:pStyle w:val="NoSpacing"/>
+        <w:rPr>
+          <w:rFonts w:ascii="Tahoma" w:hAnsi="Tahoma" w:cs="Tahoma"/>
+          <w:b/>
+          <w:bCs/>
+          <w:color w:val="FF66CC"/>
           <w:rtl/>
         </w:rPr>
       </w:pPr>
       <w:r>
         <w:rPr>
           <w:rFonts w:ascii="Tahoma" w:hAnsi="Tahoma" w:cs="Tahoma"/>
-          <w:color w:val="FF0000"/>
-        </w:rPr>
-        <w:t>&lt;anything else we want to say about the results?&gt;</w:t>
-      </w:r>
-    </w:p>
-    <w:p>
-      <w:pPr>
-        <w:pStyle w:val="NoSpacing"/>
-        <w:rPr>
-          <w:rFonts w:ascii="Tahoma" w:hAnsi="Tahoma" w:cs="Tahoma"/>
-          <w:color w:val="FF0000"/>
+          <w:b/>
+          <w:bCs/>
+          <w:color w:val="FF66CC"/>
+        </w:rPr>
+        <w:t xml:space="preserve"> </w:t>
+      </w:r>
+      <w:r>
+        <w:rPr>
+          <w:rFonts w:ascii="Tahoma" w:hAnsi="Tahoma" w:cs="Tahoma"/>
+          <w:b/>
+          <w:bCs/>
+          <w:color w:val="FF66CC"/>
+        </w:rPr>
+        <w:t xml:space="preserve"> </w:t>
+      </w:r>
+    </w:p>
+    <w:p>
+      <w:pPr>
+        <w:pStyle w:val="NoSpacing"/>
+        <w:rPr>
+          <w:rFonts w:ascii="Tahoma" w:hAnsi="Tahoma" w:cs="Tahoma"/>
+          <w:b/>
+          <w:bCs/>
+        </w:rPr>
+      </w:pPr>
+      <w:r>
+        <w:rPr>
+          <w:rFonts w:ascii="Tahoma" w:hAnsi="Tahoma" w:cs="Tahoma"/>
+          <w:b/>
+          <w:bCs/>
+        </w:rPr>
+        <w:t>Results:</w:t>
+      </w:r>
+    </w:p>
+    <w:tbl>
+      <w:tblPr>
+        <w:tblW w:w="2980" w:type="dxa"/>
+        <w:tblLook w:val="04A0" w:firstRow="1" w:lastRow="0" w:firstColumn="1" w:lastColumn="0" w:noHBand="0" w:noVBand="1"/>
+      </w:tblPr>
+      <w:tblGrid>
+        <w:gridCol w:w="440"/>
+        <w:gridCol w:w="1300"/>
+        <w:gridCol w:w="1360"/>
+      </w:tblGrid>
+      <w:tr>
+        <w:trPr>
+          <w:trHeight w:val="290"/>
+        </w:trPr>
+        <w:tc>
+          <w:tcPr>
+            <w:tcW w:w="320" w:type="dxa"/>
+            <w:tcBorders>
+              <w:top w:val="nil"/>
+              <w:left w:val="nil"/>
+              <w:bottom w:val="nil"/>
+              <w:right w:val="nil"/>
+            </w:tcBorders>
+            <w:shd w:val="clear" w:color="auto" w:fill="auto"/>
+            <w:noWrap/>
+            <w:vAlign w:val="bottom"/>
+            <w:hideMark/>
+          </w:tcPr>
+          <w:p>
+            <w:pPr>
+              <w:spacing w:after="0" w:line="240" w:lineRule="auto"/>
+              <w:rPr>
+                <w:rFonts w:ascii="Calibri" w:eastAsia="Times New Roman" w:hAnsi="Calibri" w:cs="Times New Roman"/>
+                <w:color w:val="000000"/>
+              </w:rPr>
+            </w:pPr>
+            <w:r>
+              <w:rPr>
+                <w:rFonts w:ascii="Calibri" w:eastAsia="Times New Roman" w:hAnsi="Calibri" w:cs="Times New Roman"/>
+                <w:color w:val="000000"/>
+              </w:rPr>
+              <w:t>K</w:t>
+            </w:r>
+          </w:p>
+        </w:tc>
+        <w:tc>
+          <w:tcPr>
+            <w:tcW w:w="1300" w:type="dxa"/>
+            <w:tcBorders>
+              <w:top w:val="nil"/>
+              <w:left w:val="nil"/>
+              <w:bottom w:val="nil"/>
+              <w:right w:val="nil"/>
+            </w:tcBorders>
+            <w:shd w:val="clear" w:color="auto" w:fill="auto"/>
+            <w:noWrap/>
+            <w:vAlign w:val="bottom"/>
+            <w:hideMark/>
+          </w:tcPr>
+          <w:p>
+            <w:pPr>
+              <w:spacing w:after="0" w:line="240" w:lineRule="auto"/>
+              <w:rPr>
+                <w:rFonts w:ascii="Calibri" w:eastAsia="Times New Roman" w:hAnsi="Calibri" w:cs="Times New Roman"/>
+                <w:color w:val="000000"/>
+              </w:rPr>
+            </w:pPr>
+            <w:r>
+              <w:rPr>
+                <w:rFonts w:ascii="Calibri" w:eastAsia="Times New Roman" w:hAnsi="Calibri" w:cs="Times New Roman"/>
+                <w:color w:val="000000"/>
+              </w:rPr>
+              <w:t>micro f-score</w:t>
+            </w:r>
+          </w:p>
+        </w:tc>
+        <w:tc>
+          <w:tcPr>
+            <w:tcW w:w="1360" w:type="dxa"/>
+            <w:tcBorders>
+              <w:top w:val="nil"/>
+              <w:left w:val="nil"/>
+              <w:bottom w:val="nil"/>
+              <w:right w:val="nil"/>
+            </w:tcBorders>
+            <w:shd w:val="clear" w:color="auto" w:fill="auto"/>
+            <w:noWrap/>
+            <w:vAlign w:val="bottom"/>
+            <w:hideMark/>
+          </w:tcPr>
+          <w:p>
+            <w:pPr>
+              <w:spacing w:after="0" w:line="240" w:lineRule="auto"/>
+              <w:rPr>
+                <w:rFonts w:ascii="Calibri" w:eastAsia="Times New Roman" w:hAnsi="Calibri" w:cs="Times New Roman"/>
+                <w:color w:val="000000"/>
+              </w:rPr>
+            </w:pPr>
+            <w:r>
+              <w:rPr>
+                <w:rFonts w:ascii="Calibri" w:eastAsia="Times New Roman" w:hAnsi="Calibri" w:cs="Times New Roman"/>
+                <w:color w:val="000000"/>
+              </w:rPr>
+              <w:t>macro f-score</w:t>
+            </w:r>
+          </w:p>
+        </w:tc>
+      </w:tr>
+      <w:tr>
+        <w:trPr>
+          <w:trHeight w:val="290"/>
+        </w:trPr>
+        <w:tc>
+          <w:tcPr>
+            <w:tcW w:w="320" w:type="dxa"/>
+            <w:tcBorders>
+              <w:top w:val="nil"/>
+              <w:left w:val="nil"/>
+              <w:bottom w:val="nil"/>
+              <w:right w:val="nil"/>
+            </w:tcBorders>
+            <w:shd w:val="clear" w:color="auto" w:fill="auto"/>
+            <w:noWrap/>
+            <w:vAlign w:val="bottom"/>
+            <w:hideMark/>
+          </w:tcPr>
+          <w:p>
+            <w:pPr>
+              <w:spacing w:after="0" w:line="240" w:lineRule="auto"/>
+              <w:jc w:val="right"/>
+              <w:rPr>
+                <w:rFonts w:ascii="Calibri" w:eastAsia="Times New Roman" w:hAnsi="Calibri" w:cs="Times New Roman"/>
+                <w:color w:val="000000"/>
+              </w:rPr>
+            </w:pPr>
+            <w:r>
+              <w:rPr>
+                <w:rFonts w:ascii="Calibri" w:eastAsia="Times New Roman" w:hAnsi="Calibri" w:cs="Times New Roman"/>
+                <w:color w:val="000000"/>
+              </w:rPr>
+              <w:t>1</w:t>
+            </w:r>
+          </w:p>
+        </w:tc>
+        <w:tc>
+          <w:tcPr>
+            <w:tcW w:w="1300" w:type="dxa"/>
+            <w:tcBorders>
+              <w:top w:val="nil"/>
+              <w:left w:val="nil"/>
+              <w:bottom w:val="nil"/>
+              <w:right w:val="nil"/>
+            </w:tcBorders>
+            <w:shd w:val="clear" w:color="auto" w:fill="auto"/>
+            <w:noWrap/>
+            <w:vAlign w:val="bottom"/>
+            <w:hideMark/>
+          </w:tcPr>
+          <w:p>
+            <w:pPr>
+              <w:spacing w:after="0" w:line="240" w:lineRule="auto"/>
+              <w:jc w:val="right"/>
+              <w:rPr>
+                <w:rFonts w:ascii="Calibri" w:eastAsia="Times New Roman" w:hAnsi="Calibri" w:cs="Times New Roman"/>
+                <w:color w:val="000000"/>
+              </w:rPr>
+            </w:pPr>
+            <w:r>
+              <w:rPr>
+                <w:rFonts w:ascii="Calibri" w:eastAsia="Times New Roman" w:hAnsi="Calibri" w:cs="Times New Roman"/>
+                <w:color w:val="000000"/>
+              </w:rPr>
+              <w:t>0.885802</w:t>
+            </w:r>
+          </w:p>
+        </w:tc>
+        <w:tc>
+          <w:tcPr>
+            <w:tcW w:w="1360" w:type="dxa"/>
+            <w:tcBorders>
+              <w:top w:val="nil"/>
+              <w:left w:val="nil"/>
+              <w:bottom w:val="nil"/>
+              <w:right w:val="nil"/>
+            </w:tcBorders>
+            <w:shd w:val="clear" w:color="auto" w:fill="auto"/>
+            <w:noWrap/>
+            <w:vAlign w:val="bottom"/>
+            <w:hideMark/>
+          </w:tcPr>
+          <w:p>
+            <w:pPr>
+              <w:spacing w:after="0" w:line="240" w:lineRule="auto"/>
+              <w:jc w:val="right"/>
+              <w:rPr>
+                <w:rFonts w:ascii="Calibri" w:eastAsia="Times New Roman" w:hAnsi="Calibri" w:cs="Times New Roman"/>
+                <w:color w:val="000000"/>
+              </w:rPr>
+            </w:pPr>
+            <w:r>
+              <w:rPr>
+                <w:rFonts w:ascii="Calibri" w:eastAsia="Times New Roman" w:hAnsi="Calibri" w:cs="Times New Roman"/>
+                <w:color w:val="000000"/>
+              </w:rPr>
+              <w:t>0.884994</w:t>
+            </w:r>
+          </w:p>
+        </w:tc>
+      </w:tr>
+      <w:tr>
+        <w:trPr>
+          <w:trHeight w:val="290"/>
+        </w:trPr>
+        <w:tc>
+          <w:tcPr>
+            <w:tcW w:w="320" w:type="dxa"/>
+            <w:tcBorders>
+              <w:top w:val="nil"/>
+              <w:left w:val="nil"/>
+              <w:bottom w:val="nil"/>
+              <w:right w:val="nil"/>
+            </w:tcBorders>
+            <w:shd w:val="clear" w:color="auto" w:fill="auto"/>
+            <w:noWrap/>
+            <w:vAlign w:val="bottom"/>
+            <w:hideMark/>
+          </w:tcPr>
+          <w:p>
+            <w:pPr>
+              <w:spacing w:after="0" w:line="240" w:lineRule="auto"/>
+              <w:jc w:val="right"/>
+              <w:rPr>
+                <w:rFonts w:ascii="Calibri" w:eastAsia="Times New Roman" w:hAnsi="Calibri" w:cs="Times New Roman"/>
+                <w:color w:val="000000"/>
+              </w:rPr>
+            </w:pPr>
+            <w:r>
+              <w:rPr>
+                <w:rFonts w:ascii="Calibri" w:eastAsia="Times New Roman" w:hAnsi="Calibri" w:cs="Times New Roman"/>
+                <w:color w:val="000000"/>
+              </w:rPr>
+              <w:t>5</w:t>
+            </w:r>
+          </w:p>
+        </w:tc>
+        <w:tc>
+          <w:tcPr>
+            <w:tcW w:w="1300" w:type="dxa"/>
+            <w:tcBorders>
+              <w:top w:val="nil"/>
+              <w:left w:val="nil"/>
+              <w:bottom w:val="nil"/>
+              <w:right w:val="nil"/>
+            </w:tcBorders>
+            <w:shd w:val="clear" w:color="auto" w:fill="auto"/>
+            <w:noWrap/>
+            <w:vAlign w:val="bottom"/>
+            <w:hideMark/>
+          </w:tcPr>
+          <w:p>
+            <w:pPr>
+              <w:spacing w:after="0" w:line="240" w:lineRule="auto"/>
+              <w:jc w:val="right"/>
+              <w:rPr>
+                <w:rFonts w:ascii="Calibri" w:eastAsia="Times New Roman" w:hAnsi="Calibri" w:cs="Times New Roman"/>
+                <w:color w:val="000000"/>
+              </w:rPr>
+            </w:pPr>
+            <w:r>
+              <w:rPr>
+                <w:rFonts w:ascii="Calibri" w:eastAsia="Times New Roman" w:hAnsi="Calibri" w:cs="Times New Roman"/>
+                <w:color w:val="000000"/>
+              </w:rPr>
+              <w:t>0.874761</w:t>
+            </w:r>
+          </w:p>
+        </w:tc>
+        <w:tc>
+          <w:tcPr>
+            <w:tcW w:w="1360" w:type="dxa"/>
+            <w:tcBorders>
+              <w:top w:val="nil"/>
+              <w:left w:val="nil"/>
+              <w:bottom w:val="nil"/>
+              <w:right w:val="nil"/>
+            </w:tcBorders>
+            <w:shd w:val="clear" w:color="auto" w:fill="auto"/>
+            <w:noWrap/>
+            <w:vAlign w:val="bottom"/>
+            <w:hideMark/>
+          </w:tcPr>
+          <w:p>
+            <w:pPr>
+              <w:spacing w:after="0" w:line="240" w:lineRule="auto"/>
+              <w:jc w:val="right"/>
+              <w:rPr>
+                <w:rFonts w:ascii="Calibri" w:eastAsia="Times New Roman" w:hAnsi="Calibri" w:cs="Times New Roman"/>
+                <w:color w:val="000000"/>
+              </w:rPr>
+            </w:pPr>
+            <w:r>
+              <w:rPr>
+                <w:rFonts w:ascii="Calibri" w:eastAsia="Times New Roman" w:hAnsi="Calibri" w:cs="Times New Roman"/>
+                <w:color w:val="000000"/>
+              </w:rPr>
+              <w:t>0.874269</w:t>
+            </w:r>
+          </w:p>
+        </w:tc>
+      </w:tr>
+      <w:tr>
+        <w:trPr>
+          <w:trHeight w:val="290"/>
+        </w:trPr>
+        <w:tc>
+          <w:tcPr>
+            <w:tcW w:w="320" w:type="dxa"/>
+            <w:tcBorders>
+              <w:top w:val="nil"/>
+              <w:left w:val="nil"/>
+              <w:bottom w:val="nil"/>
+              <w:right w:val="nil"/>
+            </w:tcBorders>
+            <w:shd w:val="clear" w:color="auto" w:fill="auto"/>
+            <w:noWrap/>
+            <w:vAlign w:val="bottom"/>
+            <w:hideMark/>
+          </w:tcPr>
+          <w:p>
+            <w:pPr>
+              <w:spacing w:after="0" w:line="240" w:lineRule="auto"/>
+              <w:jc w:val="right"/>
+              <w:rPr>
+                <w:rFonts w:ascii="Calibri" w:eastAsia="Times New Roman" w:hAnsi="Calibri" w:cs="Times New Roman"/>
+                <w:color w:val="000000"/>
+              </w:rPr>
+            </w:pPr>
+            <w:r>
+              <w:rPr>
+                <w:rFonts w:ascii="Calibri" w:eastAsia="Times New Roman" w:hAnsi="Calibri" w:cs="Times New Roman"/>
+                <w:color w:val="000000"/>
+              </w:rPr>
+              <w:t>10</w:t>
+            </w:r>
+          </w:p>
+        </w:tc>
+        <w:tc>
+          <w:tcPr>
+            <w:tcW w:w="1300" w:type="dxa"/>
+            <w:tcBorders>
+              <w:top w:val="nil"/>
+              <w:left w:val="nil"/>
+              <w:bottom w:val="nil"/>
+              <w:right w:val="nil"/>
+            </w:tcBorders>
+            <w:shd w:val="clear" w:color="auto" w:fill="auto"/>
+            <w:noWrap/>
+            <w:vAlign w:val="bottom"/>
+            <w:hideMark/>
+          </w:tcPr>
+          <w:p>
+            <w:pPr>
+              <w:spacing w:after="0" w:line="240" w:lineRule="auto"/>
+              <w:jc w:val="right"/>
+              <w:rPr>
+                <w:rFonts w:ascii="Calibri" w:eastAsia="Times New Roman" w:hAnsi="Calibri" w:cs="Times New Roman"/>
+                <w:color w:val="000000"/>
+              </w:rPr>
+            </w:pPr>
+            <w:r>
+              <w:rPr>
+                <w:rFonts w:ascii="Calibri" w:eastAsia="Times New Roman" w:hAnsi="Calibri" w:cs="Times New Roman"/>
+                <w:color w:val="000000"/>
+              </w:rPr>
+              <w:t>0.858211</w:t>
+            </w:r>
+          </w:p>
+        </w:tc>
+        <w:tc>
+          <w:tcPr>
+            <w:tcW w:w="1360" w:type="dxa"/>
+            <w:tcBorders>
+              <w:top w:val="nil"/>
+              <w:left w:val="nil"/>
+              <w:bottom w:val="nil"/>
+              <w:right w:val="nil"/>
+            </w:tcBorders>
+            <w:shd w:val="clear" w:color="auto" w:fill="auto"/>
+            <w:noWrap/>
+            <w:vAlign w:val="bottom"/>
+            <w:hideMark/>
+          </w:tcPr>
+          <w:p>
+            <w:pPr>
+              <w:spacing w:after="0" w:line="240" w:lineRule="auto"/>
+              <w:jc w:val="right"/>
+              <w:rPr>
+                <w:rFonts w:ascii="Calibri" w:eastAsia="Times New Roman" w:hAnsi="Calibri" w:cs="Times New Roman"/>
+                <w:color w:val="000000"/>
+              </w:rPr>
+            </w:pPr>
+            <w:r>
+              <w:rPr>
+                <w:rFonts w:ascii="Calibri" w:eastAsia="Times New Roman" w:hAnsi="Calibri" w:cs="Times New Roman"/>
+                <w:color w:val="000000"/>
+              </w:rPr>
+              <w:t>0.857485</w:t>
+            </w:r>
+          </w:p>
+        </w:tc>
+      </w:tr>
+      <w:tr>
+        <w:trPr>
+          <w:trHeight w:val="290"/>
+        </w:trPr>
+        <w:tc>
+          <w:tcPr>
+            <w:tcW w:w="320" w:type="dxa"/>
+            <w:tcBorders>
+              <w:top w:val="nil"/>
+              <w:left w:val="nil"/>
+              <w:bottom w:val="nil"/>
+              <w:right w:val="nil"/>
+            </w:tcBorders>
+            <w:shd w:val="clear" w:color="auto" w:fill="auto"/>
+            <w:noWrap/>
+            <w:vAlign w:val="bottom"/>
+            <w:hideMark/>
+          </w:tcPr>
+          <w:p>
+            <w:pPr>
+              <w:spacing w:after="0" w:line="240" w:lineRule="auto"/>
+              <w:jc w:val="right"/>
+              <w:rPr>
+                <w:rFonts w:ascii="Calibri" w:eastAsia="Times New Roman" w:hAnsi="Calibri" w:cs="Times New Roman"/>
+                <w:color w:val="000000"/>
+              </w:rPr>
+            </w:pPr>
+            <w:r>
+              <w:rPr>
+                <w:rFonts w:ascii="Calibri" w:eastAsia="Times New Roman" w:hAnsi="Calibri" w:cs="Times New Roman"/>
+                <w:color w:val="000000"/>
+              </w:rPr>
+              <w:t>20</w:t>
+            </w:r>
+          </w:p>
+        </w:tc>
+        <w:tc>
+          <w:tcPr>
+            <w:tcW w:w="1300" w:type="dxa"/>
+            <w:tcBorders>
+              <w:top w:val="nil"/>
+              <w:left w:val="nil"/>
+              <w:bottom w:val="nil"/>
+              <w:right w:val="nil"/>
+            </w:tcBorders>
+            <w:shd w:val="clear" w:color="auto" w:fill="auto"/>
+            <w:noWrap/>
+            <w:vAlign w:val="bottom"/>
+            <w:hideMark/>
+          </w:tcPr>
+          <w:p>
+            <w:pPr>
+              <w:spacing w:after="0" w:line="240" w:lineRule="auto"/>
+              <w:jc w:val="right"/>
+              <w:rPr>
+                <w:rFonts w:ascii="Calibri" w:eastAsia="Times New Roman" w:hAnsi="Calibri" w:cs="Times New Roman"/>
+                <w:color w:val="000000"/>
+              </w:rPr>
+            </w:pPr>
+            <w:r>
+              <w:rPr>
+                <w:rFonts w:ascii="Calibri" w:eastAsia="Times New Roman" w:hAnsi="Calibri" w:cs="Times New Roman"/>
+                <w:color w:val="000000"/>
+              </w:rPr>
+              <w:t>0.831882</w:t>
+            </w:r>
+          </w:p>
+        </w:tc>
+        <w:tc>
+          <w:tcPr>
+            <w:tcW w:w="1360" w:type="dxa"/>
+            <w:tcBorders>
+              <w:top w:val="nil"/>
+              <w:left w:val="nil"/>
+              <w:bottom w:val="nil"/>
+              <w:right w:val="nil"/>
+            </w:tcBorders>
+            <w:shd w:val="clear" w:color="auto" w:fill="auto"/>
+            <w:noWrap/>
+            <w:vAlign w:val="bottom"/>
+            <w:hideMark/>
+          </w:tcPr>
+          <w:p>
+            <w:pPr>
+              <w:spacing w:after="0" w:line="240" w:lineRule="auto"/>
+              <w:jc w:val="right"/>
+              <w:rPr>
+                <w:rFonts w:ascii="Calibri" w:eastAsia="Times New Roman" w:hAnsi="Calibri" w:cs="Times New Roman"/>
+                <w:color w:val="000000"/>
+              </w:rPr>
+            </w:pPr>
+            <w:r>
+              <w:rPr>
+                <w:rFonts w:ascii="Calibri" w:eastAsia="Times New Roman" w:hAnsi="Calibri" w:cs="Times New Roman"/>
+                <w:color w:val="000000"/>
+              </w:rPr>
+              <w:t>0.831526</w:t>
+            </w:r>
+          </w:p>
+        </w:tc>
+      </w:tr>
+      <w:tr>
+        <w:trPr>
+          <w:trHeight w:val="290"/>
+        </w:trPr>
+        <w:tc>
+          <w:tcPr>
+            <w:tcW w:w="320" w:type="dxa"/>
+            <w:tcBorders>
+              <w:top w:val="nil"/>
+              <w:left w:val="nil"/>
+              <w:bottom w:val="nil"/>
+              <w:right w:val="nil"/>
+            </w:tcBorders>
+            <w:shd w:val="clear" w:color="auto" w:fill="auto"/>
+            <w:noWrap/>
+            <w:vAlign w:val="bottom"/>
+            <w:hideMark/>
+          </w:tcPr>
+          <w:p>
+            <w:pPr>
+              <w:spacing w:after="0" w:line="240" w:lineRule="auto"/>
+              <w:jc w:val="right"/>
+              <w:rPr>
+                <w:rFonts w:ascii="Calibri" w:eastAsia="Times New Roman" w:hAnsi="Calibri" w:cs="Times New Roman"/>
+                <w:color w:val="000000"/>
+              </w:rPr>
+            </w:pPr>
+            <w:r>
+              <w:rPr>
+                <w:rFonts w:ascii="Calibri" w:eastAsia="Times New Roman" w:hAnsi="Calibri" w:cs="Times New Roman"/>
+                <w:color w:val="000000"/>
+              </w:rPr>
+              <w:t>30</w:t>
+            </w:r>
+          </w:p>
+        </w:tc>
+        <w:tc>
+          <w:tcPr>
+            <w:tcW w:w="1300" w:type="dxa"/>
+            <w:tcBorders>
+              <w:top w:val="nil"/>
+              <w:left w:val="nil"/>
+              <w:bottom w:val="nil"/>
+              <w:right w:val="nil"/>
+            </w:tcBorders>
+            <w:shd w:val="clear" w:color="auto" w:fill="auto"/>
+            <w:noWrap/>
+            <w:vAlign w:val="bottom"/>
+            <w:hideMark/>
+          </w:tcPr>
+          <w:p>
+            <w:pPr>
+              <w:spacing w:after="0" w:line="240" w:lineRule="auto"/>
+              <w:jc w:val="right"/>
+              <w:rPr>
+                <w:rFonts w:ascii="Calibri" w:eastAsia="Times New Roman" w:hAnsi="Calibri" w:cs="Times New Roman"/>
+                <w:color w:val="000000"/>
+              </w:rPr>
+            </w:pPr>
+            <w:r>
+              <w:rPr>
+                <w:rFonts w:ascii="Calibri" w:eastAsia="Times New Roman" w:hAnsi="Calibri" w:cs="Times New Roman"/>
+                <w:color w:val="000000"/>
+              </w:rPr>
+              <w:t>0.809997</w:t>
+            </w:r>
+          </w:p>
+        </w:tc>
+        <w:tc>
+          <w:tcPr>
+            <w:tcW w:w="1360" w:type="dxa"/>
+            <w:tcBorders>
+              <w:top w:val="nil"/>
+              <w:left w:val="nil"/>
+              <w:bottom w:val="nil"/>
+              <w:right w:val="nil"/>
+            </w:tcBorders>
+            <w:shd w:val="clear" w:color="auto" w:fill="auto"/>
+            <w:noWrap/>
+            <w:vAlign w:val="bottom"/>
+            <w:hideMark/>
+          </w:tcPr>
+          <w:p>
+            <w:pPr>
+              <w:spacing w:after="0" w:line="240" w:lineRule="auto"/>
+              <w:jc w:val="right"/>
+              <w:rPr>
+                <w:rFonts w:ascii="Calibri" w:eastAsia="Times New Roman" w:hAnsi="Calibri" w:cs="Times New Roman"/>
+                <w:color w:val="000000"/>
+              </w:rPr>
+            </w:pPr>
+            <w:r>
+              <w:rPr>
+                <w:rFonts w:ascii="Calibri" w:eastAsia="Times New Roman" w:hAnsi="Calibri" w:cs="Times New Roman"/>
+                <w:color w:val="000000"/>
+              </w:rPr>
+              <w:t>0.810377</w:t>
+            </w:r>
+          </w:p>
+        </w:tc>
+      </w:tr>
+    </w:tbl>
+    <w:p>
+      <w:pPr>
+        <w:pStyle w:val="NoSpacing"/>
+        <w:rPr>
+          <w:rFonts w:ascii="Tahoma" w:hAnsi="Tahoma" w:cs="Tahoma"/>
+          <w:b/>
+          <w:bCs/>
+          <w:color w:val="FF66CC"/>
           <w:rtl/>
+        </w:rPr>
+      </w:pPr>
+    </w:p>
+    <w:p>
+      <w:pPr>
+        <w:pStyle w:val="NoSpacing"/>
+        <w:rPr>
+          <w:rFonts w:ascii="Tahoma" w:hAnsi="Tahoma" w:cs="Tahoma"/>
+          <w:b/>
+          <w:bCs/>
+          <w:color w:val="FF66CC"/>
+        </w:rPr>
+      </w:pPr>
+    </w:p>
+    <w:p>
+      <w:pPr>
+        <w:pStyle w:val="NoSpacing"/>
+        <w:rPr>
+          <w:rFonts w:ascii="Tahoma" w:hAnsi="Tahoma" w:cs="Tahoma"/>
+          <w:b/>
+          <w:bCs/>
+          <w:color w:val="FF66CC"/>
+          <w:rtl/>
+        </w:rPr>
+      </w:pPr>
+      <w:r>
+        <w:rPr>
+          <w:noProof/>
+        </w:rPr>
+        <w:lastRenderedPageBreak/>
+        <w:t>et</w:t>
+      </w:r>
+      <w:r>
+        <w:rPr>
+          <w:noProof/>
+        </w:rPr>
+        <w:drawing>
+          <wp:inline distT="0" distB="0" distL="0" distR="0" wp14:anchorId="3BA445F6" wp14:editId="4ABE61E3">
+            <wp:extent cx="4672330" cy="2665466"/>
+            <wp:effectExtent l="0" t="0" r="13970" b="1905"/>
+            <wp:docPr id="1" name="Chart 1">
+              <a:extLst xmlns:a="http://schemas.openxmlformats.org/drawingml/2006/main">
+                <a:ext uri="{FF2B5EF4-FFF2-40B4-BE49-F238E27FC236}">
+                  <a16:creationId xmlns:a16="http://schemas.microsoft.com/office/drawing/2014/main" id="{EDE1208E-2B5E-4F39-846C-7F621D303B07}"/>
+                </a:ext>
+              </a:extLst>
+            </wp:docPr>
+            <wp:cNvGraphicFramePr/>
+            <a:graphic xmlns:a="http://schemas.openxmlformats.org/drawingml/2006/main">
+              <a:graphicData uri="http://schemas.openxmlformats.org/drawingml/2006/chart">
+                <c:chart xmlns:c="http://schemas.openxmlformats.org/drawingml/2006/chart" xmlns:r="http://schemas.openxmlformats.org/officeDocument/2006/relationships" r:id="rId5"/>
+              </a:graphicData>
+            </a:graphic>
+          </wp:inline>
+        </w:drawing>
+      </w:r>
+    </w:p>
+    <w:p>
+      <w:pPr>
+        <w:pStyle w:val="NoSpacing"/>
+        <w:rPr>
+          <w:rFonts w:ascii="Tahoma" w:hAnsi="Tahoma" w:cs="Tahoma"/>
+          <w:b/>
+          <w:bCs/>
+          <w:color w:val="FF66CC"/>
+          <w:rtl/>
+        </w:rPr>
+      </w:pPr>
+    </w:p>
+    <w:p>
+      <w:pPr>
+        <w:pStyle w:val="NoSpacing"/>
+        <w:rPr>
+          <w:rFonts w:ascii="Tahoma" w:hAnsi="Tahoma" w:cs="Tahoma"/>
+          <w:b/>
+          <w:bCs/>
+          <w:color w:val="FF66CC"/>
+        </w:rPr>
+      </w:pPr>
+      <w:r>
+        <w:rPr>
+          <w:rFonts w:ascii="Tahoma" w:hAnsi="Tahoma" w:cs="Tahoma"/>
+          <w:b/>
+          <w:bCs/>
+          <w:color w:val="FF66CC"/>
+        </w:rPr>
+        <w:t>Configuration</w:t>
+      </w:r>
+    </w:p>
+    <w:p>
+      <w:pPr>
+        <w:pStyle w:val="NoSpacing"/>
+        <w:rPr>
+          <w:rFonts w:ascii="Tahoma" w:hAnsi="Tahoma" w:cs="Tahoma"/>
+        </w:rPr>
+      </w:pPr>
+      <w:r>
+        <w:rPr>
+          <w:rFonts w:ascii="Tahoma" w:hAnsi="Tahoma" w:cs="Tahoma"/>
+        </w:rPr>
+        <w:t>We’ve added 3 parameters to the parameters file:</w:t>
+      </w:r>
+    </w:p>
+    <w:p>
+      <w:pPr>
+        <w:pStyle w:val="NoSpacing"/>
+        <w:numPr>
+          <w:ilvl w:val="0"/>
+          <w:numId w:val="6"/>
+        </w:numPr>
+        <w:rPr>
+          <w:rFonts w:ascii="Tahoma" w:hAnsi="Tahoma" w:cs="Tahoma"/>
+        </w:rPr>
+      </w:pPr>
+      <w:proofErr w:type="spellStart"/>
+      <w:r>
+        <w:rPr>
+          <w:rFonts w:ascii="Tahoma" w:hAnsi="Tahoma" w:cs="Tahoma"/>
+        </w:rPr>
+        <w:t>trainFolderWeka</w:t>
+      </w:r>
+      <w:proofErr w:type="spellEnd"/>
+      <w:r>
+        <w:rPr>
+          <w:rFonts w:ascii="Tahoma" w:hAnsi="Tahoma" w:cs="Tahoma"/>
+        </w:rPr>
+        <w:t xml:space="preserve"> – the folder we write the train Weka files to </w:t>
+      </w:r>
+    </w:p>
+    <w:p>
+      <w:pPr>
+        <w:pStyle w:val="NoSpacing"/>
+        <w:numPr>
+          <w:ilvl w:val="0"/>
+          <w:numId w:val="6"/>
+        </w:numPr>
+        <w:rPr>
+          <w:rFonts w:ascii="Tahoma" w:hAnsi="Tahoma" w:cs="Tahoma"/>
+        </w:rPr>
+      </w:pPr>
+      <w:proofErr w:type="spellStart"/>
+      <w:r>
+        <w:rPr>
+          <w:rFonts w:ascii="Tahoma" w:hAnsi="Tahoma" w:cs="Tahoma"/>
+        </w:rPr>
+        <w:t>testFolderWeka</w:t>
+      </w:r>
+      <w:proofErr w:type="spellEnd"/>
+      <w:r>
+        <w:rPr>
+          <w:rFonts w:ascii="Tahoma" w:hAnsi="Tahoma" w:cs="Tahoma"/>
+        </w:rPr>
+        <w:t xml:space="preserve"> - the folder we write the test Weka files to</w:t>
+      </w:r>
+    </w:p>
+    <w:p>
+      <w:pPr>
+        <w:pStyle w:val="NoSpacing"/>
+        <w:numPr>
+          <w:ilvl w:val="0"/>
+          <w:numId w:val="6"/>
+        </w:numPr>
+        <w:rPr>
+          <w:rFonts w:ascii="Tahoma" w:hAnsi="Tahoma" w:cs="Tahoma"/>
+        </w:rPr>
+      </w:pPr>
+      <w:proofErr w:type="spellStart"/>
+      <w:r>
+        <w:rPr>
+          <w:rFonts w:ascii="Tahoma" w:hAnsi="Tahoma" w:cs="Tahoma"/>
+        </w:rPr>
+        <w:t>recreateWekaDataFolders</w:t>
+      </w:r>
+      <w:proofErr w:type="spellEnd"/>
+      <w:r>
+        <w:rPr>
+          <w:rFonts w:ascii="Tahoma" w:hAnsi="Tahoma" w:cs="Tahoma"/>
+        </w:rPr>
+        <w:t xml:space="preserve"> – true\</w:t>
+      </w:r>
+      <w:r>
+        <w:rPr>
+          <w:rFonts w:ascii="Tahoma" w:hAnsi="Tahoma" w:cs="Tahoma"/>
+        </w:rPr>
+        <w:t>false</w:t>
+      </w:r>
+      <w:r>
+        <w:rPr>
+          <w:rFonts w:ascii="Tahoma" w:hAnsi="Tahoma" w:cs="Tahoma"/>
+        </w:rPr>
+        <w:t>. To save the time it takes to write to Weka files,</w:t>
+      </w:r>
+      <w:r>
+        <w:rPr>
+          <w:rFonts w:ascii="Tahoma" w:hAnsi="Tahoma" w:cs="Tahoma"/>
+        </w:rPr>
+        <w:t xml:space="preserve"> if we’ve already written the Weka files</w:t>
+      </w:r>
+      <w:r>
+        <w:rPr>
+          <w:rFonts w:ascii="Tahoma" w:hAnsi="Tahoma" w:cs="Tahoma"/>
+        </w:rPr>
+        <w:t xml:space="preserve"> </w:t>
+      </w:r>
+      <w:r>
+        <w:rPr>
+          <w:rFonts w:ascii="Tahoma" w:hAnsi="Tahoma" w:cs="Tahoma"/>
+        </w:rPr>
+        <w:t>we can choose to skip this part (by configuring ‘false’).</w:t>
+      </w:r>
+    </w:p>
+    <w:p>
+      <w:pPr>
+        <w:pStyle w:val="NoSpacing"/>
+        <w:ind w:left="720"/>
+        <w:rPr>
+          <w:rFonts w:ascii="Tahoma" w:hAnsi="Tahoma" w:cs="Tahoma"/>
+        </w:rPr>
+      </w:pPr>
+    </w:p>
+    <w:p>
+      <w:pPr>
+        <w:pStyle w:val="NoSpacing"/>
+        <w:ind w:left="720"/>
+        <w:rPr>
+          <w:rFonts w:ascii="Tahoma" w:hAnsi="Tahoma" w:cs="Tahoma"/>
+        </w:rPr>
+      </w:pPr>
+    </w:p>
+    <w:p>
+      <w:pPr>
+        <w:pStyle w:val="NoSpacing"/>
+        <w:rPr>
+          <w:rFonts w:ascii="Tahoma" w:hAnsi="Tahoma" w:cs="Tahoma"/>
+          <w:b/>
+          <w:bCs/>
+          <w:color w:val="FF66CC"/>
+        </w:rPr>
+      </w:pPr>
+      <w:r>
+        <w:rPr>
+          <w:rFonts w:ascii="Tahoma" w:hAnsi="Tahoma" w:cs="Tahoma" w:hint="cs"/>
+          <w:b/>
+          <w:bCs/>
+          <w:color w:val="FF66CC"/>
+        </w:rPr>
+        <w:t>T</w:t>
+      </w:r>
+      <w:r>
+        <w:rPr>
+          <w:rFonts w:ascii="Tahoma" w:hAnsi="Tahoma" w:cs="Tahoma"/>
+          <w:b/>
+          <w:bCs/>
+          <w:color w:val="FF66CC"/>
+        </w:rPr>
+        <w:t>esting</w:t>
+      </w:r>
+      <w:r>
+        <w:rPr>
+          <w:rFonts w:ascii="Tahoma" w:hAnsi="Tahoma" w:cs="Tahoma"/>
+          <w:b/>
+          <w:bCs/>
+          <w:color w:val="FF66CC"/>
+        </w:rPr>
+        <w:t xml:space="preserve"> and retrospect</w:t>
+      </w:r>
+    </w:p>
+    <w:p>
+      <w:pPr>
+        <w:pStyle w:val="NoSpacing"/>
+        <w:rPr>
+          <w:rFonts w:ascii="Tahoma" w:hAnsi="Tahoma" w:cs="Tahoma"/>
+        </w:rPr>
+      </w:pPr>
+      <w:r>
+        <w:rPr>
+          <w:rFonts w:ascii="Tahoma" w:hAnsi="Tahoma" w:cs="Tahoma"/>
+        </w:rPr>
+        <w:t>Running the code on the full data takes a very long time. This caused us issues in several occasions; whenever we wanted to test changes or run multiple k values.</w:t>
+      </w:r>
+    </w:p>
+    <w:p>
+      <w:pPr>
+        <w:pStyle w:val="NoSpacing"/>
+        <w:rPr>
+          <w:rFonts w:ascii="Tahoma" w:hAnsi="Tahoma" w:cs="Tahoma"/>
+        </w:rPr>
+      </w:pPr>
+    </w:p>
+    <w:p>
+      <w:pPr>
+        <w:pStyle w:val="NoSpacing"/>
+        <w:rPr>
+          <w:rFonts w:ascii="Tahoma" w:hAnsi="Tahoma" w:cs="Tahoma"/>
+        </w:rPr>
+      </w:pPr>
+      <w:r>
+        <w:rPr>
+          <w:rFonts w:ascii="Tahoma" w:hAnsi="Tahoma" w:cs="Tahoma"/>
+        </w:rPr>
+        <w:t>We took several approaches of dealing with this issue:</w:t>
+      </w:r>
+    </w:p>
+    <w:p>
+      <w:pPr>
+        <w:pStyle w:val="NoSpacing"/>
+        <w:numPr>
+          <w:ilvl w:val="0"/>
+          <w:numId w:val="6"/>
+        </w:numPr>
+        <w:rPr>
+          <w:rFonts w:ascii="Tahoma" w:hAnsi="Tahoma" w:cs="Tahoma"/>
+        </w:rPr>
+      </w:pPr>
+      <w:r>
+        <w:rPr>
+          <w:rFonts w:ascii="Tahoma" w:hAnsi="Tahoma" w:cs="Tahoma"/>
+        </w:rPr>
+        <w:t>first, we ran the code on a sample train set and a sample test set. The smaller sets expedited the run time, which allowed us to test the code.</w:t>
+      </w:r>
+    </w:p>
+    <w:p>
+      <w:pPr>
+        <w:pStyle w:val="NoSpacing"/>
+        <w:numPr>
+          <w:ilvl w:val="0"/>
+          <w:numId w:val="6"/>
+        </w:numPr>
+        <w:rPr>
+          <w:rFonts w:ascii="Tahoma" w:hAnsi="Tahoma" w:cs="Tahoma"/>
+        </w:rPr>
+      </w:pPr>
+      <w:r>
+        <w:rPr>
+          <w:rFonts w:ascii="Tahoma" w:hAnsi="Tahoma" w:cs="Tahoma"/>
+        </w:rPr>
+        <w:t>Creating the Weka files once. As we mentioned in the previous section, we’ve added a parameter specifying to skip the part of writing the Weka files (in case we already wrote them in previous run). This also saved us a lot of run time.</w:t>
+      </w:r>
+    </w:p>
+    <w:p>
+      <w:pPr>
+        <w:pStyle w:val="NoSpacing"/>
+        <w:numPr>
+          <w:ilvl w:val="0"/>
+          <w:numId w:val="6"/>
+        </w:numPr>
+        <w:rPr>
+          <w:rFonts w:ascii="Tahoma" w:hAnsi="Tahoma" w:cs="Tahoma"/>
+        </w:rPr>
+      </w:pPr>
+      <w:proofErr w:type="gramStart"/>
+      <w:r>
+        <w:rPr>
+          <w:rFonts w:ascii="Tahoma" w:hAnsi="Tahoma" w:cs="Tahoma"/>
+        </w:rPr>
+        <w:t>In order to</w:t>
+      </w:r>
+      <w:proofErr w:type="gramEnd"/>
+      <w:r>
+        <w:rPr>
+          <w:rFonts w:ascii="Tahoma" w:hAnsi="Tahoma" w:cs="Tahoma"/>
+        </w:rPr>
+        <w:t xml:space="preserve"> run the code on multiple k values without reloading a data for each k value, we’ve added a function that return a list of k values to run. In ‘production’ mode it only returns the k we get as a parameter, but in ‘test’ mode it </w:t>
+      </w:r>
+      <w:proofErr w:type="gramStart"/>
+      <w:r>
+        <w:rPr>
+          <w:rFonts w:ascii="Tahoma" w:hAnsi="Tahoma" w:cs="Tahoma"/>
+        </w:rPr>
+        <w:t>return</w:t>
+      </w:r>
+      <w:proofErr w:type="gramEnd"/>
+      <w:r>
+        <w:rPr>
+          <w:rFonts w:ascii="Tahoma" w:hAnsi="Tahoma" w:cs="Tahoma"/>
+        </w:rPr>
+        <w:t xml:space="preserve"> </w:t>
+      </w:r>
+      <w:r>
+        <w:rPr>
+          <w:rFonts w:ascii="Tahoma" w:hAnsi="Tahoma" w:cs="Tahoma"/>
+        </w:rPr>
+        <w:t>a list of k values we want to test. This saves the time of loading the data for each k value, by loading it only once</w:t>
+      </w:r>
+      <w:r>
+        <w:rPr>
+          <w:rFonts w:ascii="Tahoma" w:hAnsi="Tahoma" w:cs="Tahoma"/>
+        </w:rPr>
+        <w:t xml:space="preserve"> for all k values</w:t>
+      </w:r>
+      <w:r>
+        <w:rPr>
+          <w:rFonts w:ascii="Tahoma" w:hAnsi="Tahoma" w:cs="Tahoma"/>
+        </w:rPr>
+        <w:t>.</w:t>
+      </w:r>
+    </w:p>
+    <w:p>
+      <w:pPr>
+        <w:pStyle w:val="NoSpacing"/>
+        <w:rPr>
+          <w:rFonts w:ascii="Tahoma" w:hAnsi="Tahoma" w:cs="Tahoma"/>
+        </w:rPr>
+      </w:pPr>
+    </w:p>
+    <w:p>
+      <w:pPr>
+        <w:pStyle w:val="NoSpacing"/>
+        <w:rPr>
+          <w:rFonts w:ascii="Tahoma" w:hAnsi="Tahoma" w:cs="Tahoma"/>
+        </w:rPr>
+      </w:pPr>
+      <w:r>
+        <w:rPr>
+          <w:rFonts w:ascii="Tahoma" w:hAnsi="Tahoma" w:cs="Tahoma"/>
+        </w:rPr>
+        <w:t xml:space="preserve">These time constraints (loading the data took about an hour, running each k took about 5 hours) prevented us from running the </w:t>
+      </w:r>
+      <w:r>
+        <w:rPr>
+          <w:rFonts w:ascii="Tahoma" w:hAnsi="Tahoma" w:cs="Tahoma"/>
+        </w:rPr>
+        <w:t>number</w:t>
+      </w:r>
+      <w:r>
+        <w:rPr>
+          <w:rFonts w:ascii="Tahoma" w:hAnsi="Tahoma" w:cs="Tahoma"/>
+        </w:rPr>
+        <w:t xml:space="preserve"> of tests we would have liked to preform, in terms of the number of k values we wanted to run, why the results came out differently from what we expected etc.</w:t>
+      </w:r>
+    </w:p>
+    <w:p>
+      <w:pPr>
+        <w:pStyle w:val="NoSpacing"/>
+        <w:rPr>
+          <w:rFonts w:ascii="Tahoma" w:hAnsi="Tahoma" w:cs="Tahoma"/>
+        </w:rPr>
+      </w:pPr>
+    </w:p>
+    <w:p>
+      <w:pPr>
+        <w:pStyle w:val="NoSpacing"/>
+        <w:rPr>
+          <w:rFonts w:ascii="Tahoma" w:hAnsi="Tahoma" w:cs="Tahoma"/>
+          <w:b/>
+          <w:bCs/>
+          <w:color w:val="FF66CC"/>
+        </w:rPr>
+      </w:pPr>
+      <w:r>
+        <w:rPr>
+          <w:rFonts w:ascii="Tahoma" w:hAnsi="Tahoma" w:cs="Tahoma"/>
+        </w:rPr>
+        <w:lastRenderedPageBreak/>
+        <w:t xml:space="preserve">Another issue we came across is losing the document ID when filtering the data. We solved this issue by using Multifilter and </w:t>
+      </w:r>
+      <w:proofErr w:type="spellStart"/>
+      <w:r>
+        <w:rPr>
+          <w:rFonts w:ascii="Tahoma" w:hAnsi="Tahoma" w:cs="Tahoma"/>
+        </w:rPr>
+        <w:t>FilteredClassifier</w:t>
+      </w:r>
+      <w:proofErr w:type="spellEnd"/>
+      <w:r>
+        <w:rPr>
+          <w:rFonts w:ascii="Tahoma" w:hAnsi="Tahoma" w:cs="Tahoma"/>
+        </w:rPr>
+        <w:t xml:space="preserve"> as we explained in the</w:t>
+      </w:r>
+      <w:r>
+        <w:rPr>
+          <w:rFonts w:ascii="Tahoma" w:hAnsi="Tahoma" w:cs="Tahoma"/>
+          <w:i/>
+          <w:iCs/>
+        </w:rPr>
+        <w:t xml:space="preserve"> Experiment Description</w:t>
+      </w:r>
+    </w:p>
+    <w:p>
+      <w:pPr>
+        <w:pStyle w:val="NoSpacing"/>
+        <w:rPr>
+          <w:rFonts w:ascii="Tahoma" w:hAnsi="Tahoma" w:cs="Tahoma"/>
+          <w:rtl/>
+        </w:rPr>
+      </w:pPr>
+      <w:r>
+        <w:rPr>
+          <w:rFonts w:ascii="Tahoma" w:hAnsi="Tahoma" w:cs="Tahoma"/>
+        </w:rPr>
+        <w:t>Section.</w:t>
+      </w:r>
+    </w:p>
+    <w:p>
+      <w:pPr>
+        <w:pStyle w:val="NoSpacing"/>
+        <w:rPr>
+          <w:rFonts w:ascii="Tahoma" w:hAnsi="Tahoma" w:cs="Tahoma"/>
         </w:rPr>
       </w:pPr>
     </w:p>
@@ -1269,6 +2858,118 @@
     </w:lvl>
   </w:abstractNum>
   <w:abstractNum w:abstractNumId="2" w15:restartNumberingAfterBreak="0">
+    <w:nsid w:val="25A61A8A"/>
+    <w:multiLevelType w:val="hybridMultilevel"/>
+    <w:tmpl w:val="275C6D50"/>
+    <w:lvl w:ilvl="0" w:tplc="17903EBC">
+      <w:numFmt w:val="bullet"/>
+      <w:lvlText w:val="-"/>
+      <w:lvlJc w:val="left"/>
+      <w:pPr>
+        <w:ind w:left="720" w:hanging="360"/>
+      </w:pPr>
+      <w:rPr>
+        <w:rFonts w:ascii="Tahoma" w:eastAsiaTheme="minorHAnsi" w:hAnsi="Tahoma" w:cs="Tahoma" w:hint="default"/>
+      </w:rPr>
+    </w:lvl>
+    <w:lvl w:ilvl="1" w:tplc="04090003" w:tentative="1">
+      <w:start w:val="1"/>
+      <w:numFmt w:val="bullet"/>
+      <w:lvlText w:val="o"/>
+      <w:lvlJc w:val="left"/>
+      <w:pPr>
+        <w:ind w:left="1440" w:hanging="360"/>
+      </w:pPr>
+      <w:rPr>
+        <w:rFonts w:ascii="Courier New" w:hAnsi="Courier New" w:cs="Courier New" w:hint="default"/>
+      </w:rPr>
+    </w:lvl>
+    <w:lvl w:ilvl="2" w:tplc="04090005" w:tentative="1">
+      <w:start w:val="1"/>
+      <w:numFmt w:val="bullet"/>
+      <w:lvlText w:val=""/>
+      <w:lvlJc w:val="left"/>
+      <w:pPr>
+        <w:ind w:left="2160" w:hanging="360"/>
+      </w:pPr>
+      <w:rPr>
+        <w:rFonts w:ascii="Wingdings" w:hAnsi="Wingdings" w:hint="default"/>
+      </w:rPr>
+    </w:lvl>
+    <w:lvl w:ilvl="3" w:tplc="04090001" w:tentative="1">
+      <w:start w:val="1"/>
+      <w:numFmt w:val="bullet"/>
+      <w:lvlText w:val=""/>
+      <w:lvlJc w:val="left"/>
+      <w:pPr>
+        <w:ind w:left="2880" w:hanging="360"/>
+      </w:pPr>
+      <w:rPr>
+        <w:rFonts w:ascii="Symbol" w:hAnsi="Symbol" w:hint="default"/>
+      </w:rPr>
+    </w:lvl>
+    <w:lvl w:ilvl="4" w:tplc="04090003" w:tentative="1">
+      <w:start w:val="1"/>
+      <w:numFmt w:val="bullet"/>
+      <w:lvlText w:val="o"/>
+      <w:lvlJc w:val="left"/>
+      <w:pPr>
+        <w:ind w:left="3600" w:hanging="360"/>
+      </w:pPr>
+      <w:rPr>
+        <w:rFonts w:ascii="Courier New" w:hAnsi="Courier New" w:cs="Courier New" w:hint="default"/>
+      </w:rPr>
+    </w:lvl>
+    <w:lvl w:ilvl="5" w:tplc="04090005" w:tentative="1">
+      <w:start w:val="1"/>
+      <w:numFmt w:val="bullet"/>
+      <w:lvlText w:val=""/>
+      <w:lvlJc w:val="left"/>
+      <w:pPr>
+        <w:ind w:left="4320" w:hanging="360"/>
+      </w:pPr>
+      <w:rPr>
+        <w:rFonts w:ascii="Wingdings" w:hAnsi="Wingdings" w:hint="default"/>
+      </w:rPr>
+    </w:lvl>
+    <w:lvl w:ilvl="6" w:tplc="04090001" w:tentative="1">
+      <w:start w:val="1"/>
+      <w:numFmt w:val="bullet"/>
+      <w:lvlText w:val=""/>
+      <w:lvlJc w:val="left"/>
+      <w:pPr>
+        <w:ind w:left="5040" w:hanging="360"/>
+      </w:pPr>
+      <w:rPr>
+        <w:rFonts w:ascii="Symbol" w:hAnsi="Symbol" w:hint="default"/>
+      </w:rPr>
+    </w:lvl>
+    <w:lvl w:ilvl="7" w:tplc="04090003" w:tentative="1">
+      <w:start w:val="1"/>
+      <w:numFmt w:val="bullet"/>
+      <w:lvlText w:val="o"/>
+      <w:lvlJc w:val="left"/>
+      <w:pPr>
+        <w:ind w:left="5760" w:hanging="360"/>
+      </w:pPr>
+      <w:rPr>
+        <w:rFonts w:ascii="Courier New" w:hAnsi="Courier New" w:cs="Courier New" w:hint="default"/>
+      </w:rPr>
+    </w:lvl>
+    <w:lvl w:ilvl="8" w:tplc="04090005" w:tentative="1">
+      <w:start w:val="1"/>
+      <w:numFmt w:val="bullet"/>
+      <w:lvlText w:val=""/>
+      <w:lvlJc w:val="left"/>
+      <w:pPr>
+        <w:ind w:left="6480" w:hanging="360"/>
+      </w:pPr>
+      <w:rPr>
+        <w:rFonts w:ascii="Wingdings" w:hAnsi="Wingdings" w:hint="default"/>
+      </w:rPr>
+    </w:lvl>
+  </w:abstractNum>
+  <w:abstractNum w:abstractNumId="3" w15:restartNumberingAfterBreak="0">
     <w:nsid w:val="4A880CAA"/>
     <w:multiLevelType w:val="hybridMultilevel"/>
     <w:tmpl w:val="503EB1CA"/>
@@ -1380,7 +3081,7 @@
       </w:rPr>
     </w:lvl>
   </w:abstractNum>
-  <w:abstractNum w:abstractNumId="3" w15:restartNumberingAfterBreak="0">
+  <w:abstractNum w:abstractNumId="4" w15:restartNumberingAfterBreak="0">
     <w:nsid w:val="6E712B8F"/>
     <w:multiLevelType w:val="hybridMultilevel"/>
     <w:tmpl w:val="88D27738"/>
@@ -1469,7 +3170,7 @@
       </w:pPr>
     </w:lvl>
   </w:abstractNum>
-  <w:abstractNum w:abstractNumId="4" w15:restartNumberingAfterBreak="0">
+  <w:abstractNum w:abstractNumId="5" w15:restartNumberingAfterBreak="0">
     <w:nsid w:val="7F2F0CD3"/>
     <w:multiLevelType w:val="hybridMultilevel"/>
     <w:tmpl w:val="33C21284"/>
@@ -1586,16 +3287,19 @@
     <w:abstractNumId w:val="0"/>
   </w:num>
   <w:num w:numId="2">
-    <w:abstractNumId w:val="2"/>
+    <w:abstractNumId w:val="3"/>
   </w:num>
   <w:num w:numId="3">
     <w:abstractNumId w:val="1"/>
   </w:num>
   <w:num w:numId="4">
-    <w:abstractNumId w:val="3"/>
+    <w:abstractNumId w:val="4"/>
   </w:num>
   <w:num w:numId="5">
-    <w:abstractNumId w:val="4"/>
+    <w:abstractNumId w:val="5"/>
+  </w:num>
+  <w:num w:numId="6">
+    <w:abstractNumId w:val="2"/>
   </w:num>
 </w:numbering>
 </file>
@@ -2037,6 +3741,977 @@
 </w:styles>
 </file>
 
+<file path=word/charts/chart1.xml><?xml version="1.0" encoding="utf-8"?>
+<c:chartSpace xmlns:c="http://schemas.openxmlformats.org/drawingml/2006/chart" xmlns:a="http://schemas.openxmlformats.org/drawingml/2006/main" xmlns:r="http://schemas.openxmlformats.org/officeDocument/2006/relationships" xmlns:c16r2="http://schemas.microsoft.com/office/drawing/2015/06/chart">
+  <c:date1904 val="0"/>
+  <c:lang val="en-US"/>
+  <c:roundedCorners val="0"/>
+  <mc:AlternateContent xmlns:mc="http://schemas.openxmlformats.org/markup-compatibility/2006">
+    <mc:Choice xmlns:c14="http://schemas.microsoft.com/office/drawing/2007/8/2/chart" Requires="c14">
+      <c14:style val="102"/>
+    </mc:Choice>
+    <mc:Fallback>
+      <c:style val="2"/>
+    </mc:Fallback>
+  </mc:AlternateContent>
+  <c:chart>
+    <c:autoTitleDeleted val="0"/>
+    <c:plotArea>
+      <c:layout/>
+      <c:scatterChart>
+        <c:scatterStyle val="lineMarker"/>
+        <c:varyColors val="0"/>
+        <c:ser>
+          <c:idx val="0"/>
+          <c:order val="0"/>
+          <c:tx>
+            <c:strRef>
+              <c:f>Sheet1!$F$6</c:f>
+              <c:strCache>
+                <c:ptCount val="1"/>
+                <c:pt idx="0">
+                  <c:v>micro f-score</c:v>
+                </c:pt>
+              </c:strCache>
+            </c:strRef>
+          </c:tx>
+          <c:spPr>
+            <a:ln w="19050" cap="rnd">
+              <a:solidFill>
+                <a:schemeClr val="accent1"/>
+              </a:solidFill>
+              <a:round/>
+            </a:ln>
+            <a:effectLst/>
+          </c:spPr>
+          <c:marker>
+            <c:symbol val="circle"/>
+            <c:size val="5"/>
+            <c:spPr>
+              <a:solidFill>
+                <a:schemeClr val="accent1"/>
+              </a:solidFill>
+              <a:ln w="9525">
+                <a:solidFill>
+                  <a:schemeClr val="accent1"/>
+                </a:solidFill>
+              </a:ln>
+              <a:effectLst/>
+            </c:spPr>
+          </c:marker>
+          <c:xVal>
+            <c:numRef>
+              <c:f>Sheet1!$E$7:$E$11</c:f>
+              <c:numCache>
+                <c:formatCode>General</c:formatCode>
+                <c:ptCount val="5"/>
+                <c:pt idx="0">
+                  <c:v>1</c:v>
+                </c:pt>
+                <c:pt idx="1">
+                  <c:v>5</c:v>
+                </c:pt>
+                <c:pt idx="2">
+                  <c:v>10</c:v>
+                </c:pt>
+                <c:pt idx="3">
+                  <c:v>20</c:v>
+                </c:pt>
+                <c:pt idx="4">
+                  <c:v>30</c:v>
+                </c:pt>
+              </c:numCache>
+            </c:numRef>
+          </c:xVal>
+          <c:yVal>
+            <c:numRef>
+              <c:f>Sheet1!$F$7:$F$11</c:f>
+              <c:numCache>
+                <c:formatCode>General</c:formatCode>
+                <c:ptCount val="5"/>
+                <c:pt idx="0">
+                  <c:v>0.88580199999999998</c:v>
+                </c:pt>
+                <c:pt idx="1">
+                  <c:v>0.87476100000000001</c:v>
+                </c:pt>
+                <c:pt idx="2">
+                  <c:v>0.85821099999999995</c:v>
+                </c:pt>
+                <c:pt idx="3">
+                  <c:v>0.83188200000000001</c:v>
+                </c:pt>
+                <c:pt idx="4">
+                  <c:v>0.80999699999999997</c:v>
+                </c:pt>
+              </c:numCache>
+            </c:numRef>
+          </c:yVal>
+          <c:smooth val="0"/>
+          <c:extLst>
+            <c:ext xmlns:c16="http://schemas.microsoft.com/office/drawing/2014/chart" uri="{C3380CC4-5D6E-409C-BE32-E72D297353CC}">
+              <c16:uniqueId val="{00000000-513B-45DA-9210-A6E01E0FDD33}"/>
+            </c:ext>
+          </c:extLst>
+        </c:ser>
+        <c:ser>
+          <c:idx val="1"/>
+          <c:order val="1"/>
+          <c:tx>
+            <c:strRef>
+              <c:f>Sheet1!$G$6</c:f>
+              <c:strCache>
+                <c:ptCount val="1"/>
+                <c:pt idx="0">
+                  <c:v>macro f-score</c:v>
+                </c:pt>
+              </c:strCache>
+            </c:strRef>
+          </c:tx>
+          <c:spPr>
+            <a:ln w="19050" cap="rnd">
+              <a:solidFill>
+                <a:schemeClr val="accent2"/>
+              </a:solidFill>
+              <a:round/>
+            </a:ln>
+            <a:effectLst/>
+          </c:spPr>
+          <c:marker>
+            <c:symbol val="circle"/>
+            <c:size val="5"/>
+            <c:spPr>
+              <a:solidFill>
+                <a:schemeClr val="accent2"/>
+              </a:solidFill>
+              <a:ln w="9525">
+                <a:solidFill>
+                  <a:schemeClr val="accent2"/>
+                </a:solidFill>
+              </a:ln>
+              <a:effectLst/>
+            </c:spPr>
+          </c:marker>
+          <c:xVal>
+            <c:numRef>
+              <c:f>Sheet1!$E$7:$E$11</c:f>
+              <c:numCache>
+                <c:formatCode>General</c:formatCode>
+                <c:ptCount val="5"/>
+                <c:pt idx="0">
+                  <c:v>1</c:v>
+                </c:pt>
+                <c:pt idx="1">
+                  <c:v>5</c:v>
+                </c:pt>
+                <c:pt idx="2">
+                  <c:v>10</c:v>
+                </c:pt>
+                <c:pt idx="3">
+                  <c:v>20</c:v>
+                </c:pt>
+                <c:pt idx="4">
+                  <c:v>30</c:v>
+                </c:pt>
+              </c:numCache>
+            </c:numRef>
+          </c:xVal>
+          <c:yVal>
+            <c:numRef>
+              <c:f>Sheet1!$G$7:$G$11</c:f>
+              <c:numCache>
+                <c:formatCode>General</c:formatCode>
+                <c:ptCount val="5"/>
+                <c:pt idx="0">
+                  <c:v>0.88499399999999995</c:v>
+                </c:pt>
+                <c:pt idx="1">
+                  <c:v>0.87426899999999996</c:v>
+                </c:pt>
+                <c:pt idx="2">
+                  <c:v>0.85748500000000005</c:v>
+                </c:pt>
+                <c:pt idx="3">
+                  <c:v>0.83152599999999999</c:v>
+                </c:pt>
+                <c:pt idx="4">
+                  <c:v>0.81037700000000001</c:v>
+                </c:pt>
+              </c:numCache>
+            </c:numRef>
+          </c:yVal>
+          <c:smooth val="0"/>
+          <c:extLst>
+            <c:ext xmlns:c16="http://schemas.microsoft.com/office/drawing/2014/chart" uri="{C3380CC4-5D6E-409C-BE32-E72D297353CC}">
+              <c16:uniqueId val="{00000001-513B-45DA-9210-A6E01E0FDD33}"/>
+            </c:ext>
+          </c:extLst>
+        </c:ser>
+        <c:dLbls>
+          <c:showLegendKey val="0"/>
+          <c:showVal val="0"/>
+          <c:showCatName val="0"/>
+          <c:showSerName val="0"/>
+          <c:showPercent val="0"/>
+          <c:showBubbleSize val="0"/>
+        </c:dLbls>
+        <c:axId val="442596272"/>
+        <c:axId val="442599224"/>
+      </c:scatterChart>
+      <c:valAx>
+        <c:axId val="442596272"/>
+        <c:scaling>
+          <c:orientation val="minMax"/>
+        </c:scaling>
+        <c:delete val="0"/>
+        <c:axPos val="b"/>
+        <c:majorGridlines>
+          <c:spPr>
+            <a:ln w="9525" cap="flat" cmpd="sng" algn="ctr">
+              <a:solidFill>
+                <a:schemeClr val="tx1">
+                  <a:lumMod val="15000"/>
+                  <a:lumOff val="85000"/>
+                </a:schemeClr>
+              </a:solidFill>
+              <a:round/>
+            </a:ln>
+            <a:effectLst/>
+          </c:spPr>
+        </c:majorGridlines>
+        <c:numFmt formatCode="General" sourceLinked="1"/>
+        <c:majorTickMark val="none"/>
+        <c:minorTickMark val="none"/>
+        <c:tickLblPos val="nextTo"/>
+        <c:spPr>
+          <a:noFill/>
+          <a:ln w="9525" cap="flat" cmpd="sng" algn="ctr">
+            <a:solidFill>
+              <a:schemeClr val="tx1">
+                <a:lumMod val="25000"/>
+                <a:lumOff val="75000"/>
+              </a:schemeClr>
+            </a:solidFill>
+            <a:round/>
+          </a:ln>
+          <a:effectLst/>
+        </c:spPr>
+        <c:txPr>
+          <a:bodyPr rot="-60000000" spcFirstLastPara="1" vertOverflow="ellipsis" vert="horz" wrap="square" anchor="ctr" anchorCtr="1"/>
+          <a:lstStyle/>
+          <a:p>
+            <a:pPr>
+              <a:defRPr sz="900" b="0" i="0" u="none" strike="noStrike" kern="1200" baseline="0">
+                <a:solidFill>
+                  <a:schemeClr val="tx1">
+                    <a:lumMod val="65000"/>
+                    <a:lumOff val="35000"/>
+                  </a:schemeClr>
+                </a:solidFill>
+                <a:latin typeface="+mn-lt"/>
+                <a:ea typeface="+mn-ea"/>
+                <a:cs typeface="+mn-cs"/>
+              </a:defRPr>
+            </a:pPr>
+            <a:endParaRPr lang="en-US"/>
+          </a:p>
+        </c:txPr>
+        <c:crossAx val="442599224"/>
+        <c:crosses val="autoZero"/>
+        <c:crossBetween val="midCat"/>
+      </c:valAx>
+      <c:valAx>
+        <c:axId val="442599224"/>
+        <c:scaling>
+          <c:orientation val="minMax"/>
+        </c:scaling>
+        <c:delete val="0"/>
+        <c:axPos val="l"/>
+        <c:majorGridlines>
+          <c:spPr>
+            <a:ln w="9525" cap="flat" cmpd="sng" algn="ctr">
+              <a:solidFill>
+                <a:schemeClr val="tx1">
+                  <a:lumMod val="15000"/>
+                  <a:lumOff val="85000"/>
+                </a:schemeClr>
+              </a:solidFill>
+              <a:round/>
+            </a:ln>
+            <a:effectLst/>
+          </c:spPr>
+        </c:majorGridlines>
+        <c:numFmt formatCode="General" sourceLinked="1"/>
+        <c:majorTickMark val="none"/>
+        <c:minorTickMark val="none"/>
+        <c:tickLblPos val="nextTo"/>
+        <c:spPr>
+          <a:noFill/>
+          <a:ln w="9525" cap="flat" cmpd="sng" algn="ctr">
+            <a:solidFill>
+              <a:schemeClr val="tx1">
+                <a:lumMod val="25000"/>
+                <a:lumOff val="75000"/>
+              </a:schemeClr>
+            </a:solidFill>
+            <a:round/>
+          </a:ln>
+          <a:effectLst/>
+        </c:spPr>
+        <c:txPr>
+          <a:bodyPr rot="-60000000" spcFirstLastPara="1" vertOverflow="ellipsis" vert="horz" wrap="square" anchor="ctr" anchorCtr="1"/>
+          <a:lstStyle/>
+          <a:p>
+            <a:pPr>
+              <a:defRPr sz="900" b="0" i="0" u="none" strike="noStrike" kern="1200" baseline="0">
+                <a:solidFill>
+                  <a:schemeClr val="tx1">
+                    <a:lumMod val="65000"/>
+                    <a:lumOff val="35000"/>
+                  </a:schemeClr>
+                </a:solidFill>
+                <a:latin typeface="+mn-lt"/>
+                <a:ea typeface="+mn-ea"/>
+                <a:cs typeface="+mn-cs"/>
+              </a:defRPr>
+            </a:pPr>
+            <a:endParaRPr lang="en-US"/>
+          </a:p>
+        </c:txPr>
+        <c:crossAx val="442596272"/>
+        <c:crosses val="autoZero"/>
+        <c:crossBetween val="midCat"/>
+      </c:valAx>
+      <c:spPr>
+        <a:noFill/>
+        <a:ln>
+          <a:noFill/>
+        </a:ln>
+        <a:effectLst/>
+      </c:spPr>
+    </c:plotArea>
+    <c:legend>
+      <c:legendPos val="r"/>
+      <c:overlay val="0"/>
+      <c:spPr>
+        <a:noFill/>
+        <a:ln>
+          <a:noFill/>
+        </a:ln>
+        <a:effectLst/>
+      </c:spPr>
+      <c:txPr>
+        <a:bodyPr rot="0" spcFirstLastPara="1" vertOverflow="ellipsis" vert="horz" wrap="square" anchor="ctr" anchorCtr="1"/>
+        <a:lstStyle/>
+        <a:p>
+          <a:pPr>
+            <a:defRPr sz="900" b="0" i="0" u="none" strike="noStrike" kern="1200" baseline="0">
+              <a:solidFill>
+                <a:schemeClr val="tx1">
+                  <a:lumMod val="65000"/>
+                  <a:lumOff val="35000"/>
+                </a:schemeClr>
+              </a:solidFill>
+              <a:latin typeface="+mn-lt"/>
+              <a:ea typeface="+mn-ea"/>
+              <a:cs typeface="+mn-cs"/>
+            </a:defRPr>
+          </a:pPr>
+          <a:endParaRPr lang="en-US"/>
+        </a:p>
+      </c:txPr>
+    </c:legend>
+    <c:plotVisOnly val="1"/>
+    <c:dispBlanksAs val="gap"/>
+    <c:showDLblsOverMax val="0"/>
+  </c:chart>
+  <c:spPr>
+    <a:solidFill>
+      <a:schemeClr val="bg1"/>
+    </a:solidFill>
+    <a:ln w="9525" cap="flat" cmpd="sng" algn="ctr">
+      <a:solidFill>
+        <a:schemeClr val="tx1">
+          <a:lumMod val="15000"/>
+          <a:lumOff val="85000"/>
+        </a:schemeClr>
+      </a:solidFill>
+      <a:round/>
+    </a:ln>
+    <a:effectLst/>
+  </c:spPr>
+  <c:txPr>
+    <a:bodyPr/>
+    <a:lstStyle/>
+    <a:p>
+      <a:pPr>
+        <a:defRPr/>
+      </a:pPr>
+      <a:endParaRPr lang="en-US"/>
+    </a:p>
+  </c:txPr>
+  <c:externalData r:id="rId3">
+    <c:autoUpdate val="0"/>
+  </c:externalData>
+</c:chartSpace>
+</file>
+
+<file path=word/charts/colors1.xml><?xml version="1.0" encoding="utf-8"?>
+<cs:colorStyle xmlns:cs="http://schemas.microsoft.com/office/drawing/2012/chartStyle" xmlns:a="http://schemas.openxmlformats.org/drawingml/2006/main" meth="cycle" id="10">
+  <a:schemeClr val="accent1"/>
+  <a:schemeClr val="accent2"/>
+  <a:schemeClr val="accent3"/>
+  <a:schemeClr val="accent4"/>
+  <a:schemeClr val="accent5"/>
+  <a:schemeClr val="accent6"/>
+  <cs:variation/>
+  <cs:variation>
+    <a:lumMod val="60000"/>
+  </cs:variation>
+  <cs:variation>
+    <a:lumMod val="80000"/>
+    <a:lumOff val="20000"/>
+  </cs:variation>
+  <cs:variation>
+    <a:lumMod val="80000"/>
+  </cs:variation>
+  <cs:variation>
+    <a:lumMod val="60000"/>
+    <a:lumOff val="40000"/>
+  </cs:variation>
+  <cs:variation>
+    <a:lumMod val="50000"/>
+  </cs:variation>
+  <cs:variation>
+    <a:lumMod val="70000"/>
+    <a:lumOff val="30000"/>
+  </cs:variation>
+  <cs:variation>
+    <a:lumMod val="70000"/>
+  </cs:variation>
+  <cs:variation>
+    <a:lumMod val="50000"/>
+    <a:lumOff val="50000"/>
+  </cs:variation>
+</cs:colorStyle>
+</file>
+
+<file path=word/charts/style1.xml><?xml version="1.0" encoding="utf-8"?>
+<cs:chartStyle xmlns:cs="http://schemas.microsoft.com/office/drawing/2012/chartStyle" xmlns:a="http://schemas.openxmlformats.org/drawingml/2006/main" id="240">
+  <cs:axisTitle>
+    <cs:lnRef idx="0"/>
+    <cs:fillRef idx="0"/>
+    <cs:effectRef idx="0"/>
+    <cs:fontRef idx="minor">
+      <a:schemeClr val="tx1">
+        <a:lumMod val="65000"/>
+        <a:lumOff val="35000"/>
+      </a:schemeClr>
+    </cs:fontRef>
+    <cs:defRPr sz="1000" kern="1200"/>
+  </cs:axisTitle>
+  <cs:categoryAxis>
+    <cs:lnRef idx="0"/>
+    <cs:fillRef idx="0"/>
+    <cs:effectRef idx="0"/>
+    <cs:fontRef idx="minor">
+      <a:schemeClr val="tx1">
+        <a:lumMod val="65000"/>
+        <a:lumOff val="35000"/>
+      </a:schemeClr>
+    </cs:fontRef>
+    <cs:spPr>
+      <a:ln w="9525" cap="flat" cmpd="sng" algn="ctr">
+        <a:solidFill>
+          <a:schemeClr val="tx1">
+            <a:lumMod val="25000"/>
+            <a:lumOff val="75000"/>
+          </a:schemeClr>
+        </a:solidFill>
+        <a:round/>
+      </a:ln>
+    </cs:spPr>
+    <cs:defRPr sz="900" kern="1200"/>
+  </cs:categoryAxis>
+  <cs:chartArea mods="allowNoFillOverride allowNoLineOverride">
+    <cs:lnRef idx="0"/>
+    <cs:fillRef idx="0"/>
+    <cs:effectRef idx="0"/>
+    <cs:fontRef idx="minor">
+      <a:schemeClr val="tx1"/>
+    </cs:fontRef>
+    <cs:spPr>
+      <a:solidFill>
+        <a:schemeClr val="bg1"/>
+      </a:solidFill>
+      <a:ln w="9525" cap="flat" cmpd="sng" algn="ctr">
+        <a:solidFill>
+          <a:schemeClr val="tx1">
+            <a:lumMod val="15000"/>
+            <a:lumOff val="85000"/>
+          </a:schemeClr>
+        </a:solidFill>
+        <a:round/>
+      </a:ln>
+    </cs:spPr>
+    <cs:defRPr sz="1000" kern="1200"/>
+  </cs:chartArea>
+  <cs:dataLabel>
+    <cs:lnRef idx="0"/>
+    <cs:fillRef idx="0"/>
+    <cs:effectRef idx="0"/>
+    <cs:fontRef idx="minor">
+      <a:schemeClr val="tx1">
+        <a:lumMod val="75000"/>
+        <a:lumOff val="25000"/>
+      </a:schemeClr>
+    </cs:fontRef>
+    <cs:defRPr sz="900" kern="1200"/>
+  </cs:dataLabel>
+  <cs:dataLabelCallout>
+    <cs:lnRef idx="0"/>
+    <cs:fillRef idx="0"/>
+    <cs:effectRef idx="0"/>
+    <cs:fontRef idx="minor">
+      <a:schemeClr val="dk1">
+        <a:lumMod val="65000"/>
+        <a:lumOff val="35000"/>
+      </a:schemeClr>
+    </cs:fontRef>
+    <cs:spPr>
+      <a:solidFill>
+        <a:schemeClr val="lt1"/>
+      </a:solidFill>
+      <a:ln>
+        <a:solidFill>
+          <a:schemeClr val="dk1">
+            <a:lumMod val="25000"/>
+            <a:lumOff val="75000"/>
+          </a:schemeClr>
+        </a:solidFill>
+      </a:ln>
+    </cs:spPr>
+    <cs:defRPr sz="900" kern="1200"/>
+    <cs:bodyPr rot="0" spcFirstLastPara="1" vertOverflow="clip" horzOverflow="clip" vert="horz" wrap="square" lIns="36576" tIns="18288" rIns="36576" bIns="18288" anchor="ctr" anchorCtr="1">
+      <a:spAutoFit/>
+    </cs:bodyPr>
+  </cs:dataLabelCallout>
+  <cs:dataPoint>
+    <cs:lnRef idx="0"/>
+    <cs:fillRef idx="1">
+      <cs:styleClr val="auto"/>
+    </cs:fillRef>
+    <cs:effectRef idx="0"/>
+    <cs:fontRef idx="minor">
+      <a:schemeClr val="tx1"/>
+    </cs:fontRef>
+  </cs:dataPoint>
+  <cs:dataPoint3D>
+    <cs:lnRef idx="0"/>
+    <cs:fillRef idx="1">
+      <cs:styleClr val="auto"/>
+    </cs:fillRef>
+    <cs:effectRef idx="0"/>
+    <cs:fontRef idx="minor">
+      <a:schemeClr val="tx1"/>
+    </cs:fontRef>
+  </cs:dataPoint3D>
+  <cs:dataPointLine>
+    <cs:lnRef idx="0">
+      <cs:styleClr val="auto"/>
+    </cs:lnRef>
+    <cs:fillRef idx="1"/>
+    <cs:effectRef idx="0"/>
+    <cs:fontRef idx="minor">
+      <a:schemeClr val="tx1"/>
+    </cs:fontRef>
+    <cs:spPr>
+      <a:ln w="19050" cap="rnd">
+        <a:solidFill>
+          <a:schemeClr val="phClr"/>
+        </a:solidFill>
+        <a:round/>
+      </a:ln>
+    </cs:spPr>
+  </cs:dataPointLine>
+  <cs:dataPointMarker>
+    <cs:lnRef idx="0">
+      <cs:styleClr val="auto"/>
+    </cs:lnRef>
+    <cs:fillRef idx="1">
+      <cs:styleClr val="auto"/>
+    </cs:fillRef>
+    <cs:effectRef idx="0"/>
+    <cs:fontRef idx="minor">
+      <a:schemeClr val="tx1"/>
+    </cs:fontRef>
+    <cs:spPr>
+      <a:ln w="9525">
+        <a:solidFill>
+          <a:schemeClr val="phClr"/>
+        </a:solidFill>
+      </a:ln>
+    </cs:spPr>
+  </cs:dataPointMarker>
+  <cs:dataPointMarkerLayout symbol="circle" size="5"/>
+  <cs:dataPointWireframe>
+    <cs:lnRef idx="0">
+      <cs:styleClr val="auto"/>
+    </cs:lnRef>
+    <cs:fillRef idx="0"/>
+    <cs:effectRef idx="0"/>
+    <cs:fontRef idx="minor">
+      <a:schemeClr val="dk1"/>
+    </cs:fontRef>
+    <cs:spPr>
+      <a:ln w="9525" cap="rnd">
+        <a:solidFill>
+          <a:schemeClr val="phClr"/>
+        </a:solidFill>
+        <a:round/>
+      </a:ln>
+    </cs:spPr>
+  </cs:dataPointWireframe>
+  <cs:dataTable>
+    <cs:lnRef idx="0"/>
+    <cs:fillRef idx="0"/>
+    <cs:effectRef idx="0"/>
+    <cs:fontRef idx="minor">
+      <a:schemeClr val="tx1">
+        <a:lumMod val="65000"/>
+        <a:lumOff val="35000"/>
+      </a:schemeClr>
+    </cs:fontRef>
+    <cs:spPr>
+      <a:noFill/>
+      <a:ln w="9525" cap="flat" cmpd="sng" algn="ctr">
+        <a:solidFill>
+          <a:schemeClr val="tx1">
+            <a:lumMod val="15000"/>
+            <a:lumOff val="85000"/>
+          </a:schemeClr>
+        </a:solidFill>
+        <a:round/>
+      </a:ln>
+    </cs:spPr>
+    <cs:defRPr sz="900" kern="1200"/>
+  </cs:dataTable>
+  <cs:downBar>
+    <cs:lnRef idx="0"/>
+    <cs:fillRef idx="0"/>
+    <cs:effectRef idx="0"/>
+    <cs:fontRef idx="minor">
+      <a:schemeClr val="tx1"/>
+    </cs:fontRef>
+    <cs:spPr>
+      <a:solidFill>
+        <a:schemeClr val="dk1">
+          <a:lumMod val="75000"/>
+          <a:lumOff val="25000"/>
+        </a:schemeClr>
+      </a:solidFill>
+      <a:ln w="9525" cap="flat" cmpd="sng" algn="ctr">
+        <a:solidFill>
+          <a:schemeClr val="tx1">
+            <a:lumMod val="65000"/>
+            <a:lumOff val="35000"/>
+          </a:schemeClr>
+        </a:solidFill>
+        <a:round/>
+      </a:ln>
+    </cs:spPr>
+  </cs:downBar>
+  <cs:dropLine>
+    <cs:lnRef idx="0"/>
+    <cs:fillRef idx="0"/>
+    <cs:effectRef idx="0"/>
+    <cs:fontRef idx="minor">
+      <a:schemeClr val="tx1"/>
+    </cs:fontRef>
+    <cs:spPr>
+      <a:ln w="9525" cap="flat" cmpd="sng" algn="ctr">
+        <a:solidFill>
+          <a:schemeClr val="tx1">
+            <a:lumMod val="35000"/>
+            <a:lumOff val="65000"/>
+          </a:schemeClr>
+        </a:solidFill>
+        <a:round/>
+      </a:ln>
+    </cs:spPr>
+  </cs:dropLine>
+  <cs:errorBar>
+    <cs:lnRef idx="0"/>
+    <cs:fillRef idx="0"/>
+    <cs:effectRef idx="0"/>
+    <cs:fontRef idx="minor">
+      <a:schemeClr val="tx1"/>
+    </cs:fontRef>
+    <cs:spPr>
+      <a:ln w="9525" cap="flat" cmpd="sng" algn="ctr">
+        <a:solidFill>
+          <a:schemeClr val="tx1">
+            <a:lumMod val="65000"/>
+            <a:lumOff val="35000"/>
+          </a:schemeClr>
+        </a:solidFill>
+        <a:round/>
+      </a:ln>
+    </cs:spPr>
+  </cs:errorBar>
+  <cs:floor>
+    <cs:lnRef idx="0"/>
+    <cs:fillRef idx="0"/>
+    <cs:effectRef idx="0"/>
+    <cs:fontRef idx="minor">
+      <a:schemeClr val="tx1"/>
+    </cs:fontRef>
+    <cs:spPr>
+      <a:noFill/>
+      <a:ln>
+        <a:noFill/>
+      </a:ln>
+    </cs:spPr>
+  </cs:floor>
+  <cs:gridlineMajor>
+    <cs:lnRef idx="0"/>
+    <cs:fillRef idx="0"/>
+    <cs:effectRef idx="0"/>
+    <cs:fontRef idx="minor">
+      <a:schemeClr val="tx1"/>
+    </cs:fontRef>
+    <cs:spPr>
+      <a:ln w="9525" cap="flat" cmpd="sng" algn="ctr">
+        <a:solidFill>
+          <a:schemeClr val="tx1">
+            <a:lumMod val="15000"/>
+            <a:lumOff val="85000"/>
+          </a:schemeClr>
+        </a:solidFill>
+        <a:round/>
+      </a:ln>
+    </cs:spPr>
+  </cs:gridlineMajor>
+  <cs:gridlineMinor>
+    <cs:lnRef idx="0"/>
+    <cs:fillRef idx="0"/>
+    <cs:effectRef idx="0"/>
+    <cs:fontRef idx="minor">
+      <a:schemeClr val="tx1"/>
+    </cs:fontRef>
+    <cs:spPr>
+      <a:ln w="9525" cap="flat" cmpd="sng" algn="ctr">
+        <a:solidFill>
+          <a:schemeClr val="tx1">
+            <a:lumMod val="5000"/>
+            <a:lumOff val="95000"/>
+          </a:schemeClr>
+        </a:solidFill>
+        <a:round/>
+      </a:ln>
+    </cs:spPr>
+  </cs:gridlineMinor>
+  <cs:hiLoLine>
+    <cs:lnRef idx="0"/>
+    <cs:fillRef idx="0"/>
+    <cs:effectRef idx="0"/>
+    <cs:fontRef idx="minor">
+      <a:schemeClr val="tx1"/>
+    </cs:fontRef>
+    <cs:spPr>
+      <a:ln w="9525" cap="flat" cmpd="sng" algn="ctr">
+        <a:solidFill>
+          <a:schemeClr val="tx1">
+            <a:lumMod val="50000"/>
+            <a:lumOff val="50000"/>
+          </a:schemeClr>
+        </a:solidFill>
+        <a:round/>
+      </a:ln>
+    </cs:spPr>
+  </cs:hiLoLine>
+  <cs:leaderLine>
+    <cs:lnRef idx="0"/>
+    <cs:fillRef idx="0"/>
+    <cs:effectRef idx="0"/>
+    <cs:fontRef idx="minor">
+      <a:schemeClr val="tx1"/>
+    </cs:fontRef>
+    <cs:spPr>
+      <a:ln w="9525" cap="flat" cmpd="sng" algn="ctr">
+        <a:solidFill>
+          <a:schemeClr val="tx1">
+            <a:lumMod val="35000"/>
+            <a:lumOff val="65000"/>
+          </a:schemeClr>
+        </a:solidFill>
+        <a:round/>
+      </a:ln>
+    </cs:spPr>
+  </cs:leaderLine>
+  <cs:legend>
+    <cs:lnRef idx="0"/>
+    <cs:fillRef idx="0"/>
+    <cs:effectRef idx="0"/>
+    <cs:fontRef idx="minor">
+      <a:schemeClr val="tx1">
+        <a:lumMod val="65000"/>
+        <a:lumOff val="35000"/>
+      </a:schemeClr>
+    </cs:fontRef>
+    <cs:defRPr sz="900" kern="1200"/>
+  </cs:legend>
+  <cs:plotArea mods="allowNoFillOverride allowNoLineOverride">
+    <cs:lnRef idx="0"/>
+    <cs:fillRef idx="0"/>
+    <cs:effectRef idx="0"/>
+    <cs:fontRef idx="minor">
+      <a:schemeClr val="tx1"/>
+    </cs:fontRef>
+  </cs:plotArea>
+  <cs:plotArea3D mods="allowNoFillOverride allowNoLineOverride">
+    <cs:lnRef idx="0"/>
+    <cs:fillRef idx="0"/>
+    <cs:effectRef idx="0"/>
+    <cs:fontRef idx="minor">
+      <a:schemeClr val="tx1"/>
+    </cs:fontRef>
+  </cs:plotArea3D>
+  <cs:seriesAxis>
+    <cs:lnRef idx="0"/>
+    <cs:fillRef idx="0"/>
+    <cs:effectRef idx="0"/>
+    <cs:fontRef idx="minor">
+      <a:schemeClr val="tx1">
+        <a:lumMod val="65000"/>
+        <a:lumOff val="35000"/>
+      </a:schemeClr>
+    </cs:fontRef>
+    <cs:defRPr sz="900" kern="1200"/>
+  </cs:seriesAxis>
+  <cs:seriesLine>
+    <cs:lnRef idx="0"/>
+    <cs:fillRef idx="0"/>
+    <cs:effectRef idx="0"/>
+    <cs:fontRef idx="minor">
+      <a:schemeClr val="tx1"/>
+    </cs:fontRef>
+    <cs:spPr>
+      <a:ln w="9525" cap="flat" cmpd="sng" algn="ctr">
+        <a:solidFill>
+          <a:schemeClr val="tx1">
+            <a:lumMod val="35000"/>
+            <a:lumOff val="65000"/>
+          </a:schemeClr>
+        </a:solidFill>
+        <a:round/>
+      </a:ln>
+    </cs:spPr>
+  </cs:seriesLine>
+  <cs:title>
+    <cs:lnRef idx="0"/>
+    <cs:fillRef idx="0"/>
+    <cs:effectRef idx="0"/>
+    <cs:fontRef idx="minor">
+      <a:schemeClr val="tx1">
+        <a:lumMod val="65000"/>
+        <a:lumOff val="35000"/>
+      </a:schemeClr>
+    </cs:fontRef>
+    <cs:defRPr sz="1400" b="0" kern="1200" spc="0" baseline="0"/>
+  </cs:title>
+  <cs:trendline>
+    <cs:lnRef idx="0">
+      <cs:styleClr val="auto"/>
+    </cs:lnRef>
+    <cs:fillRef idx="0"/>
+    <cs:effectRef idx="0"/>
+    <cs:fontRef idx="minor">
+      <a:schemeClr val="tx1"/>
+    </cs:fontRef>
+    <cs:spPr>
+      <a:ln w="19050" cap="rnd">
+        <a:solidFill>
+          <a:schemeClr val="phClr"/>
+        </a:solidFill>
+        <a:prstDash val="sysDot"/>
+      </a:ln>
+    </cs:spPr>
+  </cs:trendline>
+  <cs:trendlineLabel>
+    <cs:lnRef idx="0"/>
+    <cs:fillRef idx="0"/>
+    <cs:effectRef idx="0"/>
+    <cs:fontRef idx="minor">
+      <a:schemeClr val="tx1">
+        <a:lumMod val="65000"/>
+        <a:lumOff val="35000"/>
+      </a:schemeClr>
+    </cs:fontRef>
+    <cs:defRPr sz="900" kern="1200"/>
+  </cs:trendlineLabel>
+  <cs:upBar>
+    <cs:lnRef idx="0"/>
+    <cs:fillRef idx="0"/>
+    <cs:effectRef idx="0"/>
+    <cs:fontRef idx="minor">
+      <a:schemeClr val="tx1"/>
+    </cs:fontRef>
+    <cs:spPr>
+      <a:solidFill>
+        <a:schemeClr val="lt1"/>
+      </a:solidFill>
+      <a:ln w="9525" cap="flat" cmpd="sng" algn="ctr">
+        <a:solidFill>
+          <a:schemeClr val="tx1">
+            <a:lumMod val="65000"/>
+            <a:lumOff val="35000"/>
+          </a:schemeClr>
+        </a:solidFill>
+        <a:round/>
+      </a:ln>
+    </cs:spPr>
+  </cs:upBar>
+  <cs:valueAxis>
+    <cs:lnRef idx="0"/>
+    <cs:fillRef idx="0"/>
+    <cs:effectRef idx="0"/>
+    <cs:fontRef idx="minor">
+      <a:schemeClr val="tx1">
+        <a:lumMod val="65000"/>
+        <a:lumOff val="35000"/>
+      </a:schemeClr>
+    </cs:fontRef>
+    <cs:spPr>
+      <a:ln w="9525" cap="flat" cmpd="sng" algn="ctr">
+        <a:solidFill>
+          <a:schemeClr val="tx1">
+            <a:lumMod val="25000"/>
+            <a:lumOff val="75000"/>
+          </a:schemeClr>
+        </a:solidFill>
+        <a:round/>
+      </a:ln>
+    </cs:spPr>
+    <cs:defRPr sz="900" kern="1200"/>
+  </cs:valueAxis>
+  <cs:wall>
+    <cs:lnRef idx="0"/>
+    <cs:fillRef idx="0"/>
+    <cs:effectRef idx="0"/>
+    <cs:fontRef idx="minor">
+      <a:schemeClr val="tx1"/>
+    </cs:fontRef>
+    <cs:spPr>
+      <a:noFill/>
+      <a:ln>
+        <a:noFill/>
+      </a:ln>
+    </cs:spPr>
+  </cs:wall>
+</cs:chartStyle>
+</file>
+
 <file path=word/theme/theme1.xml><?xml version="1.0" encoding="utf-8"?>
 <a:theme xmlns:a="http://schemas.openxmlformats.org/drawingml/2006/main" name="Office Theme">
   <a:themeElements>

</xml_diff>

<commit_message>
removing things we don't need
</commit_message>
<xml_diff>
--- a/report.docx
+++ b/report.docx
@@ -457,6 +457,7 @@
         <w:pStyle w:val="NoSpacing"/>
         <w:rPr>
           <w:rFonts w:ascii="Tahoma" w:hAnsi="Tahoma" w:cs="Tahoma"/>
+          <w:rtl/>
         </w:rPr>
       </w:pPr>
       <w:proofErr w:type="gramStart"/>
@@ -485,6 +486,14 @@
         </w:rPr>
         <w:t xml:space="preserve"> </w:t>
       </w:r>
+    </w:p>
+    <w:p>
+      <w:pPr>
+        <w:pStyle w:val="NoSpacing"/>
+        <w:rPr>
+          <w:rFonts w:ascii="Tahoma" w:hAnsi="Tahoma" w:cs="Tahoma"/>
+        </w:rPr>
+      </w:pPr>
     </w:p>
     <w:p>
       <w:pPr>
@@ -592,7 +601,45 @@
     <w:p>
       <w:pPr>
         <w:pStyle w:val="NoSpacing"/>
-        <w:ind w:left="720"/>
+        <w:rPr>
+          <w:rFonts w:ascii="Tahoma" w:hAnsi="Tahoma" w:cs="Tahoma"/>
+          <w:b/>
+          <w:bCs/>
+        </w:rPr>
+      </w:pPr>
+    </w:p>
+    <w:p>
+      <w:pPr>
+        <w:pStyle w:val="NoSpacing"/>
+        <w:rPr>
+          <w:rFonts w:ascii="Tahoma" w:hAnsi="Tahoma" w:cs="Tahoma"/>
+        </w:rPr>
+      </w:pPr>
+      <w:r>
+        <w:rPr>
+          <w:rFonts w:ascii="Tahoma" w:hAnsi="Tahoma" w:cs="Tahoma"/>
+        </w:rPr>
+        <w:t>We</w:t>
+      </w:r>
+      <w:r>
+        <w:rPr>
+          <w:rFonts w:ascii="Tahoma" w:hAnsi="Tahoma" w:cs="Tahoma"/>
+        </w:rPr>
+        <w:t xml:space="preserve"> used the documents title as a part of the document by concatenating it to the beginning of the document.</w:t>
+      </w:r>
+    </w:p>
+    <w:p>
+      <w:pPr>
+        <w:pStyle w:val="NoSpacing"/>
+        <w:rPr>
+          <w:rFonts w:ascii="Tahoma" w:hAnsi="Tahoma" w:cs="Tahoma" w:hint="cs"/>
+          <w:rtl/>
+        </w:rPr>
+      </w:pPr>
+    </w:p>
+    <w:p>
+      <w:pPr>
+        <w:pStyle w:val="NoSpacing"/>
         <w:rPr>
           <w:rFonts w:ascii="Tahoma" w:hAnsi="Tahoma" w:cs="Tahoma"/>
           <w:b/>
@@ -600,24 +647,21 @@
           <w:rtl/>
         </w:rPr>
       </w:pPr>
-    </w:p>
-    <w:p>
-      <w:pPr>
-        <w:pStyle w:val="NoSpacing"/>
+      <w:r>
         <w:rPr>
           <w:rFonts w:ascii="Tahoma" w:hAnsi="Tahoma" w:cs="Tahoma"/>
           <w:b/>
           <w:bCs/>
-          <w:rtl/>
-        </w:rPr>
-      </w:pPr>
+        </w:rPr>
+        <w:t xml:space="preserve">Building </w:t>
+      </w:r>
       <w:r>
         <w:rPr>
           <w:rFonts w:ascii="Tahoma" w:hAnsi="Tahoma" w:cs="Tahoma"/>
           <w:b/>
           <w:bCs/>
         </w:rPr>
-        <w:t xml:space="preserve">Building </w:t>
+        <w:t xml:space="preserve">the </w:t>
       </w:r>
       <w:r>
         <w:rPr>
@@ -625,695 +669,686 @@
           <w:b/>
           <w:bCs/>
         </w:rPr>
-        <w:t xml:space="preserve">the </w:t>
-      </w:r>
-      <w:r>
+        <w:t>classifier</w:t>
+      </w:r>
+    </w:p>
+    <w:p>
+      <w:pPr>
+        <w:pStyle w:val="NoSpacing"/>
+        <w:rPr>
+          <w:rFonts w:ascii="Tahoma" w:hAnsi="Tahoma" w:cs="Tahoma"/>
+        </w:rPr>
+      </w:pPr>
+      <w:r>
+        <w:rPr>
+          <w:rFonts w:ascii="Tahoma" w:hAnsi="Tahoma" w:cs="Tahoma"/>
+        </w:rPr>
+        <w:t>W</w:t>
+      </w:r>
+      <w:r>
+        <w:rPr>
+          <w:rFonts w:ascii="Tahoma" w:hAnsi="Tahoma" w:cs="Tahoma"/>
+        </w:rPr>
+        <w:t xml:space="preserve">e load </w:t>
+      </w:r>
+      <w:proofErr w:type="gramStart"/>
+      <w:r>
+        <w:rPr>
+          <w:rFonts w:ascii="Tahoma" w:hAnsi="Tahoma" w:cs="Tahoma"/>
+        </w:rPr>
+        <w:t>all of</w:t>
+      </w:r>
+      <w:proofErr w:type="gramEnd"/>
+      <w:r>
+        <w:rPr>
+          <w:rFonts w:ascii="Tahoma" w:hAnsi="Tahoma" w:cs="Tahoma"/>
+        </w:rPr>
+        <w:t xml:space="preserve"> the files we wrote in the previous step.</w:t>
+      </w:r>
+    </w:p>
+    <w:p>
+      <w:pPr>
+        <w:pStyle w:val="NoSpacing"/>
+        <w:rPr>
+          <w:rFonts w:ascii="Tahoma" w:hAnsi="Tahoma" w:cs="Tahoma"/>
+        </w:rPr>
+      </w:pPr>
+    </w:p>
+    <w:p>
+      <w:pPr>
+        <w:pStyle w:val="NoSpacing"/>
+        <w:rPr>
+          <w:rFonts w:ascii="Tahoma" w:hAnsi="Tahoma" w:cs="Tahoma"/>
+        </w:rPr>
+      </w:pPr>
+      <w:r>
+        <w:rPr>
+          <w:rFonts w:ascii="Tahoma" w:hAnsi="Tahoma" w:cs="Tahoma"/>
+        </w:rPr>
+        <w:t>To create the classifier w</w:t>
+      </w:r>
+      <w:r>
+        <w:rPr>
+          <w:rFonts w:ascii="Tahoma" w:hAnsi="Tahoma" w:cs="Tahoma"/>
+        </w:rPr>
+        <w:t>e used Weka’s filters, classifiers, Multifilter and FilteredClassifier.</w:t>
+      </w:r>
+    </w:p>
+    <w:p>
+      <w:pPr>
+        <w:pStyle w:val="NoSpacing"/>
+        <w:rPr>
+          <w:rFonts w:ascii="Tahoma" w:hAnsi="Tahoma" w:cs="Tahoma"/>
+        </w:rPr>
+      </w:pPr>
+    </w:p>
+    <w:p>
+      <w:pPr>
+        <w:pStyle w:val="NoSpacing"/>
+        <w:rPr>
+          <w:rFonts w:ascii="Tahoma" w:hAnsi="Tahoma" w:cs="Tahoma"/>
+        </w:rPr>
+      </w:pPr>
+      <w:r>
+        <w:rPr>
+          <w:rFonts w:ascii="Tahoma" w:hAnsi="Tahoma" w:cs="Tahoma"/>
+          <w:u w:val="single"/>
+        </w:rPr>
+        <w:t>TF-IDF:</w:t>
+      </w:r>
+      <w:r>
+        <w:rPr>
+          <w:rFonts w:ascii="Tahoma" w:hAnsi="Tahoma" w:cs="Tahoma"/>
+        </w:rPr>
+        <w:t xml:space="preserve"> </w:t>
+      </w:r>
+      <w:proofErr w:type="gramStart"/>
+      <w:r>
+        <w:rPr>
+          <w:rFonts w:ascii="Tahoma" w:hAnsi="Tahoma" w:cs="Tahoma"/>
+        </w:rPr>
+        <w:t>In order to</w:t>
+      </w:r>
+      <w:proofErr w:type="gramEnd"/>
+      <w:r>
+        <w:rPr>
+          <w:rFonts w:ascii="Tahoma" w:hAnsi="Tahoma" w:cs="Tahoma"/>
+        </w:rPr>
+        <w:t xml:space="preserve"> represent the documents as their tf-idf vectors we used Weka’s </w:t>
+      </w:r>
+      <w:r>
+        <w:rPr>
+          <w:rFonts w:ascii="Tahoma" w:hAnsi="Tahoma" w:cs="Tahoma"/>
+          <w:i/>
+          <w:iCs/>
+        </w:rPr>
+        <w:t xml:space="preserve">StringToWordVector </w:t>
+      </w:r>
+      <w:r>
+        <w:rPr>
+          <w:rFonts w:ascii="Tahoma" w:hAnsi="Tahoma" w:cs="Tahoma"/>
+        </w:rPr>
+        <w:t>filter</w:t>
+      </w:r>
+      <w:r>
+        <w:rPr>
+          <w:rFonts w:ascii="Tahoma" w:hAnsi="Tahoma" w:cs="Tahoma"/>
+        </w:rPr>
+        <w:t xml:space="preserve">, setting </w:t>
+      </w:r>
+      <w:r>
+        <w:rPr>
+          <w:rFonts w:ascii="Tahoma" w:hAnsi="Tahoma" w:cs="Tahoma"/>
+          <w:i/>
+          <w:iCs/>
+        </w:rPr>
+        <w:t>set</w:t>
+      </w:r>
+      <w:r>
+        <w:rPr>
+          <w:rFonts w:ascii="Tahoma" w:hAnsi="Tahoma" w:cs="Tahoma"/>
+          <w:i/>
+          <w:iCs/>
+        </w:rPr>
+        <w:t>TFTransform</w:t>
+      </w:r>
+      <w:r>
+        <w:rPr>
+          <w:rFonts w:ascii="Tahoma" w:hAnsi="Tahoma" w:cs="Tahoma"/>
+        </w:rPr>
+        <w:t xml:space="preserve"> and </w:t>
+      </w:r>
+      <w:r>
+        <w:rPr>
+          <w:rFonts w:ascii="Tahoma" w:hAnsi="Tahoma" w:cs="Tahoma"/>
+          <w:i/>
+          <w:iCs/>
+        </w:rPr>
+        <w:t>set</w:t>
+      </w:r>
+      <w:r>
+        <w:rPr>
+          <w:rFonts w:ascii="Tahoma" w:hAnsi="Tahoma" w:cs="Tahoma"/>
+          <w:i/>
+          <w:iCs/>
+        </w:rPr>
+        <w:t>IDFTransform</w:t>
+      </w:r>
+      <w:r>
+        <w:rPr>
+          <w:rFonts w:ascii="Tahoma" w:hAnsi="Tahoma" w:cs="Tahoma"/>
+        </w:rPr>
+        <w:t xml:space="preserve"> to true</w:t>
+      </w:r>
+      <w:r>
+        <w:rPr>
+          <w:rFonts w:ascii="Tahoma" w:hAnsi="Tahoma" w:cs="Tahoma"/>
+          <w:i/>
+          <w:iCs/>
+        </w:rPr>
+        <w:t>.</w:t>
+      </w:r>
+    </w:p>
+    <w:p>
+      <w:pPr>
+        <w:pStyle w:val="NoSpacing"/>
+        <w:rPr>
+          <w:rFonts w:ascii="Tahoma" w:hAnsi="Tahoma" w:cs="Tahoma"/>
+          <w:u w:val="single"/>
+          <w:rtl/>
+        </w:rPr>
+      </w:pPr>
+    </w:p>
+    <w:p>
+      <w:pPr>
+        <w:pStyle w:val="NoSpacing"/>
+        <w:rPr>
+          <w:rFonts w:ascii="Tahoma" w:hAnsi="Tahoma" w:cs="Tahoma"/>
+        </w:rPr>
+      </w:pPr>
+      <w:r>
+        <w:rPr>
+          <w:rFonts w:ascii="Tahoma" w:hAnsi="Tahoma" w:cs="Tahoma"/>
+          <w:u w:val="single"/>
+        </w:rPr>
+        <w:t>Lower Cases:</w:t>
+      </w:r>
+      <w:r>
+        <w:rPr>
+          <w:rFonts w:ascii="Tahoma" w:hAnsi="Tahoma" w:cs="Tahoma"/>
+        </w:rPr>
+        <w:t xml:space="preserve"> we used the </w:t>
+      </w:r>
+      <w:r>
+        <w:rPr>
+          <w:rFonts w:ascii="Tahoma" w:hAnsi="Tahoma" w:cs="Tahoma"/>
+          <w:i/>
+          <w:iCs/>
+        </w:rPr>
+        <w:t>StringToWordVector</w:t>
+      </w:r>
+      <w:r>
+        <w:rPr>
+          <w:rFonts w:ascii="Tahoma" w:hAnsi="Tahoma" w:cs="Tahoma"/>
+        </w:rPr>
+        <w:t xml:space="preserve"> filter to lower the case of all tokens</w:t>
+      </w:r>
+      <w:r>
+        <w:rPr>
+          <w:rFonts w:ascii="Tahoma" w:hAnsi="Tahoma" w:cs="Tahoma"/>
+        </w:rPr>
+        <w:t xml:space="preserve"> </w:t>
+      </w:r>
+      <w:r>
+        <w:rPr>
+          <w:rFonts w:ascii="Tahoma" w:hAnsi="Tahoma" w:cs="Tahoma"/>
+        </w:rPr>
+        <w:t xml:space="preserve">by setting </w:t>
+      </w:r>
+      <w:r>
+        <w:rPr>
+          <w:rFonts w:ascii="Tahoma" w:hAnsi="Tahoma" w:cs="Tahoma"/>
+          <w:i/>
+          <w:iCs/>
+        </w:rPr>
+        <w:t>set</w:t>
+      </w:r>
+      <w:r>
+        <w:rPr>
+          <w:rFonts w:ascii="Tahoma" w:hAnsi="Tahoma" w:cs="Tahoma"/>
+          <w:i/>
+          <w:iCs/>
+        </w:rPr>
+        <w:t>LowerCaseTokens</w:t>
+      </w:r>
+      <w:r>
+        <w:rPr>
+          <w:rFonts w:ascii="Tahoma" w:hAnsi="Tahoma" w:cs="Tahoma"/>
+        </w:rPr>
+        <w:t xml:space="preserve"> to true.</w:t>
+      </w:r>
+      <w:r>
+        <w:rPr>
+          <w:rFonts w:ascii="Tahoma" w:hAnsi="Tahoma" w:cs="Tahoma"/>
+        </w:rPr>
+        <w:t xml:space="preserve">  </w:t>
+      </w:r>
+    </w:p>
+    <w:p>
+      <w:pPr>
+        <w:pStyle w:val="NoSpacing"/>
+        <w:rPr>
+          <w:rFonts w:ascii="Tahoma" w:hAnsi="Tahoma" w:cs="Tahoma"/>
+          <w:color w:val="FF0000"/>
+        </w:rPr>
+      </w:pPr>
+    </w:p>
+    <w:p>
+      <w:pPr>
+        <w:pStyle w:val="NoSpacing"/>
+        <w:rPr>
+          <w:rFonts w:ascii="Tahoma" w:hAnsi="Tahoma" w:cs="Tahoma"/>
+        </w:rPr>
+      </w:pPr>
+      <w:r>
+        <w:rPr>
+          <w:rFonts w:ascii="Tahoma" w:hAnsi="Tahoma" w:cs="Tahoma"/>
+          <w:u w:val="single"/>
+        </w:rPr>
+        <w:t>Stemming:</w:t>
+      </w:r>
+      <w:r>
+        <w:rPr>
+          <w:rFonts w:ascii="Tahoma" w:hAnsi="Tahoma" w:cs="Tahoma"/>
+        </w:rPr>
+        <w:t xml:space="preserve"> </w:t>
+      </w:r>
+      <w:r>
+        <w:rPr>
+          <w:rFonts w:ascii="Tahoma" w:hAnsi="Tahoma" w:cs="Tahoma"/>
+        </w:rPr>
+        <w:t xml:space="preserve">we used the Snowball library to perform stemming. </w:t>
+      </w:r>
+      <w:r>
+        <w:rPr>
+          <w:rFonts w:ascii="Tahoma" w:hAnsi="Tahoma" w:cs="Tahoma"/>
+        </w:rPr>
+        <w:t>Snowball is a</w:t>
+      </w:r>
+      <w:r>
+        <w:rPr>
+          <w:rFonts w:ascii="Tahoma" w:hAnsi="Tahoma" w:cs="Tahoma"/>
+        </w:rPr>
+        <w:t>n open source</w:t>
+      </w:r>
+      <w:r>
+        <w:rPr>
+          <w:rFonts w:ascii="Tahoma" w:hAnsi="Tahoma" w:cs="Tahoma"/>
+        </w:rPr>
+        <w:t xml:space="preserve"> small string processing language designed for creating stemming algorithms</w:t>
+      </w:r>
+      <w:r>
+        <w:rPr>
+          <w:rFonts w:ascii="Tahoma" w:hAnsi="Tahoma" w:cs="Tahoma"/>
+        </w:rPr>
+        <w:t>.</w:t>
+      </w:r>
+      <w:r>
+        <w:rPr>
+          <w:rFonts w:ascii="Tahoma" w:hAnsi="Tahoma" w:cs="Tahoma"/>
+        </w:rPr>
+        <w:t xml:space="preserve"> </w:t>
+      </w:r>
+      <w:r>
+        <w:rPr>
+          <w:rFonts w:ascii="Tahoma" w:hAnsi="Tahoma" w:cs="Tahoma"/>
+        </w:rPr>
+        <w:t>We used the porter stemmer algorithm that is included in the snowball library. To use this</w:t>
+      </w:r>
+      <w:r>
+        <w:rPr>
+          <w:rFonts w:ascii="Tahoma" w:hAnsi="Tahoma" w:cs="Tahoma"/>
+        </w:rPr>
+        <w:t xml:space="preserve"> </w:t>
+      </w:r>
+      <w:proofErr w:type="gramStart"/>
+      <w:r>
+        <w:rPr>
+          <w:rFonts w:ascii="Tahoma" w:hAnsi="Tahoma" w:cs="Tahoma"/>
+        </w:rPr>
+        <w:t>stemmer</w:t>
+      </w:r>
+      <w:proofErr w:type="gramEnd"/>
+      <w:r>
+        <w:rPr>
+          <w:rFonts w:ascii="Tahoma" w:hAnsi="Tahoma" w:cs="Tahoma"/>
+        </w:rPr>
+        <w:t xml:space="preserve"> we set </w:t>
+      </w:r>
+      <w:proofErr w:type="spellStart"/>
+      <w:r>
+        <w:rPr>
+          <w:rFonts w:ascii="Tahoma" w:hAnsi="Tahoma" w:cs="Tahoma"/>
+          <w:i/>
+          <w:iCs/>
+        </w:rPr>
+        <w:t>StringToWordVector</w:t>
+      </w:r>
+      <w:r>
+        <w:rPr>
+          <w:rFonts w:ascii="Tahoma" w:hAnsi="Tahoma" w:cs="Tahoma"/>
+        </w:rPr>
+        <w:t>’s</w:t>
+      </w:r>
+      <w:proofErr w:type="spellEnd"/>
+      <w:r>
+        <w:rPr>
+          <w:rFonts w:ascii="Tahoma" w:hAnsi="Tahoma" w:cs="Tahoma"/>
+        </w:rPr>
+        <w:t xml:space="preserve"> </w:t>
+      </w:r>
+      <w:proofErr w:type="spellStart"/>
+      <w:r>
+        <w:rPr>
+          <w:rFonts w:ascii="Tahoma" w:hAnsi="Tahoma" w:cs="Tahoma"/>
+          <w:i/>
+          <w:iCs/>
+        </w:rPr>
+        <w:t>setStemmer</w:t>
+      </w:r>
+      <w:proofErr w:type="spellEnd"/>
+      <w:r>
+        <w:rPr>
+          <w:rFonts w:ascii="Tahoma" w:hAnsi="Tahoma" w:cs="Tahoma"/>
+          <w:i/>
+          <w:iCs/>
+        </w:rPr>
+        <w:t xml:space="preserve"> </w:t>
+      </w:r>
+      <w:r>
+        <w:rPr>
+          <w:rFonts w:ascii="Tahoma" w:hAnsi="Tahoma" w:cs="Tahoma"/>
+        </w:rPr>
+        <w:t>with an instance of Snowball.</w:t>
+      </w:r>
+    </w:p>
+    <w:p>
+      <w:pPr>
+        <w:pStyle w:val="NoSpacing"/>
+        <w:rPr>
+          <w:rFonts w:ascii="Tahoma" w:hAnsi="Tahoma" w:cs="Tahoma"/>
+        </w:rPr>
+      </w:pPr>
+    </w:p>
+    <w:p>
+      <w:pPr>
+        <w:pStyle w:val="NoSpacing"/>
+        <w:rPr>
+          <w:rFonts w:ascii="Tahoma" w:hAnsi="Tahoma" w:cs="Tahoma"/>
+        </w:rPr>
+      </w:pPr>
+      <w:r>
+        <w:rPr>
+          <w:rFonts w:ascii="Tahoma" w:hAnsi="Tahoma" w:cs="Tahoma"/>
+        </w:rPr>
+        <w:t xml:space="preserve">For the classifier we used </w:t>
+      </w:r>
+      <w:r>
+        <w:rPr>
+          <w:rFonts w:ascii="Tahoma" w:hAnsi="Tahoma" w:cs="Tahoma"/>
+          <w:i/>
+          <w:iCs/>
+        </w:rPr>
+        <w:t>IBK</w:t>
+      </w:r>
+      <w:r>
+        <w:rPr>
+          <w:rFonts w:ascii="Tahoma" w:hAnsi="Tahoma" w:cs="Tahoma"/>
+        </w:rPr>
+        <w:t xml:space="preserve"> set to work with the KNN algorithm.</w:t>
+      </w:r>
+    </w:p>
+    <w:p>
+      <w:pPr>
+        <w:pStyle w:val="NoSpacing"/>
+        <w:rPr>
+          <w:rFonts w:ascii="Tahoma" w:hAnsi="Tahoma" w:cs="Tahoma"/>
+        </w:rPr>
+      </w:pPr>
+    </w:p>
+    <w:p>
+      <w:pPr>
+        <w:pStyle w:val="NoSpacing"/>
+        <w:rPr>
+          <w:rFonts w:ascii="Tahoma" w:hAnsi="Tahoma" w:cs="Tahoma"/>
+        </w:rPr>
+      </w:pPr>
+      <w:r>
+        <w:rPr>
+          <w:rFonts w:ascii="Tahoma" w:hAnsi="Tahoma" w:cs="Tahoma"/>
+        </w:rPr>
+        <w:t>We</w:t>
+      </w:r>
+      <w:r>
+        <w:rPr>
+          <w:rFonts w:ascii="Tahoma" w:hAnsi="Tahoma" w:cs="Tahoma" w:hint="cs"/>
+          <w:rtl/>
+        </w:rPr>
+        <w:t xml:space="preserve"> </w:t>
+      </w:r>
+      <w:r>
+        <w:rPr>
+          <w:rFonts w:ascii="Tahoma" w:hAnsi="Tahoma" w:cs="Tahoma"/>
+        </w:rPr>
+        <w:t>used multifilter and FilteredClassifier to combine</w:t>
+      </w:r>
+      <w:r>
+        <w:rPr>
+          <w:rFonts w:ascii="Tahoma" w:hAnsi="Tahoma" w:cs="Tahoma"/>
+        </w:rPr>
+        <w:t xml:space="preserve"> the </w:t>
+      </w:r>
+      <w:r>
+        <w:rPr>
+          <w:rFonts w:ascii="Tahoma" w:hAnsi="Tahoma" w:cs="Tahoma"/>
+          <w:i/>
+          <w:iCs/>
+        </w:rPr>
+        <w:t>StringToWordVector</w:t>
+      </w:r>
+      <w:r>
+        <w:rPr>
+          <w:rFonts w:ascii="Tahoma" w:hAnsi="Tahoma" w:cs="Tahoma"/>
+        </w:rPr>
+        <w:t xml:space="preserve"> filter and the </w:t>
+      </w:r>
+      <w:r>
+        <w:rPr>
+          <w:rFonts w:ascii="Tahoma" w:hAnsi="Tahoma" w:cs="Tahoma"/>
+          <w:i/>
+          <w:iCs/>
+        </w:rPr>
+        <w:t>IBK</w:t>
+      </w:r>
+      <w:r>
+        <w:rPr>
+          <w:rFonts w:ascii="Tahoma" w:hAnsi="Tahoma" w:cs="Tahoma"/>
+        </w:rPr>
+        <w:t xml:space="preserve"> classifier.</w:t>
+      </w:r>
+      <w:r>
+        <w:rPr>
+          <w:rFonts w:ascii="Tahoma" w:hAnsi="Tahoma" w:cs="Tahoma"/>
+        </w:rPr>
+        <w:t xml:space="preserve"> </w:t>
+      </w:r>
+    </w:p>
+    <w:p>
+      <w:pPr>
+        <w:pStyle w:val="NoSpacing"/>
+        <w:rPr>
+          <w:rFonts w:ascii="Tahoma" w:hAnsi="Tahoma" w:cs="Tahoma"/>
+        </w:rPr>
+      </w:pPr>
+      <w:r>
+        <w:rPr>
+          <w:rFonts w:ascii="Tahoma" w:hAnsi="Tahoma" w:cs="Tahoma"/>
+        </w:rPr>
+        <w:t>We used multifilter</w:t>
+      </w:r>
+      <w:r>
+        <w:rPr>
+          <w:rFonts w:ascii="Tahoma" w:hAnsi="Tahoma" w:cs="Tahoma"/>
+        </w:rPr>
+        <w:t xml:space="preserve"> and </w:t>
+      </w:r>
+      <w:proofErr w:type="spellStart"/>
+      <w:r>
+        <w:rPr>
+          <w:rFonts w:ascii="Tahoma" w:hAnsi="Tahoma" w:cs="Tahoma"/>
+        </w:rPr>
+        <w:t>FilteredClassifier</w:t>
+      </w:r>
+      <w:proofErr w:type="spellEnd"/>
+      <w:r>
+        <w:rPr>
+          <w:rFonts w:ascii="Tahoma" w:hAnsi="Tahoma" w:cs="Tahoma"/>
+        </w:rPr>
+        <w:t xml:space="preserve"> to run multiple filters which will run consecutively without changing the data structure. This enabled us to keep the documents names, which we needed for writing the results to the output file.</w:t>
+      </w:r>
+    </w:p>
+    <w:p>
+      <w:pPr>
+        <w:pStyle w:val="NoSpacing"/>
+        <w:rPr>
+          <w:rFonts w:ascii="Tahoma" w:hAnsi="Tahoma" w:cs="Tahoma"/>
+        </w:rPr>
+      </w:pPr>
+    </w:p>
+    <w:p>
+      <w:pPr>
+        <w:pStyle w:val="NoSpacing"/>
+        <w:rPr>
+          <w:rFonts w:ascii="Tahoma" w:hAnsi="Tahoma" w:cs="Tahoma"/>
+        </w:rPr>
+      </w:pPr>
+      <w:r>
+        <w:rPr>
+          <w:rFonts w:ascii="Tahoma" w:hAnsi="Tahoma" w:cs="Tahoma"/>
+          <w:u w:val="single"/>
+        </w:rPr>
+        <w:t>KNN:</w:t>
+      </w:r>
+      <w:r>
+        <w:rPr>
+          <w:rFonts w:ascii="Tahoma" w:hAnsi="Tahoma" w:cs="Tahoma"/>
+        </w:rPr>
+        <w:t xml:space="preserve"> we used normalization and the k value read from the configuration.</w:t>
+      </w:r>
+    </w:p>
+    <w:p>
+      <w:pPr>
+        <w:pStyle w:val="NoSpacing"/>
+        <w:rPr>
+          <w:rFonts w:ascii="Tahoma" w:hAnsi="Tahoma" w:cs="Tahoma"/>
+          <w:rtl/>
+        </w:rPr>
+      </w:pPr>
+      <w:r>
+        <w:rPr>
+          <w:rFonts w:ascii="Tahoma" w:hAnsi="Tahoma" w:cs="Tahoma"/>
+        </w:rPr>
+        <w:t xml:space="preserve">We used normalization because we didn’t want the length of the document to </w:t>
+      </w:r>
+      <w:proofErr w:type="gramStart"/>
+      <w:r>
+        <w:rPr>
+          <w:rFonts w:ascii="Tahoma" w:hAnsi="Tahoma" w:cs="Tahoma"/>
+        </w:rPr>
+        <w:t>have an effect on</w:t>
+      </w:r>
+      <w:proofErr w:type="gramEnd"/>
+      <w:r>
+        <w:rPr>
+          <w:rFonts w:ascii="Tahoma" w:hAnsi="Tahoma" w:cs="Tahoma"/>
+        </w:rPr>
+        <w:t xml:space="preserve"> the classification.</w:t>
+      </w:r>
+    </w:p>
+    <w:p>
+      <w:pPr>
+        <w:pStyle w:val="NoSpacing"/>
+        <w:rPr>
+          <w:rFonts w:ascii="Tahoma" w:hAnsi="Tahoma" w:cs="Tahoma"/>
+        </w:rPr>
+      </w:pPr>
+    </w:p>
+    <w:p>
+      <w:pPr>
+        <w:pStyle w:val="NoSpacing"/>
+        <w:rPr>
+          <w:rFonts w:ascii="Tahoma" w:hAnsi="Tahoma" w:cs="Tahoma"/>
+        </w:rPr>
+      </w:pPr>
+      <w:r>
+        <w:rPr>
+          <w:rFonts w:ascii="Tahoma" w:hAnsi="Tahoma" w:cs="Tahoma"/>
+        </w:rPr>
+        <w:t>After creating the classifier object, we build the classifier itself (</w:t>
+      </w:r>
+      <w:proofErr w:type="spellStart"/>
+      <w:proofErr w:type="gramStart"/>
+      <w:r>
+        <w:rPr>
+          <w:rFonts w:ascii="Tahoma" w:hAnsi="Tahoma" w:cs="Tahoma"/>
+        </w:rPr>
+        <w:t>classifier.buildClassifier</w:t>
+      </w:r>
+      <w:proofErr w:type="spellEnd"/>
+      <w:proofErr w:type="gramEnd"/>
+      <w:r>
+        <w:rPr>
+          <w:rFonts w:ascii="Tahoma" w:hAnsi="Tahoma" w:cs="Tahoma"/>
+        </w:rPr>
+        <w:t xml:space="preserve">) using the </w:t>
+      </w:r>
+      <w:r>
+        <w:rPr>
+          <w:rFonts w:ascii="Tahoma" w:hAnsi="Tahoma" w:cs="Tahoma"/>
+        </w:rPr>
+        <w:t>train</w:t>
+      </w:r>
+      <w:r>
+        <w:rPr>
+          <w:rFonts w:ascii="Tahoma" w:hAnsi="Tahoma" w:cs="Tahoma"/>
+        </w:rPr>
+        <w:t xml:space="preserve"> data (training the classifier).</w:t>
+      </w:r>
+    </w:p>
+    <w:p>
+      <w:pPr>
+        <w:pStyle w:val="NoSpacing"/>
+        <w:rPr>
+          <w:rFonts w:ascii="Tahoma" w:hAnsi="Tahoma" w:cs="Tahoma"/>
+          <w:rtl/>
+        </w:rPr>
+      </w:pPr>
+    </w:p>
+    <w:p>
+      <w:pPr>
+        <w:pStyle w:val="NoSpacing"/>
         <w:rPr>
           <w:rFonts w:ascii="Tahoma" w:hAnsi="Tahoma" w:cs="Tahoma"/>
           <w:b/>
           <w:bCs/>
         </w:rPr>
-        <w:t>classifier</w:t>
-      </w:r>
-    </w:p>
-    <w:p>
-      <w:pPr>
-        <w:pStyle w:val="NoSpacing"/>
-        <w:rPr>
-          <w:rFonts w:ascii="Tahoma" w:hAnsi="Tahoma" w:cs="Tahoma"/>
-        </w:rPr>
-      </w:pPr>
-      <w:r>
-        <w:rPr>
-          <w:rFonts w:ascii="Tahoma" w:hAnsi="Tahoma" w:cs="Tahoma"/>
-        </w:rPr>
-        <w:t>W</w:t>
-      </w:r>
-      <w:r>
-        <w:rPr>
-          <w:rFonts w:ascii="Tahoma" w:hAnsi="Tahoma" w:cs="Tahoma"/>
-        </w:rPr>
-        <w:t xml:space="preserve">e load </w:t>
-      </w:r>
-      <w:proofErr w:type="gramStart"/>
-      <w:r>
-        <w:rPr>
-          <w:rFonts w:ascii="Tahoma" w:hAnsi="Tahoma" w:cs="Tahoma"/>
-        </w:rPr>
-        <w:t>all of</w:t>
-      </w:r>
-      <w:proofErr w:type="gramEnd"/>
-      <w:r>
-        <w:rPr>
-          <w:rFonts w:ascii="Tahoma" w:hAnsi="Tahoma" w:cs="Tahoma"/>
-        </w:rPr>
-        <w:t xml:space="preserve"> the files we wrote in the previous step.</w:t>
-      </w:r>
-    </w:p>
-    <w:p>
-      <w:pPr>
-        <w:pStyle w:val="NoSpacing"/>
-        <w:rPr>
-          <w:rFonts w:ascii="Tahoma" w:hAnsi="Tahoma" w:cs="Tahoma"/>
-        </w:rPr>
-      </w:pPr>
-    </w:p>
-    <w:p>
-      <w:pPr>
-        <w:pStyle w:val="NoSpacing"/>
-        <w:rPr>
-          <w:rFonts w:ascii="Tahoma" w:hAnsi="Tahoma" w:cs="Tahoma"/>
-        </w:rPr>
-      </w:pPr>
-      <w:r>
-        <w:rPr>
-          <w:rFonts w:ascii="Tahoma" w:hAnsi="Tahoma" w:cs="Tahoma"/>
-        </w:rPr>
-        <w:t>To create the classifier w</w:t>
-      </w:r>
-      <w:r>
-        <w:rPr>
-          <w:rFonts w:ascii="Tahoma" w:hAnsi="Tahoma" w:cs="Tahoma"/>
-        </w:rPr>
-        <w:t>e used Weka’s filters, classifiers, Multifilter and FilteredClassifier.</w:t>
-      </w:r>
-    </w:p>
-    <w:p>
-      <w:pPr>
-        <w:pStyle w:val="NoSpacing"/>
-        <w:rPr>
-          <w:rFonts w:ascii="Tahoma" w:hAnsi="Tahoma" w:cs="Tahoma"/>
-        </w:rPr>
-      </w:pPr>
-    </w:p>
-    <w:p>
-      <w:pPr>
-        <w:pStyle w:val="NoSpacing"/>
-        <w:rPr>
-          <w:rFonts w:ascii="Tahoma" w:hAnsi="Tahoma" w:cs="Tahoma"/>
-        </w:rPr>
-      </w:pPr>
-      <w:r>
-        <w:rPr>
-          <w:rFonts w:ascii="Tahoma" w:hAnsi="Tahoma" w:cs="Tahoma"/>
-          <w:u w:val="single"/>
-        </w:rPr>
-        <w:t>TF-IDF:</w:t>
-      </w:r>
-      <w:r>
-        <w:rPr>
-          <w:rFonts w:ascii="Tahoma" w:hAnsi="Tahoma" w:cs="Tahoma"/>
-        </w:rPr>
-        <w:t xml:space="preserve"> </w:t>
-      </w:r>
-      <w:proofErr w:type="gramStart"/>
-      <w:r>
-        <w:rPr>
-          <w:rFonts w:ascii="Tahoma" w:hAnsi="Tahoma" w:cs="Tahoma"/>
-        </w:rPr>
-        <w:t>In order to</w:t>
-      </w:r>
-      <w:proofErr w:type="gramEnd"/>
-      <w:r>
-        <w:rPr>
-          <w:rFonts w:ascii="Tahoma" w:hAnsi="Tahoma" w:cs="Tahoma"/>
-        </w:rPr>
-        <w:t xml:space="preserve"> represent the documents as their tf-idf vectors we used Weka’s </w:t>
-      </w:r>
-      <w:r>
-        <w:rPr>
-          <w:rFonts w:ascii="Tahoma" w:hAnsi="Tahoma" w:cs="Tahoma"/>
-          <w:i/>
-          <w:iCs/>
-        </w:rPr>
-        <w:t xml:space="preserve">StringToWordVector </w:t>
-      </w:r>
-      <w:r>
-        <w:rPr>
-          <w:rFonts w:ascii="Tahoma" w:hAnsi="Tahoma" w:cs="Tahoma"/>
-        </w:rPr>
-        <w:t>filter</w:t>
-      </w:r>
-      <w:r>
-        <w:rPr>
-          <w:rFonts w:ascii="Tahoma" w:hAnsi="Tahoma" w:cs="Tahoma"/>
-        </w:rPr>
-        <w:t xml:space="preserve">, setting </w:t>
-      </w:r>
-      <w:r>
-        <w:rPr>
-          <w:rFonts w:ascii="Tahoma" w:hAnsi="Tahoma" w:cs="Tahoma"/>
-          <w:i/>
-          <w:iCs/>
-        </w:rPr>
-        <w:t>set</w:t>
-      </w:r>
-      <w:r>
-        <w:rPr>
-          <w:rFonts w:ascii="Tahoma" w:hAnsi="Tahoma" w:cs="Tahoma"/>
-          <w:i/>
-          <w:iCs/>
-        </w:rPr>
-        <w:t>TFTransform</w:t>
-      </w:r>
-      <w:r>
-        <w:rPr>
-          <w:rFonts w:ascii="Tahoma" w:hAnsi="Tahoma" w:cs="Tahoma"/>
-        </w:rPr>
-        <w:t xml:space="preserve"> and </w:t>
-      </w:r>
-      <w:r>
-        <w:rPr>
-          <w:rFonts w:ascii="Tahoma" w:hAnsi="Tahoma" w:cs="Tahoma"/>
-          <w:i/>
-          <w:iCs/>
-        </w:rPr>
-        <w:t>set</w:t>
-      </w:r>
-      <w:r>
-        <w:rPr>
-          <w:rFonts w:ascii="Tahoma" w:hAnsi="Tahoma" w:cs="Tahoma"/>
-          <w:i/>
-          <w:iCs/>
-        </w:rPr>
-        <w:t>IDFTransform</w:t>
-      </w:r>
-      <w:r>
-        <w:rPr>
-          <w:rFonts w:ascii="Tahoma" w:hAnsi="Tahoma" w:cs="Tahoma"/>
-        </w:rPr>
-        <w:t xml:space="preserve"> to true</w:t>
-      </w:r>
-      <w:r>
-        <w:rPr>
-          <w:rFonts w:ascii="Tahoma" w:hAnsi="Tahoma" w:cs="Tahoma"/>
-          <w:i/>
-          <w:iCs/>
-        </w:rPr>
-        <w:t>.</w:t>
-      </w:r>
-    </w:p>
-    <w:p>
-      <w:pPr>
-        <w:pStyle w:val="NoSpacing"/>
-        <w:rPr>
-          <w:rFonts w:ascii="Tahoma" w:hAnsi="Tahoma" w:cs="Tahoma"/>
-          <w:u w:val="single"/>
-          <w:rtl/>
-        </w:rPr>
-      </w:pPr>
-    </w:p>
-    <w:p>
-      <w:pPr>
-        <w:pStyle w:val="NoSpacing"/>
-        <w:rPr>
-          <w:rFonts w:ascii="Tahoma" w:hAnsi="Tahoma" w:cs="Tahoma"/>
-        </w:rPr>
-      </w:pPr>
-      <w:r>
-        <w:rPr>
-          <w:rFonts w:ascii="Tahoma" w:hAnsi="Tahoma" w:cs="Tahoma"/>
-          <w:u w:val="single"/>
-        </w:rPr>
-        <w:t>Lower Cases:</w:t>
-      </w:r>
-      <w:r>
-        <w:rPr>
-          <w:rFonts w:ascii="Tahoma" w:hAnsi="Tahoma" w:cs="Tahoma"/>
-        </w:rPr>
-        <w:t xml:space="preserve"> we used the </w:t>
-      </w:r>
-      <w:r>
-        <w:rPr>
-          <w:rFonts w:ascii="Tahoma" w:hAnsi="Tahoma" w:cs="Tahoma"/>
-          <w:i/>
-          <w:iCs/>
-        </w:rPr>
-        <w:t>StringToWordVector</w:t>
-      </w:r>
-      <w:r>
-        <w:rPr>
-          <w:rFonts w:ascii="Tahoma" w:hAnsi="Tahoma" w:cs="Tahoma"/>
-        </w:rPr>
-        <w:t xml:space="preserve"> filter to lower the case of all tokens</w:t>
-      </w:r>
-      <w:r>
-        <w:rPr>
-          <w:rFonts w:ascii="Tahoma" w:hAnsi="Tahoma" w:cs="Tahoma"/>
-        </w:rPr>
-        <w:t xml:space="preserve"> </w:t>
-      </w:r>
-      <w:r>
-        <w:rPr>
-          <w:rFonts w:ascii="Tahoma" w:hAnsi="Tahoma" w:cs="Tahoma"/>
-        </w:rPr>
-        <w:t xml:space="preserve">by setting </w:t>
-      </w:r>
-      <w:r>
-        <w:rPr>
-          <w:rFonts w:ascii="Tahoma" w:hAnsi="Tahoma" w:cs="Tahoma"/>
-          <w:i/>
-          <w:iCs/>
-        </w:rPr>
-        <w:t>set</w:t>
-      </w:r>
-      <w:r>
-        <w:rPr>
-          <w:rFonts w:ascii="Tahoma" w:hAnsi="Tahoma" w:cs="Tahoma"/>
-          <w:i/>
-          <w:iCs/>
-        </w:rPr>
-        <w:t>LowerCaseTokens</w:t>
-      </w:r>
-      <w:r>
-        <w:rPr>
-          <w:rFonts w:ascii="Tahoma" w:hAnsi="Tahoma" w:cs="Tahoma"/>
-        </w:rPr>
-        <w:t xml:space="preserve"> to true.</w:t>
-      </w:r>
-      <w:r>
-        <w:rPr>
-          <w:rFonts w:ascii="Tahoma" w:hAnsi="Tahoma" w:cs="Tahoma"/>
-        </w:rPr>
-        <w:t xml:space="preserve">  </w:t>
-      </w:r>
-    </w:p>
-    <w:p>
-      <w:pPr>
-        <w:pStyle w:val="NoSpacing"/>
-        <w:rPr>
-          <w:rFonts w:ascii="Tahoma" w:hAnsi="Tahoma" w:cs="Tahoma"/>
-          <w:color w:val="FF0000"/>
-        </w:rPr>
-      </w:pPr>
-    </w:p>
-    <w:p>
-      <w:pPr>
-        <w:pStyle w:val="NoSpacing"/>
-        <w:rPr>
-          <w:rFonts w:ascii="Tahoma" w:hAnsi="Tahoma" w:cs="Tahoma"/>
-        </w:rPr>
-      </w:pPr>
-      <w:r>
-        <w:rPr>
-          <w:rFonts w:ascii="Tahoma" w:hAnsi="Tahoma" w:cs="Tahoma"/>
-          <w:u w:val="single"/>
-        </w:rPr>
-        <w:t>Stemming:</w:t>
-      </w:r>
-      <w:r>
-        <w:rPr>
-          <w:rFonts w:ascii="Tahoma" w:hAnsi="Tahoma" w:cs="Tahoma"/>
-        </w:rPr>
-        <w:t xml:space="preserve"> </w:t>
-      </w:r>
-      <w:r>
-        <w:rPr>
-          <w:rFonts w:ascii="Tahoma" w:hAnsi="Tahoma" w:cs="Tahoma"/>
-        </w:rPr>
-        <w:t xml:space="preserve">we used the Snowball library to perform stemming. </w:t>
-      </w:r>
-      <w:r>
-        <w:rPr>
-          <w:rFonts w:ascii="Tahoma" w:hAnsi="Tahoma" w:cs="Tahoma"/>
-        </w:rPr>
-        <w:t>Snowball is a</w:t>
-      </w:r>
-      <w:r>
-        <w:rPr>
-          <w:rFonts w:ascii="Tahoma" w:hAnsi="Tahoma" w:cs="Tahoma"/>
-        </w:rPr>
-        <w:t>n open source</w:t>
-      </w:r>
-      <w:r>
-        <w:rPr>
-          <w:rFonts w:ascii="Tahoma" w:hAnsi="Tahoma" w:cs="Tahoma"/>
-        </w:rPr>
-        <w:t xml:space="preserve"> small string processing language designed for creating stemming algorithms</w:t>
-      </w:r>
-      <w:r>
-        <w:rPr>
-          <w:rFonts w:ascii="Tahoma" w:hAnsi="Tahoma" w:cs="Tahoma"/>
-        </w:rPr>
-        <w:t>.</w:t>
-      </w:r>
-      <w:r>
-        <w:rPr>
-          <w:rFonts w:ascii="Tahoma" w:hAnsi="Tahoma" w:cs="Tahoma"/>
-        </w:rPr>
-        <w:t xml:space="preserve"> </w:t>
-      </w:r>
-      <w:r>
-        <w:rPr>
-          <w:rFonts w:ascii="Tahoma" w:hAnsi="Tahoma" w:cs="Tahoma"/>
-        </w:rPr>
-        <w:t>We used the porter stemmer algorithm that is included in the snowball library. To use this</w:t>
-      </w:r>
-      <w:r>
-        <w:rPr>
-          <w:rFonts w:ascii="Tahoma" w:hAnsi="Tahoma" w:cs="Tahoma"/>
-        </w:rPr>
-        <w:t xml:space="preserve"> </w:t>
-      </w:r>
-      <w:proofErr w:type="gramStart"/>
-      <w:r>
-        <w:rPr>
-          <w:rFonts w:ascii="Tahoma" w:hAnsi="Tahoma" w:cs="Tahoma"/>
-        </w:rPr>
-        <w:t>stemmer</w:t>
-      </w:r>
-      <w:proofErr w:type="gramEnd"/>
-      <w:r>
-        <w:rPr>
-          <w:rFonts w:ascii="Tahoma" w:hAnsi="Tahoma" w:cs="Tahoma"/>
-        </w:rPr>
-        <w:t xml:space="preserve"> we set </w:t>
-      </w:r>
-      <w:proofErr w:type="spellStart"/>
-      <w:r>
-        <w:rPr>
-          <w:rFonts w:ascii="Tahoma" w:hAnsi="Tahoma" w:cs="Tahoma"/>
-          <w:i/>
-          <w:iCs/>
-        </w:rPr>
-        <w:t>StringToWordVector</w:t>
-      </w:r>
-      <w:r>
-        <w:rPr>
-          <w:rFonts w:ascii="Tahoma" w:hAnsi="Tahoma" w:cs="Tahoma"/>
-        </w:rPr>
-        <w:t>’s</w:t>
-      </w:r>
-      <w:proofErr w:type="spellEnd"/>
-      <w:r>
-        <w:rPr>
-          <w:rFonts w:ascii="Tahoma" w:hAnsi="Tahoma" w:cs="Tahoma"/>
-        </w:rPr>
-        <w:t xml:space="preserve"> </w:t>
-      </w:r>
-      <w:proofErr w:type="spellStart"/>
-      <w:r>
-        <w:rPr>
-          <w:rFonts w:ascii="Tahoma" w:hAnsi="Tahoma" w:cs="Tahoma"/>
-          <w:i/>
-          <w:iCs/>
-        </w:rPr>
-        <w:t>setStemmer</w:t>
-      </w:r>
-      <w:proofErr w:type="spellEnd"/>
-      <w:r>
-        <w:rPr>
-          <w:rFonts w:ascii="Tahoma" w:hAnsi="Tahoma" w:cs="Tahoma"/>
-          <w:i/>
-          <w:iCs/>
-        </w:rPr>
-        <w:t xml:space="preserve"> </w:t>
-      </w:r>
-      <w:r>
-        <w:rPr>
-          <w:rFonts w:ascii="Tahoma" w:hAnsi="Tahoma" w:cs="Tahoma"/>
-        </w:rPr>
-        <w:t>with an instance of Snowball.</w:t>
-      </w:r>
-    </w:p>
-    <w:p>
-      <w:pPr>
-        <w:pStyle w:val="NoSpacing"/>
-        <w:rPr>
-          <w:rFonts w:ascii="Tahoma" w:hAnsi="Tahoma" w:cs="Tahoma"/>
-        </w:rPr>
-      </w:pPr>
-    </w:p>
-    <w:p>
-      <w:pPr>
-        <w:pStyle w:val="NoSpacing"/>
-        <w:rPr>
-          <w:rFonts w:ascii="Tahoma" w:hAnsi="Tahoma" w:cs="Tahoma"/>
-        </w:rPr>
-      </w:pPr>
-      <w:r>
-        <w:rPr>
-          <w:rFonts w:ascii="Tahoma" w:hAnsi="Tahoma" w:cs="Tahoma"/>
-        </w:rPr>
-        <w:t xml:space="preserve">For the classifier we used </w:t>
-      </w:r>
-      <w:r>
-        <w:rPr>
-          <w:rFonts w:ascii="Tahoma" w:hAnsi="Tahoma" w:cs="Tahoma"/>
-          <w:i/>
-          <w:iCs/>
-        </w:rPr>
-        <w:t>IBK</w:t>
-      </w:r>
-      <w:r>
-        <w:rPr>
-          <w:rFonts w:ascii="Tahoma" w:hAnsi="Tahoma" w:cs="Tahoma"/>
-        </w:rPr>
-        <w:t xml:space="preserve"> set to work with the KNN algorithm.</w:t>
-      </w:r>
-    </w:p>
-    <w:p>
-      <w:pPr>
-        <w:pStyle w:val="NoSpacing"/>
-        <w:rPr>
-          <w:rFonts w:ascii="Tahoma" w:hAnsi="Tahoma" w:cs="Tahoma"/>
-        </w:rPr>
-      </w:pPr>
-    </w:p>
-    <w:p>
-      <w:pPr>
-        <w:pStyle w:val="NoSpacing"/>
-        <w:rPr>
-          <w:rFonts w:ascii="Tahoma" w:hAnsi="Tahoma" w:cs="Tahoma"/>
-        </w:rPr>
-      </w:pPr>
-      <w:r>
-        <w:rPr>
-          <w:rFonts w:ascii="Tahoma" w:hAnsi="Tahoma" w:cs="Tahoma"/>
-        </w:rPr>
-        <w:lastRenderedPageBreak/>
-        <w:t>We</w:t>
-      </w:r>
-      <w:r>
-        <w:rPr>
-          <w:rFonts w:ascii="Tahoma" w:hAnsi="Tahoma" w:cs="Tahoma" w:hint="cs"/>
-          <w:rtl/>
-        </w:rPr>
-        <w:t xml:space="preserve"> </w:t>
-      </w:r>
-      <w:r>
-        <w:rPr>
-          <w:rFonts w:ascii="Tahoma" w:hAnsi="Tahoma" w:cs="Tahoma"/>
-        </w:rPr>
-        <w:t>used multifilter and FilteredClassifier to combine</w:t>
-      </w:r>
-      <w:r>
-        <w:rPr>
-          <w:rFonts w:ascii="Tahoma" w:hAnsi="Tahoma" w:cs="Tahoma"/>
-        </w:rPr>
-        <w:t xml:space="preserve"> the </w:t>
-      </w:r>
-      <w:r>
-        <w:rPr>
-          <w:rFonts w:ascii="Tahoma" w:hAnsi="Tahoma" w:cs="Tahoma"/>
-          <w:i/>
-          <w:iCs/>
-        </w:rPr>
-        <w:t>StringToWordVector</w:t>
-      </w:r>
-      <w:r>
-        <w:rPr>
-          <w:rFonts w:ascii="Tahoma" w:hAnsi="Tahoma" w:cs="Tahoma"/>
-        </w:rPr>
-        <w:t xml:space="preserve"> filter and the </w:t>
-      </w:r>
-      <w:r>
-        <w:rPr>
-          <w:rFonts w:ascii="Tahoma" w:hAnsi="Tahoma" w:cs="Tahoma"/>
-          <w:i/>
-          <w:iCs/>
-        </w:rPr>
-        <w:t>IBK</w:t>
-      </w:r>
-      <w:r>
-        <w:rPr>
-          <w:rFonts w:ascii="Tahoma" w:hAnsi="Tahoma" w:cs="Tahoma"/>
-        </w:rPr>
-        <w:t xml:space="preserve"> classifier.</w:t>
-      </w:r>
-      <w:r>
-        <w:rPr>
-          <w:rFonts w:ascii="Tahoma" w:hAnsi="Tahoma" w:cs="Tahoma"/>
-        </w:rPr>
-        <w:t xml:space="preserve"> </w:t>
-      </w:r>
-    </w:p>
-    <w:p>
-      <w:pPr>
-        <w:pStyle w:val="NoSpacing"/>
-        <w:rPr>
-          <w:rFonts w:ascii="Tahoma" w:hAnsi="Tahoma" w:cs="Tahoma"/>
-        </w:rPr>
-      </w:pPr>
-      <w:r>
-        <w:rPr>
-          <w:rFonts w:ascii="Tahoma" w:hAnsi="Tahoma" w:cs="Tahoma"/>
-        </w:rPr>
-        <w:t>We used multifilter</w:t>
-      </w:r>
-      <w:r>
-        <w:rPr>
-          <w:rFonts w:ascii="Tahoma" w:hAnsi="Tahoma" w:cs="Tahoma"/>
-        </w:rPr>
-        <w:t xml:space="preserve"> and </w:t>
-      </w:r>
-      <w:proofErr w:type="spellStart"/>
-      <w:r>
-        <w:rPr>
-          <w:rFonts w:ascii="Tahoma" w:hAnsi="Tahoma" w:cs="Tahoma"/>
-        </w:rPr>
-        <w:t>FilteredClassifier</w:t>
-      </w:r>
-      <w:proofErr w:type="spellEnd"/>
-      <w:r>
-        <w:rPr>
-          <w:rFonts w:ascii="Tahoma" w:hAnsi="Tahoma" w:cs="Tahoma"/>
-        </w:rPr>
-        <w:t xml:space="preserve"> to run multiple filters which will run consecutively without changing the data structure. This enabled us to keep the documents names, which we needed for writing the results to the output file.</w:t>
-      </w:r>
-    </w:p>
-    <w:p>
-      <w:pPr>
-        <w:pStyle w:val="NoSpacing"/>
-        <w:rPr>
-          <w:rFonts w:ascii="Tahoma" w:hAnsi="Tahoma" w:cs="Tahoma"/>
-        </w:rPr>
-      </w:pPr>
-    </w:p>
-    <w:p>
-      <w:pPr>
-        <w:pStyle w:val="NoSpacing"/>
-        <w:rPr>
-          <w:rFonts w:ascii="Tahoma" w:hAnsi="Tahoma" w:cs="Tahoma"/>
-        </w:rPr>
-      </w:pPr>
-      <w:r>
-        <w:rPr>
-          <w:rFonts w:ascii="Tahoma" w:hAnsi="Tahoma" w:cs="Tahoma"/>
-          <w:u w:val="single"/>
-        </w:rPr>
-        <w:t>KNN:</w:t>
-      </w:r>
-      <w:r>
-        <w:rPr>
-          <w:rFonts w:ascii="Tahoma" w:hAnsi="Tahoma" w:cs="Tahoma"/>
-        </w:rPr>
-        <w:t xml:space="preserve"> we used normalization and the k value read from the configuration.</w:t>
-      </w:r>
-    </w:p>
-    <w:p>
-      <w:pPr>
-        <w:pStyle w:val="NoSpacing"/>
-        <w:rPr>
-          <w:rFonts w:ascii="Tahoma" w:hAnsi="Tahoma" w:cs="Tahoma"/>
-          <w:rtl/>
-        </w:rPr>
-      </w:pPr>
-      <w:r>
-        <w:rPr>
-          <w:rFonts w:ascii="Tahoma" w:hAnsi="Tahoma" w:cs="Tahoma"/>
-        </w:rPr>
-        <w:t xml:space="preserve">We used normalization because we didn’t want the length of the document to </w:t>
-      </w:r>
-      <w:proofErr w:type="gramStart"/>
-      <w:r>
-        <w:rPr>
-          <w:rFonts w:ascii="Tahoma" w:hAnsi="Tahoma" w:cs="Tahoma"/>
-        </w:rPr>
-        <w:t>have an effect on</w:t>
-      </w:r>
-      <w:proofErr w:type="gramEnd"/>
-      <w:r>
-        <w:rPr>
-          <w:rFonts w:ascii="Tahoma" w:hAnsi="Tahoma" w:cs="Tahoma"/>
-        </w:rPr>
-        <w:t xml:space="preserve"> the classification.</w:t>
-      </w:r>
-    </w:p>
-    <w:p>
-      <w:pPr>
-        <w:pStyle w:val="NoSpacing"/>
-        <w:rPr>
-          <w:rFonts w:ascii="Tahoma" w:hAnsi="Tahoma" w:cs="Tahoma"/>
-        </w:rPr>
-      </w:pPr>
-    </w:p>
-    <w:p>
-      <w:pPr>
-        <w:pStyle w:val="NoSpacing"/>
-        <w:rPr>
-          <w:rFonts w:ascii="Tahoma" w:hAnsi="Tahoma" w:cs="Tahoma"/>
-        </w:rPr>
-      </w:pPr>
-      <w:r>
-        <w:rPr>
-          <w:rFonts w:ascii="Tahoma" w:hAnsi="Tahoma" w:cs="Tahoma"/>
-        </w:rPr>
-        <w:t>After creating the classifier object, we build the classifier itself (</w:t>
-      </w:r>
-      <w:proofErr w:type="spellStart"/>
-      <w:proofErr w:type="gramStart"/>
-      <w:r>
-        <w:rPr>
-          <w:rFonts w:ascii="Tahoma" w:hAnsi="Tahoma" w:cs="Tahoma"/>
-        </w:rPr>
-        <w:t>classifier.buildClassifier</w:t>
-      </w:r>
-      <w:proofErr w:type="spellEnd"/>
-      <w:proofErr w:type="gramEnd"/>
-      <w:r>
-        <w:rPr>
-          <w:rFonts w:ascii="Tahoma" w:hAnsi="Tahoma" w:cs="Tahoma"/>
-        </w:rPr>
-        <w:t xml:space="preserve">) using the </w:t>
-      </w:r>
-      <w:r>
-        <w:rPr>
-          <w:rFonts w:ascii="Tahoma" w:hAnsi="Tahoma" w:cs="Tahoma"/>
-        </w:rPr>
-        <w:t>train</w:t>
-      </w:r>
-      <w:r>
-        <w:rPr>
-          <w:rFonts w:ascii="Tahoma" w:hAnsi="Tahoma" w:cs="Tahoma"/>
-        </w:rPr>
-        <w:t xml:space="preserve"> data (training the classifier).</w:t>
-      </w:r>
-    </w:p>
-    <w:p>
-      <w:pPr>
-        <w:pStyle w:val="NoSpacing"/>
-        <w:rPr>
-          <w:rFonts w:ascii="Tahoma" w:hAnsi="Tahoma" w:cs="Tahoma"/>
-          <w:rtl/>
-        </w:rPr>
-      </w:pPr>
-    </w:p>
-    <w:p>
-      <w:pPr>
-        <w:pStyle w:val="NoSpacing"/>
+      </w:pPr>
+      <w:r>
         <w:rPr>
           <w:rFonts w:ascii="Tahoma" w:hAnsi="Tahoma" w:cs="Tahoma"/>
           <w:b/>
           <w:bCs/>
         </w:rPr>
-      </w:pPr>
-      <w:r>
-        <w:rPr>
-          <w:rFonts w:ascii="Tahoma" w:hAnsi="Tahoma" w:cs="Tahoma"/>
-          <w:b/>
-          <w:bCs/>
-        </w:rPr>
         <w:t>Testing the classifier</w:t>
       </w:r>
     </w:p>
@@ -1374,6 +1409,8 @@
         </w:rPr>
         <w:t xml:space="preserve"> different k value.</w:t>
       </w:r>
+      <w:bookmarkStart w:id="0" w:name="_GoBack"/>
+      <w:bookmarkEnd w:id="0"/>
     </w:p>
     <w:p>
       <w:pPr>
@@ -1405,8 +1442,6 @@
         </w:rPr>
         <w:t>Experiment results</w:t>
       </w:r>
-      <w:bookmarkStart w:id="0" w:name="_GoBack"/>
-      <w:bookmarkEnd w:id="0"/>
     </w:p>
     <w:p>
       <w:pPr>

</xml_diff>

<commit_message>
add offline fscore calculator
</commit_message>
<xml_diff>
--- a/report.docx
+++ b/report.docx
@@ -632,7 +632,7 @@
       <w:pPr>
         <w:pStyle w:val="NoSpacing"/>
         <w:rPr>
-          <w:rFonts w:ascii="Tahoma" w:hAnsi="Tahoma" w:cs="Tahoma" w:hint="cs"/>
+          <w:rFonts w:ascii="Tahoma" w:hAnsi="Tahoma" w:cs="Tahoma"/>
           <w:rtl/>
         </w:rPr>
       </w:pPr>
@@ -1409,8 +1409,6 @@
         </w:rPr>
         <w:t xml:space="preserve"> different k value.</w:t>
       </w:r>
-      <w:bookmarkStart w:id="0" w:name="_GoBack"/>
-      <w:bookmarkEnd w:id="0"/>
     </w:p>
     <w:p>
       <w:pPr>
@@ -1552,8 +1550,8 @@
       </w:tblPr>
       <w:tblGrid>
         <w:gridCol w:w="440"/>
-        <w:gridCol w:w="1300"/>
-        <w:gridCol w:w="1360"/>
+        <w:gridCol w:w="1387"/>
+        <w:gridCol w:w="1387"/>
       </w:tblGrid>
       <w:tr>
         <w:trPr>
@@ -1717,7 +1715,7 @@
                 <w:rFonts w:ascii="Calibri" w:eastAsia="Times New Roman" w:hAnsi="Calibri" w:cs="Times New Roman"/>
                 <w:color w:val="000000"/>
               </w:rPr>
-              <w:t>0.885802</w:t>
+              <w:t>0.894514286</w:t>
             </w:r>
           </w:p>
         </w:tc>
@@ -1749,7 +1747,7 @@
                 <w:rFonts w:ascii="Calibri" w:eastAsia="Times New Roman" w:hAnsi="Calibri" w:cs="Times New Roman"/>
                 <w:color w:val="000000"/>
               </w:rPr>
-              <w:t>0.884994</w:t>
+              <w:t>0.893593437</w:t>
             </w:r>
           </w:p>
         </w:tc>
@@ -1818,7 +1816,7 @@
                 <w:rFonts w:ascii="Calibri" w:eastAsia="Times New Roman" w:hAnsi="Calibri" w:cs="Times New Roman"/>
                 <w:color w:val="000000"/>
               </w:rPr>
-              <w:t>0.874761</w:t>
+              <w:t>0.878385714</w:t>
             </w:r>
           </w:p>
         </w:tc>
@@ -1850,7 +1848,7 @@
                 <w:rFonts w:ascii="Calibri" w:eastAsia="Times New Roman" w:hAnsi="Calibri" w:cs="Times New Roman"/>
                 <w:color w:val="000000"/>
               </w:rPr>
-              <w:t>0.874269</w:t>
+              <w:t>0.87805166</w:t>
             </w:r>
           </w:p>
         </w:tc>
@@ -1919,7 +1917,7 @@
                 <w:rFonts w:ascii="Calibri" w:eastAsia="Times New Roman" w:hAnsi="Calibri" w:cs="Times New Roman"/>
                 <w:color w:val="000000"/>
               </w:rPr>
-              <w:t>0.858211</w:t>
+              <w:t>0.859014286</w:t>
             </w:r>
           </w:p>
         </w:tc>
@@ -1951,7 +1949,7 @@
                 <w:rFonts w:ascii="Calibri" w:eastAsia="Times New Roman" w:hAnsi="Calibri" w:cs="Times New Roman"/>
                 <w:color w:val="000000"/>
               </w:rPr>
-              <w:t>0.857485</w:t>
+              <w:t>0.859189277</w:t>
             </w:r>
           </w:p>
         </w:tc>
@@ -2020,7 +2018,7 @@
                 <w:rFonts w:ascii="Calibri" w:eastAsia="Times New Roman" w:hAnsi="Calibri" w:cs="Times New Roman"/>
                 <w:color w:val="000000"/>
               </w:rPr>
-              <w:t>0.831882</w:t>
+              <w:t>0.8309</w:t>
             </w:r>
           </w:p>
         </w:tc>
@@ -2052,7 +2050,7 @@
                 <w:rFonts w:ascii="Calibri" w:eastAsia="Times New Roman" w:hAnsi="Calibri" w:cs="Times New Roman"/>
                 <w:color w:val="000000"/>
               </w:rPr>
-              <w:t>0.831526</w:t>
+              <w:t>0.832344062</w:t>
             </w:r>
           </w:p>
         </w:tc>
@@ -2121,7 +2119,7 @@
                 <w:rFonts w:ascii="Calibri" w:eastAsia="Times New Roman" w:hAnsi="Calibri" w:cs="Times New Roman"/>
                 <w:color w:val="000000"/>
               </w:rPr>
-              <w:t>0.809997</w:t>
+              <w:t>0.809328571</w:t>
             </w:r>
           </w:p>
         </w:tc>
@@ -2153,7 +2151,7 @@
                 <w:rFonts w:ascii="Calibri" w:eastAsia="Times New Roman" w:hAnsi="Calibri" w:cs="Times New Roman"/>
                 <w:color w:val="000000"/>
               </w:rPr>
-              <w:t>0.810377</w:t>
+              <w:t>0.811731039</w:t>
             </w:r>
           </w:p>
         </w:tc>
@@ -2198,16 +2196,10 @@
           <w:noProof/>
         </w:rPr>
         <w:lastRenderedPageBreak/>
-        <w:t>et</w:t>
-      </w:r>
-      <w:r>
-        <w:rPr>
-          <w:noProof/>
-        </w:rPr>
         <w:drawing>
-          <wp:inline distT="0" distB="0" distL="0" distR="0" wp14:anchorId="3BA445F6" wp14:editId="4ABE61E3">
-            <wp:extent cx="4672330" cy="2665466"/>
-            <wp:effectExtent l="0" t="0" r="13970" b="1905"/>
+          <wp:inline distT="0" distB="0" distL="0" distR="0" wp14:anchorId="795245A8" wp14:editId="64473757">
+            <wp:extent cx="4572000" cy="2743200"/>
+            <wp:effectExtent l="0" t="0" r="0" b="0"/>
             <wp:docPr id="1" name="Chart 1">
               <a:extLst xmlns:a="http://schemas.openxmlformats.org/drawingml/2006/main">
                 <a:ext uri="{FF2B5EF4-FFF2-40B4-BE49-F238E27FC236}">
@@ -2224,6 +2216,8 @@
           </wp:inline>
         </w:drawing>
       </w:r>
+      <w:bookmarkStart w:id="0" w:name="_GoBack"/>
+      <w:bookmarkEnd w:id="0"/>
     </w:p>
     <w:p>
       <w:pPr>
@@ -3865,19 +3859,19 @@
                 <c:formatCode>General</c:formatCode>
                 <c:ptCount val="5"/>
                 <c:pt idx="0">
-                  <c:v>0.88580199999999998</c:v>
+                  <c:v>0.89451428571428504</c:v>
                 </c:pt>
                 <c:pt idx="1">
-                  <c:v>0.87476100000000001</c:v>
+                  <c:v>0.87838571428571399</c:v>
                 </c:pt>
                 <c:pt idx="2">
-                  <c:v>0.85821099999999995</c:v>
+                  <c:v>0.85901428571428495</c:v>
                 </c:pt>
                 <c:pt idx="3">
-                  <c:v>0.83188200000000001</c:v>
+                  <c:v>0.83089999999999997</c:v>
                 </c:pt>
                 <c:pt idx="4">
-                  <c:v>0.80999699999999997</c:v>
+                  <c:v>0.80932857142857095</c:v>
                 </c:pt>
               </c:numCache>
             </c:numRef>
@@ -3885,7 +3879,7 @@
           <c:smooth val="0"/>
           <c:extLst>
             <c:ext xmlns:c16="http://schemas.microsoft.com/office/drawing/2014/chart" uri="{C3380CC4-5D6E-409C-BE32-E72D297353CC}">
-              <c16:uniqueId val="{00000000-513B-45DA-9210-A6E01E0FDD33}"/>
+              <c16:uniqueId val="{00000000-BE21-4063-897A-9947F6AD0CF9}"/>
             </c:ext>
           </c:extLst>
         </c:ser>
@@ -3958,19 +3952,19 @@
                 <c:formatCode>General</c:formatCode>
                 <c:ptCount val="5"/>
                 <c:pt idx="0">
-                  <c:v>0.88499399999999995</c:v>
+                  <c:v>0.89359343687012005</c:v>
                 </c:pt>
                 <c:pt idx="1">
-                  <c:v>0.87426899999999996</c:v>
+                  <c:v>0.87805165970964405</c:v>
                 </c:pt>
                 <c:pt idx="2">
-                  <c:v>0.85748500000000005</c:v>
+                  <c:v>0.85918927707829695</c:v>
                 </c:pt>
                 <c:pt idx="3">
-                  <c:v>0.83152599999999999</c:v>
+                  <c:v>0.83234406177853304</c:v>
                 </c:pt>
                 <c:pt idx="4">
-                  <c:v>0.81037700000000001</c:v>
+                  <c:v>0.811731039338213</c:v>
                 </c:pt>
               </c:numCache>
             </c:numRef>
@@ -3978,7 +3972,7 @@
           <c:smooth val="0"/>
           <c:extLst>
             <c:ext xmlns:c16="http://schemas.microsoft.com/office/drawing/2014/chart" uri="{C3380CC4-5D6E-409C-BE32-E72D297353CC}">
-              <c16:uniqueId val="{00000001-513B-45DA-9210-A6E01E0FDD33}"/>
+              <c16:uniqueId val="{00000001-BE21-4063-897A-9947F6AD0CF9}"/>
             </c:ext>
           </c:extLst>
         </c:ser>

</xml_diff>